<commit_message>
Validation et gestion des erreurs
</commit_message>
<xml_diff>
--- a/Docs/Rapport.docx
+++ b/Docs/Rapport.docx
@@ -17,7 +17,7 @@
           <w:lang w:val="fr-BE" w:eastAsia="fr-BE"/>
         </w:rPr>
         <w:drawing>
-          <wp:anchor distT="0" distB="0" distL="114300" distR="114300" simplePos="0" relativeHeight="251659264" behindDoc="0" locked="0" layoutInCell="1" allowOverlap="0" wp14:anchorId="009DA69D" wp14:editId="3B0D7E49">
+          <wp:anchor distT="0" distB="0" distL="114300" distR="114300" simplePos="0" relativeHeight="251659264" behindDoc="0" locked="0" layoutInCell="1" allowOverlap="0" wp14:anchorId="7CF8ACAC" wp14:editId="6B0543F5">
             <wp:simplePos x="0" y="0"/>
             <wp:positionH relativeFrom="column">
               <wp:posOffset>-424815</wp:posOffset>
@@ -81,7 +81,7 @@
           <w:lang w:val="fr-BE" w:eastAsia="fr-BE"/>
         </w:rPr>
         <w:drawing>
-          <wp:anchor distT="0" distB="0" distL="114300" distR="114300" simplePos="0" relativeHeight="251660288" behindDoc="0" locked="0" layoutInCell="1" allowOverlap="0" wp14:anchorId="0FB27CEB" wp14:editId="4D6F0828">
+          <wp:anchor distT="0" distB="0" distL="114300" distR="114300" simplePos="0" relativeHeight="251660288" behindDoc="0" locked="0" layoutInCell="1" allowOverlap="0" wp14:anchorId="440D0969" wp14:editId="432EE147">
             <wp:simplePos x="0" y="0"/>
             <wp:positionH relativeFrom="column">
               <wp:posOffset>4885055</wp:posOffset>
@@ -539,7 +539,14 @@
     <w:sdt>
       <w:sdtPr>
         <w:rPr>
-          <w:lang w:val="fr-FR"/>
+          <w:rFonts w:asciiTheme="minorHAnsi" w:eastAsiaTheme="minorHAnsi" w:hAnsiTheme="minorHAnsi" w:cstheme="minorBidi"/>
+          <w:b w:val="0"/>
+          <w:bCs w:val="0"/>
+          <w:noProof/>
+          <w:color w:val="auto"/>
+          <w:sz w:val="22"/>
+          <w:szCs w:val="22"/>
+          <w:lang w:val="fr-FR" w:eastAsia="en-US"/>
         </w:rPr>
         <w:id w:val="-1365514817"/>
         <w:docPartObj>
@@ -547,16 +554,7 @@
           <w:docPartUnique/>
         </w:docPartObj>
       </w:sdtPr>
-      <w:sdtEndPr>
-        <w:rPr>
-          <w:rFonts w:asciiTheme="minorHAnsi" w:eastAsiaTheme="minorHAnsi" w:hAnsiTheme="minorHAnsi" w:cstheme="minorBidi"/>
-          <w:noProof/>
-          <w:color w:val="auto"/>
-          <w:sz w:val="22"/>
-          <w:szCs w:val="22"/>
-          <w:lang w:eastAsia="en-US"/>
-        </w:rPr>
-      </w:sdtEndPr>
+      <w:sdtEndPr/>
       <w:sdtContent>
         <w:p>
           <w:pPr>
@@ -569,15 +567,7 @@
             <w:rPr>
               <w:lang w:val="fr-FR"/>
             </w:rPr>
-            <w:t xml:space="preserve">Table des </w:t>
-          </w:r>
-          <w:bookmarkStart w:id="0" w:name="_GoBack"/>
-          <w:bookmarkEnd w:id="0"/>
-          <w:r>
-            <w:rPr>
-              <w:lang w:val="fr-FR"/>
-            </w:rPr>
-            <w:t>matières</w:t>
+            <w:t>Table des matières</w:t>
           </w:r>
         </w:p>
         <w:p>
@@ -916,7 +906,7 @@
           <w:lang w:val="fr-BE"/>
         </w:rPr>
       </w:pPr>
-      <w:bookmarkStart w:id="1" w:name="_Toc535749660"/>
+      <w:bookmarkStart w:id="0" w:name="_Toc535749660"/>
       <w:r>
         <w:rPr>
           <w:sz w:val="32"/>
@@ -939,7 +929,7 @@
         </w:rPr>
         <w:t xml:space="preserve"> et de la solution</w:t>
       </w:r>
-      <w:bookmarkEnd w:id="1"/>
+      <w:bookmarkEnd w:id="0"/>
     </w:p>
     <w:p>
       <w:pPr>
@@ -961,7 +951,7 @@
           <w:lang w:val="fr-BE"/>
         </w:rPr>
       </w:pPr>
-      <w:bookmarkStart w:id="2" w:name="_Toc535749661"/>
+      <w:bookmarkStart w:id="1" w:name="_Toc535749661"/>
       <w:r>
         <w:rPr>
           <w:rFonts w:ascii="Calibri-Light" w:hAnsi="Calibri-Light" w:cs="Calibri-Light"/>
@@ -974,7 +964,7 @@
         </w:rPr>
         <w:t>Description du domaine d’application</w:t>
       </w:r>
-      <w:bookmarkEnd w:id="2"/>
+      <w:bookmarkEnd w:id="1"/>
     </w:p>
     <w:p>
       <w:pPr>
@@ -1374,7 +1364,7 @@
           <w:lang w:val="fr-BE"/>
         </w:rPr>
       </w:pPr>
-      <w:bookmarkStart w:id="3" w:name="_Toc535749662"/>
+      <w:bookmarkStart w:id="2" w:name="_Toc535749662"/>
       <w:r>
         <w:rPr>
           <w:rFonts w:ascii="Calibri Light" w:hAnsi="Calibri Light" w:cs="Calibri"/>
@@ -1385,7 +1375,7 @@
         </w:rPr>
         <w:t>Analyse des besoins métiers</w:t>
       </w:r>
-      <w:bookmarkEnd w:id="3"/>
+      <w:bookmarkEnd w:id="2"/>
     </w:p>
     <w:p>
       <w:pPr>
@@ -1527,7 +1517,7 @@
           <w:lang w:val="fr-BE"/>
         </w:rPr>
       </w:pPr>
-      <w:bookmarkStart w:id="4" w:name="_Toc535749663"/>
+      <w:bookmarkStart w:id="3" w:name="_Toc535749663"/>
       <w:r>
         <w:rPr>
           <w:rFonts w:ascii="Calibri Light" w:hAnsi="Calibri Light" w:cs="Calibri"/>
@@ -1548,7 +1538,29 @@
         </w:rPr>
         <w:t>s</w:t>
       </w:r>
-      <w:bookmarkEnd w:id="4"/>
+      <w:bookmarkEnd w:id="3"/>
+      <w:r>
+        <w:rPr>
+          <w:rFonts w:ascii="Calibri Light" w:hAnsi="Calibri Light" w:cs="Calibri"/>
+          <w:noProof w:val="0"/>
+          <w:sz w:val="28"/>
+          <w:szCs w:val="24"/>
+          <w:lang w:val="fr-BE"/>
+        </w:rPr>
+        <w:t xml:space="preserve"> </w:t>
+      </w:r>
+      <w:proofErr w:type="spellStart"/>
+      <w:r>
+        <w:rPr>
+          <w:rFonts w:ascii="Calibri Light" w:hAnsi="Calibri Light" w:cs="Calibri"/>
+          <w:noProof w:val="0"/>
+          <w:sz w:val="28"/>
+          <w:szCs w:val="24"/>
+          <w:lang w:val="fr-BE"/>
+        </w:rPr>
+        <w:t>opérationelle</w:t>
+      </w:r>
+      <w:proofErr w:type="spellEnd"/>
     </w:p>
     <w:p>
       <w:pPr>
@@ -1605,7 +1617,7 @@
         </w:rPr>
         <w:lastRenderedPageBreak/>
         <w:drawing>
-          <wp:inline distT="0" distB="0" distL="0" distR="0" wp14:anchorId="1AF9EF69" wp14:editId="01624B04">
+          <wp:inline distT="0" distB="0" distL="0" distR="0" wp14:anchorId="78853C5A" wp14:editId="2A69478D">
             <wp:extent cx="8208830" cy="5390567"/>
             <wp:effectExtent l="0" t="635" r="1270" b="1270"/>
             <wp:docPr id="4" name="Image 4"/>
@@ -1805,12 +1817,12 @@
       </w:pPr>
       <w:r>
         <w:rPr>
-          <w:lang w:val="fr-BE"/>
+          <w:lang w:val="fr-BE" w:eastAsia="fr-BE"/>
         </w:rPr>
         <mc:AlternateContent>
           <mc:Choice Requires="wps">
             <w:drawing>
-              <wp:anchor distT="0" distB="0" distL="114300" distR="114300" simplePos="0" relativeHeight="251667456" behindDoc="0" locked="0" layoutInCell="1" allowOverlap="1" wp14:anchorId="6CA2E681" wp14:editId="4071D102">
+              <wp:anchor distT="0" distB="0" distL="114300" distR="114300" simplePos="0" relativeHeight="251667456" behindDoc="0" locked="0" layoutInCell="1" allowOverlap="1" wp14:anchorId="23EAB3A2" wp14:editId="7DFA054C">
                 <wp:simplePos x="0" y="0"/>
                 <wp:positionH relativeFrom="column">
                   <wp:posOffset>3072130</wp:posOffset>
@@ -1923,7 +1935,7 @@
         <mc:AlternateContent>
           <mc:Choice Requires="wps">
             <w:drawing>
-              <wp:anchor distT="0" distB="0" distL="114300" distR="114300" simplePos="0" relativeHeight="251661312" behindDoc="0" locked="0" layoutInCell="1" allowOverlap="1" wp14:anchorId="696C142A" wp14:editId="724E724F">
+              <wp:anchor distT="0" distB="0" distL="114300" distR="114300" simplePos="0" relativeHeight="251661312" behindDoc="0" locked="0" layoutInCell="1" allowOverlap="1" wp14:anchorId="7BAA1E54" wp14:editId="485A881B">
                 <wp:simplePos x="0" y="0"/>
                 <wp:positionH relativeFrom="column">
                   <wp:posOffset>2462530</wp:posOffset>
@@ -2064,12 +2076,12 @@
       </w:pPr>
       <w:r>
         <w:rPr>
-          <w:lang w:val="fr-BE"/>
+          <w:lang w:val="fr-BE" w:eastAsia="fr-BE"/>
         </w:rPr>
         <mc:AlternateContent>
           <mc:Choice Requires="wps">
             <w:drawing>
-              <wp:anchor distT="0" distB="0" distL="114300" distR="114300" simplePos="0" relativeHeight="251669504" behindDoc="0" locked="0" layoutInCell="1" allowOverlap="1" wp14:anchorId="5480201A" wp14:editId="525C59D0">
+              <wp:anchor distT="0" distB="0" distL="114300" distR="114300" simplePos="0" relativeHeight="251669504" behindDoc="0" locked="0" layoutInCell="1" allowOverlap="1" wp14:anchorId="54245CEF" wp14:editId="120E1099">
                 <wp:simplePos x="0" y="0"/>
                 <wp:positionH relativeFrom="column">
                   <wp:posOffset>3072130</wp:posOffset>
@@ -2192,7 +2204,7 @@
         <mc:AlternateContent>
           <mc:Choice Requires="wps">
             <w:drawing>
-              <wp:anchor distT="0" distB="0" distL="114300" distR="114300" simplePos="0" relativeHeight="251663360" behindDoc="0" locked="0" layoutInCell="1" allowOverlap="1" wp14:anchorId="64995E49" wp14:editId="6AC2F6BA">
+              <wp:anchor distT="0" distB="0" distL="114300" distR="114300" simplePos="0" relativeHeight="251663360" behindDoc="0" locked="0" layoutInCell="1" allowOverlap="1" wp14:anchorId="409F73E8" wp14:editId="402E5935">
                 <wp:simplePos x="0" y="0"/>
                 <wp:positionH relativeFrom="column">
                   <wp:posOffset>2462530</wp:posOffset>
@@ -2317,14 +2329,7 @@
         <w:rPr>
           <w:lang w:val="fr-BE"/>
         </w:rPr>
-        <w:t xml:space="preserve">La dimension Store nous permettra de localiser géographiquement les produits vendu. Il a été décidé d’en faire une dimension à part de la dimension product pour des questions de simplicité et </w:t>
-      </w:r>
-      <w:r>
-        <w:rPr>
-          <w:highlight w:val="yellow"/>
-          <w:lang w:val="fr-BE"/>
-        </w:rPr>
-        <w:t>performance.</w:t>
+        <w:t xml:space="preserve">La dimension Store nous permettra de localiser géographiquement les produits vendu. </w:t>
       </w:r>
     </w:p>
     <w:p>
@@ -2394,12 +2399,12 @@
       </w:pPr>
       <w:r>
         <w:rPr>
-          <w:lang w:val="fr-BE"/>
+          <w:lang w:val="fr-BE" w:eastAsia="fr-BE"/>
         </w:rPr>
         <mc:AlternateContent>
           <mc:Choice Requires="wps">
             <w:drawing>
-              <wp:anchor distT="0" distB="0" distL="114300" distR="114300" simplePos="0" relativeHeight="251671552" behindDoc="0" locked="0" layoutInCell="1" allowOverlap="1" wp14:anchorId="7DF0F2A1" wp14:editId="1F99005A">
+              <wp:anchor distT="0" distB="0" distL="114300" distR="114300" simplePos="0" relativeHeight="251671552" behindDoc="0" locked="0" layoutInCell="1" allowOverlap="1" wp14:anchorId="4D211C7F" wp14:editId="0A4F109A">
                 <wp:simplePos x="0" y="0"/>
                 <wp:positionH relativeFrom="column">
                   <wp:posOffset>3072130</wp:posOffset>
@@ -2522,7 +2527,7 @@
         <mc:AlternateContent>
           <mc:Choice Requires="wps">
             <w:drawing>
-              <wp:anchor distT="0" distB="0" distL="114300" distR="114300" simplePos="0" relativeHeight="251665408" behindDoc="0" locked="0" layoutInCell="1" allowOverlap="1" wp14:anchorId="658B558B" wp14:editId="2D5DAE35">
+              <wp:anchor distT="0" distB="0" distL="114300" distR="114300" simplePos="0" relativeHeight="251665408" behindDoc="0" locked="0" layoutInCell="1" allowOverlap="1" wp14:anchorId="163C9CF8" wp14:editId="2E5E9256">
                 <wp:simplePos x="0" y="0"/>
                 <wp:positionH relativeFrom="column">
                   <wp:posOffset>2490470</wp:posOffset>
@@ -2716,12 +2721,12 @@
       </w:pPr>
       <w:r>
         <w:rPr>
-          <w:lang w:val="fr-BE"/>
+          <w:lang w:val="fr-BE" w:eastAsia="fr-BE"/>
         </w:rPr>
         <mc:AlternateContent>
           <mc:Choice Requires="wps">
             <w:drawing>
-              <wp:anchor distT="0" distB="0" distL="114300" distR="114300" simplePos="0" relativeHeight="251673600" behindDoc="0" locked="0" layoutInCell="1" allowOverlap="1" wp14:anchorId="4BB4897C" wp14:editId="680B3C6D">
+              <wp:anchor distT="0" distB="0" distL="114300" distR="114300" simplePos="0" relativeHeight="251673600" behindDoc="0" locked="0" layoutInCell="1" allowOverlap="1" wp14:anchorId="7D20C894" wp14:editId="6DBBBFB6">
                 <wp:simplePos x="0" y="0"/>
                 <wp:positionH relativeFrom="column">
                   <wp:posOffset>1671955</wp:posOffset>
@@ -2853,12 +2858,12 @@
       </w:pPr>
       <w:r>
         <w:rPr>
-          <w:lang w:val="fr-BE"/>
+          <w:lang w:val="fr-BE" w:eastAsia="fr-BE"/>
         </w:rPr>
         <mc:AlternateContent>
           <mc:Choice Requires="wps">
             <w:drawing>
-              <wp:anchor distT="0" distB="0" distL="114300" distR="114300" simplePos="0" relativeHeight="251675648" behindDoc="0" locked="0" layoutInCell="1" allowOverlap="1" wp14:anchorId="2A880842" wp14:editId="3FB1A4D8">
+              <wp:anchor distT="0" distB="0" distL="114300" distR="114300" simplePos="0" relativeHeight="251675648" behindDoc="0" locked="0" layoutInCell="1" allowOverlap="1" wp14:anchorId="56B6A353" wp14:editId="37A48AE2">
                 <wp:simplePos x="0" y="0"/>
                 <wp:positionH relativeFrom="column">
                   <wp:posOffset>3167380</wp:posOffset>
@@ -2912,14 +2917,7 @@
                                 <w:b/>
                                 <w:color w:val="00B050"/>
                               </w:rPr>
-                              <w:t>Fact Receipt (FactReceiptLine</w:t>
-                            </w:r>
-                            <w:r>
-                              <w:rPr>
-                                <w:b/>
-                                <w:color w:val="00B050"/>
-                              </w:rPr>
-                              <w:t>)</w:t>
+                              <w:t>Fact Receipt (FactReceiptLine)</w:t>
                             </w:r>
                           </w:p>
                         </w:txbxContent>
@@ -2957,14 +2955,7 @@
                           <w:b/>
                           <w:color w:val="00B050"/>
                         </w:rPr>
-                        <w:t>Fact Receipt (FactReceiptLine</w:t>
-                      </w:r>
-                      <w:r>
-                        <w:rPr>
-                          <w:b/>
-                          <w:color w:val="00B050"/>
-                        </w:rPr>
-                        <w:t>)</w:t>
+                        <w:t>Fact Receipt (FactReceiptLine)</w:t>
                       </w:r>
                     </w:p>
                   </w:txbxContent>
@@ -3007,12 +2998,491 @@
           <w:lang w:val="fr-BE"/>
         </w:rPr>
       </w:pPr>
-      <w:r>
-        <w:rPr>
-          <w:lang w:val="fr-BE"/>
-        </w:rPr>
-        <w:t>Toutes ces informations remises ensemble donnerons le schéma ci-dessous à l’image 2 :</w:t>
-      </w:r>
+    </w:p>
+    <w:p>
+      <w:pPr>
+        <w:pStyle w:val="Titre1"/>
+        <w:rPr>
+          <w:sz w:val="32"/>
+          <w:lang w:val="fr-BE"/>
+        </w:rPr>
+      </w:pPr>
+      <w:r>
+        <w:rPr>
+          <w:sz w:val="32"/>
+          <w:lang w:val="fr-BE"/>
+        </w:rPr>
+        <w:lastRenderedPageBreak/>
+        <w:t>Conception du DataWarehouse</w:t>
+      </w:r>
+    </w:p>
+    <w:p>
+      <w:pPr>
+        <w:pStyle w:val="Titre2"/>
+        <w:rPr>
+          <w:rFonts w:ascii="Calibri Light" w:hAnsi="Calibri Light" w:cs="Calibri"/>
+          <w:noProof w:val="0"/>
+          <w:sz w:val="28"/>
+          <w:szCs w:val="24"/>
+          <w:lang w:val="fr-BE"/>
+        </w:rPr>
+      </w:pPr>
+    </w:p>
+    <w:p>
+      <w:pPr>
+        <w:pStyle w:val="Titre2"/>
+        <w:rPr>
+          <w:rFonts w:ascii="Calibri Light" w:hAnsi="Calibri Light" w:cs="Calibri"/>
+          <w:noProof w:val="0"/>
+          <w:sz w:val="28"/>
+          <w:szCs w:val="24"/>
+          <w:lang w:val="fr-BE"/>
+        </w:rPr>
+      </w:pPr>
+      <w:r>
+        <w:rPr>
+          <w:rFonts w:ascii="Calibri Light" w:hAnsi="Calibri Light" w:cs="Calibri"/>
+          <w:noProof w:val="0"/>
+          <w:sz w:val="28"/>
+          <w:szCs w:val="24"/>
+          <w:lang w:val="fr-BE"/>
+        </w:rPr>
+        <w:t>Conception de la base de donnée multidimensionnelle</w:t>
+      </w:r>
+    </w:p>
+    <w:p>
+      <w:pPr>
+        <w:keepNext/>
+        <w:rPr>
+          <w:lang w:val="fr-BE"/>
+        </w:rPr>
+      </w:pPr>
+    </w:p>
+    <w:p>
+      <w:pPr>
+        <w:pStyle w:val="Paragraphedeliste"/>
+        <w:keepNext/>
+        <w:numPr>
+          <w:ilvl w:val="0"/>
+          <w:numId w:val="9"/>
+        </w:numPr>
+        <w:rPr>
+          <w:lang w:val="fr-BE"/>
+        </w:rPr>
+      </w:pPr>
+      <w:r>
+        <w:rPr>
+          <w:lang w:val="fr-BE"/>
+        </w:rPr>
+        <w:t>Pour la création de la base de donnée</w:t>
+      </w:r>
+      <w:r>
+        <w:rPr>
+          <w:lang w:val="fr-BE"/>
+        </w:rPr>
+        <w:t>s</w:t>
+      </w:r>
+      <w:r>
+        <w:rPr>
+          <w:lang w:val="fr-BE"/>
+        </w:rPr>
+        <w:t xml:space="preserve"> multidimensionnelle nous utiliserons </w:t>
+      </w:r>
+      <w:r>
+        <w:rPr>
+          <w:lang w:val="fr-BE"/>
+        </w:rPr>
+        <w:t>l’approche de schéma en étoile (Star scheme). Avec cette approche on dénormalise ce qui induit des attributs répétés. Les avantage de cette approche</w:t>
+      </w:r>
+      <w:r>
+        <w:rPr>
+          <w:lang w:val="fr-BE"/>
+        </w:rPr>
+        <w:t xml:space="preserve"> sont :</w:t>
+      </w:r>
+    </w:p>
+    <w:p>
+      <w:pPr>
+        <w:pStyle w:val="Paragraphedeliste"/>
+        <w:keepNext/>
+        <w:rPr>
+          <w:lang w:val="fr-BE"/>
+        </w:rPr>
+      </w:pPr>
+    </w:p>
+    <w:p>
+      <w:pPr>
+        <w:pStyle w:val="Paragraphedeliste"/>
+        <w:keepNext/>
+        <w:numPr>
+          <w:ilvl w:val="0"/>
+          <w:numId w:val="10"/>
+        </w:numPr>
+        <w:rPr>
+          <w:lang w:val="fr-BE"/>
+        </w:rPr>
+      </w:pPr>
+      <w:r>
+        <w:rPr>
+          <w:lang w:val="fr-BE"/>
+        </w:rPr>
+        <w:t>u</w:t>
+      </w:r>
+      <w:r>
+        <w:rPr>
+          <w:lang w:val="fr-BE"/>
+        </w:rPr>
+        <w:t xml:space="preserve">ne diminution des jointures  =&gt; </w:t>
+      </w:r>
+      <w:r>
+        <w:rPr>
+          <w:lang w:val="fr-BE"/>
+        </w:rPr>
+        <w:t xml:space="preserve"> une augmentation des performances</w:t>
+      </w:r>
+      <w:r>
+        <w:rPr>
+          <w:lang w:val="fr-BE"/>
+        </w:rPr>
+        <w:t xml:space="preserve"> (requ</w:t>
+      </w:r>
+      <w:r>
+        <w:rPr>
+          <w:lang w:val="fr-BE"/>
+        </w:rPr>
+        <w:t>êtes plus rapide)</w:t>
+      </w:r>
+    </w:p>
+    <w:p>
+      <w:pPr>
+        <w:pStyle w:val="Paragraphedeliste"/>
+        <w:keepNext/>
+        <w:ind w:left="1485"/>
+        <w:rPr>
+          <w:lang w:val="fr-BE"/>
+        </w:rPr>
+      </w:pPr>
+    </w:p>
+    <w:p>
+      <w:pPr>
+        <w:pStyle w:val="Paragraphedeliste"/>
+        <w:keepNext/>
+        <w:numPr>
+          <w:ilvl w:val="0"/>
+          <w:numId w:val="10"/>
+        </w:numPr>
+        <w:rPr>
+          <w:lang w:val="fr-BE"/>
+        </w:rPr>
+      </w:pPr>
+      <w:r>
+        <w:rPr>
+          <w:lang w:val="fr-BE"/>
+        </w:rPr>
+        <w:t xml:space="preserve">un </w:t>
+      </w:r>
+      <w:r>
+        <w:rPr>
+          <w:lang w:val="fr-BE"/>
+        </w:rPr>
+        <w:t>modèle plus simple à comprendre</w:t>
+      </w:r>
+    </w:p>
+    <w:p>
+      <w:pPr>
+        <w:pStyle w:val="Paragraphedeliste"/>
+        <w:keepNext/>
+        <w:ind w:left="1485"/>
+        <w:rPr>
+          <w:lang w:val="fr-BE"/>
+        </w:rPr>
+      </w:pPr>
+    </w:p>
+    <w:p>
+      <w:pPr>
+        <w:pStyle w:val="Paragraphedeliste"/>
+        <w:keepNext/>
+        <w:numPr>
+          <w:ilvl w:val="0"/>
+          <w:numId w:val="9"/>
+        </w:numPr>
+        <w:rPr>
+          <w:lang w:val="fr-BE"/>
+        </w:rPr>
+      </w:pPr>
+      <w:r>
+        <w:rPr>
+          <w:lang w:val="fr-BE"/>
+        </w:rPr>
+        <w:t>Nous remplacerons les attributs NULL de la base de données opérationnelle par un attribut « INCONNU » dans la modélisation Multidimesionnelle</w:t>
+      </w:r>
+    </w:p>
+    <w:p>
+      <w:pPr>
+        <w:pStyle w:val="Paragraphedeliste"/>
+        <w:keepNext/>
+        <w:rPr>
+          <w:lang w:val="fr-BE"/>
+        </w:rPr>
+      </w:pPr>
+    </w:p>
+    <w:p>
+      <w:pPr>
+        <w:pStyle w:val="Paragraphedeliste"/>
+        <w:keepNext/>
+        <w:numPr>
+          <w:ilvl w:val="0"/>
+          <w:numId w:val="9"/>
+        </w:numPr>
+        <w:rPr>
+          <w:lang w:val="fr-BE"/>
+        </w:rPr>
+      </w:pPr>
+      <w:r>
+        <w:rPr>
+          <w:lang w:val="fr-BE"/>
+        </w:rPr>
+        <w:t>Nous préférerons</w:t>
+      </w:r>
+      <w:r>
+        <w:rPr>
+          <w:lang w:val="fr-BE"/>
+        </w:rPr>
+        <w:t xml:space="preserve"> l’utilisation de</w:t>
+      </w:r>
+      <w:r>
+        <w:rPr>
+          <w:lang w:val="fr-BE"/>
+        </w:rPr>
+        <w:t xml:space="preserve"> Surrogates key comme identifiants des nouvelles tables et sauvegarderons les identifiants d’origine</w:t>
+      </w:r>
+      <w:r>
+        <w:rPr>
+          <w:lang w:val="fr-BE"/>
+        </w:rPr>
+        <w:t xml:space="preserve"> dans un attribut « OriginalId »</w:t>
+      </w:r>
+    </w:p>
+    <w:p>
+      <w:pPr>
+        <w:pStyle w:val="Paragraphedeliste"/>
+        <w:keepNext/>
+        <w:rPr>
+          <w:lang w:val="fr-BE"/>
+        </w:rPr>
+      </w:pPr>
+    </w:p>
+    <w:p>
+      <w:pPr>
+        <w:pStyle w:val="Paragraphedeliste"/>
+        <w:keepNext/>
+        <w:numPr>
+          <w:ilvl w:val="0"/>
+          <w:numId w:val="9"/>
+        </w:numPr>
+        <w:rPr>
+          <w:lang w:val="fr-BE"/>
+        </w:rPr>
+      </w:pPr>
+      <w:r>
+        <w:rPr>
+          <w:lang w:val="fr-BE"/>
+        </w:rPr>
+        <w:t>Dans l’optique d’étendre notre DataWarehouse à d’autres chaines de magasin on enregistrera le nom de la chaine de magasin étudiée dans l’attribut « Brand »</w:t>
+      </w:r>
+      <w:r>
+        <w:rPr>
+          <w:lang w:val="fr-BE"/>
+        </w:rPr>
+        <w:t xml:space="preserve"> </w:t>
+      </w:r>
+    </w:p>
+    <w:p>
+      <w:pPr>
+        <w:keepNext/>
+        <w:rPr>
+          <w:lang w:val="fr-BE"/>
+        </w:rPr>
+      </w:pPr>
+      <w:r>
+        <w:rPr>
+          <w:lang w:val="fr-BE"/>
+        </w:rPr>
+        <w:t xml:space="preserve">Le script SQL de création de la base de donnée en question est placée dans le dossier src. Dans ce script on précisera un auto-increment de l’identifiant (id) de chaque table.  </w:t>
+      </w:r>
+    </w:p>
+    <w:p>
+      <w:pPr>
+        <w:keepNext/>
+        <w:ind w:left="360"/>
+        <w:rPr>
+          <w:lang w:val="fr-BE"/>
+        </w:rPr>
+      </w:pPr>
+      <w:r>
+        <w:rPr>
+          <w:lang w:val="fr-BE"/>
+        </w:rPr>
+        <w:t>Nous modéliserons notre modèle multidimensionelle comme ci-dessous à l’image 2 :</w:t>
+      </w:r>
+    </w:p>
+    <w:p>
+      <w:pPr>
+        <w:keepNext/>
+      </w:pPr>
+      <w:r>
+        <w:rPr>
+          <w:lang w:val="fr-BE" w:eastAsia="fr-BE"/>
+        </w:rPr>
+        <w:lastRenderedPageBreak/>
+        <w:drawing>
+          <wp:inline distT="0" distB="0" distL="0" distR="0" wp14:anchorId="1134C1A2" wp14:editId="2FF51D66">
+            <wp:extent cx="5705475" cy="5780831"/>
+            <wp:effectExtent l="0" t="0" r="0" b="0"/>
+            <wp:docPr id="3" name="Image 3"/>
+            <wp:cNvGraphicFramePr>
+              <a:graphicFrameLocks xmlns:a="http://schemas.openxmlformats.org/drawingml/2006/main" noChangeAspect="1"/>
+            </wp:cNvGraphicFramePr>
+            <a:graphic xmlns:a="http://schemas.openxmlformats.org/drawingml/2006/main">
+              <a:graphicData uri="http://schemas.openxmlformats.org/drawingml/2006/picture">
+                <pic:pic xmlns:pic="http://schemas.openxmlformats.org/drawingml/2006/picture">
+                  <pic:nvPicPr>
+                    <pic:cNvPr id="0" name="Picture 1"/>
+                    <pic:cNvPicPr>
+                      <a:picLocks noChangeAspect="1" noChangeArrowheads="1"/>
+                    </pic:cNvPicPr>
+                  </pic:nvPicPr>
+                  <pic:blipFill>
+                    <a:blip r:embed="rId12">
+                      <a:extLst>
+                        <a:ext uri="{28A0092B-C50C-407E-A947-70E740481C1C}">
+                          <a14:useLocalDpi xmlns:a14="http://schemas.microsoft.com/office/drawing/2010/main" val="0"/>
+                        </a:ext>
+                      </a:extLst>
+                    </a:blip>
+                    <a:srcRect/>
+                    <a:stretch>
+                      <a:fillRect/>
+                    </a:stretch>
+                  </pic:blipFill>
+                  <pic:spPr bwMode="auto">
+                    <a:xfrm>
+                      <a:off x="0" y="0"/>
+                      <a:ext cx="5717649" cy="5793166"/>
+                    </a:xfrm>
+                    <a:prstGeom prst="rect">
+                      <a:avLst/>
+                    </a:prstGeom>
+                    <a:noFill/>
+                    <a:ln>
+                      <a:noFill/>
+                    </a:ln>
+                  </pic:spPr>
+                </pic:pic>
+              </a:graphicData>
+            </a:graphic>
+          </wp:inline>
+        </w:drawing>
+      </w:r>
+    </w:p>
+    <w:p>
+      <w:pPr>
+        <w:pStyle w:val="Lgende"/>
+        <w:rPr>
+          <w:lang w:val="fr-BE"/>
+        </w:rPr>
+      </w:pPr>
+      <w:r>
+        <w:rPr>
+          <w:lang w:val="fr-BE"/>
+        </w:rPr>
+        <w:t xml:space="preserve">Image </w:t>
+      </w:r>
+      <w:r>
+        <w:fldChar w:fldCharType="begin"/>
+      </w:r>
+      <w:r>
+        <w:rPr>
+          <w:lang w:val="fr-BE"/>
+        </w:rPr>
+        <w:instrText xml:space="preserve"> SEQ Image \* ARABIC </w:instrText>
+      </w:r>
+      <w:r>
+        <w:fldChar w:fldCharType="separate"/>
+      </w:r>
+      <w:r>
+        <w:rPr>
+          <w:lang w:val="fr-BE"/>
+        </w:rPr>
+        <w:t>2</w:t>
+      </w:r>
+      <w:r>
+        <w:fldChar w:fldCharType="end"/>
+      </w:r>
+      <w:r>
+        <w:rPr>
+          <w:lang w:val="fr-BE"/>
+        </w:rPr>
+        <w:t xml:space="preserve"> - Diagramme Dimensionnelle</w:t>
+      </w:r>
+    </w:p>
+    <w:p>
+      <w:pPr>
+        <w:pStyle w:val="Lgende"/>
+        <w:rPr>
+          <w:lang w:val="fr-BE"/>
+        </w:rPr>
+      </w:pPr>
+    </w:p>
+    <w:p>
+      <w:pPr>
+        <w:pStyle w:val="Titre2"/>
+        <w:rPr>
+          <w:rFonts w:ascii="Calibri Light" w:hAnsi="Calibri Light" w:cs="Calibri"/>
+          <w:noProof w:val="0"/>
+          <w:sz w:val="28"/>
+          <w:szCs w:val="24"/>
+          <w:lang w:val="fr-BE"/>
+        </w:rPr>
+      </w:pPr>
+      <w:r>
+        <w:rPr>
+          <w:rFonts w:ascii="Calibri Light" w:hAnsi="Calibri Light" w:cs="Calibri"/>
+          <w:noProof w:val="0"/>
+          <w:sz w:val="28"/>
+          <w:szCs w:val="24"/>
+          <w:lang w:val="fr-BE"/>
+        </w:rPr>
+        <w:t xml:space="preserve">Mise en place du </w:t>
+      </w:r>
+      <w:proofErr w:type="spellStart"/>
+      <w:r>
+        <w:rPr>
+          <w:rFonts w:ascii="Calibri Light" w:hAnsi="Calibri Light" w:cs="Calibri"/>
+          <w:noProof w:val="0"/>
+          <w:sz w:val="28"/>
+          <w:szCs w:val="24"/>
+          <w:lang w:val="fr-BE"/>
+        </w:rPr>
+        <w:t>DataWarehouse</w:t>
+      </w:r>
+      <w:proofErr w:type="spellEnd"/>
+    </w:p>
+    <w:p>
+      <w:pPr>
+        <w:rPr>
+          <w:lang w:val="fr-BE"/>
+        </w:rPr>
+      </w:pPr>
+    </w:p>
+    <w:p>
+      <w:pPr>
+        <w:rPr>
+          <w:lang w:val="fr-BE"/>
+        </w:rPr>
+      </w:pPr>
+      <w:bookmarkStart w:id="4" w:name="_GoBack"/>
+      <w:bookmarkEnd w:id="4"/>
     </w:p>
     <w:p>
       <w:pPr>
@@ -3140,6 +3610,14 @@
         <w:t>Script d’origine provenant de … . Ce choix est différent de celui du cours car il nous a semblé plus simple dans la solution. De plus nous avons préféré joué la sécurité,  étant officielement  inscrit en 2em IG  notre maitrise du C# est loin d’être parfaite.</w:t>
       </w:r>
     </w:p>
+    <w:p>
+      <w:pPr>
+        <w:pStyle w:val="Notedebasdepage"/>
+        <w:rPr>
+          <w:lang w:val="fr-BE"/>
+        </w:rPr>
+      </w:pPr>
+    </w:p>
   </w:footnote>
 </w:footnotes>
 </file>
@@ -3798,6 +4276,232 @@
     </w:lvl>
   </w:abstractNum>
   <w:abstractNum w:abstractNumId="6">
+    <w:nsid w:val="3DEC3502"/>
+    <w:multiLevelType w:val="hybridMultilevel"/>
+    <w:tmpl w:val="4F746E88"/>
+    <w:lvl w:ilvl="0" w:tplc="080C000B">
+      <w:start w:val="1"/>
+      <w:numFmt w:val="bullet"/>
+      <w:lvlText w:val=""/>
+      <w:lvlJc w:val="left"/>
+      <w:pPr>
+        <w:ind w:left="1485" w:hanging="360"/>
+      </w:pPr>
+      <w:rPr>
+        <w:rFonts w:ascii="Wingdings" w:hAnsi="Wingdings" w:hint="default"/>
+      </w:rPr>
+    </w:lvl>
+    <w:lvl w:ilvl="1" w:tplc="080C0003" w:tentative="1">
+      <w:start w:val="1"/>
+      <w:numFmt w:val="bullet"/>
+      <w:lvlText w:val="o"/>
+      <w:lvlJc w:val="left"/>
+      <w:pPr>
+        <w:ind w:left="2205" w:hanging="360"/>
+      </w:pPr>
+      <w:rPr>
+        <w:rFonts w:ascii="Courier New" w:hAnsi="Courier New" w:cs="Courier New" w:hint="default"/>
+      </w:rPr>
+    </w:lvl>
+    <w:lvl w:ilvl="2" w:tplc="080C0005" w:tentative="1">
+      <w:start w:val="1"/>
+      <w:numFmt w:val="bullet"/>
+      <w:lvlText w:val=""/>
+      <w:lvlJc w:val="left"/>
+      <w:pPr>
+        <w:ind w:left="2925" w:hanging="360"/>
+      </w:pPr>
+      <w:rPr>
+        <w:rFonts w:ascii="Wingdings" w:hAnsi="Wingdings" w:hint="default"/>
+      </w:rPr>
+    </w:lvl>
+    <w:lvl w:ilvl="3" w:tplc="080C0001" w:tentative="1">
+      <w:start w:val="1"/>
+      <w:numFmt w:val="bullet"/>
+      <w:lvlText w:val=""/>
+      <w:lvlJc w:val="left"/>
+      <w:pPr>
+        <w:ind w:left="3645" w:hanging="360"/>
+      </w:pPr>
+      <w:rPr>
+        <w:rFonts w:ascii="Symbol" w:hAnsi="Symbol" w:hint="default"/>
+      </w:rPr>
+    </w:lvl>
+    <w:lvl w:ilvl="4" w:tplc="080C0003" w:tentative="1">
+      <w:start w:val="1"/>
+      <w:numFmt w:val="bullet"/>
+      <w:lvlText w:val="o"/>
+      <w:lvlJc w:val="left"/>
+      <w:pPr>
+        <w:ind w:left="4365" w:hanging="360"/>
+      </w:pPr>
+      <w:rPr>
+        <w:rFonts w:ascii="Courier New" w:hAnsi="Courier New" w:cs="Courier New" w:hint="default"/>
+      </w:rPr>
+    </w:lvl>
+    <w:lvl w:ilvl="5" w:tplc="080C0005" w:tentative="1">
+      <w:start w:val="1"/>
+      <w:numFmt w:val="bullet"/>
+      <w:lvlText w:val=""/>
+      <w:lvlJc w:val="left"/>
+      <w:pPr>
+        <w:ind w:left="5085" w:hanging="360"/>
+      </w:pPr>
+      <w:rPr>
+        <w:rFonts w:ascii="Wingdings" w:hAnsi="Wingdings" w:hint="default"/>
+      </w:rPr>
+    </w:lvl>
+    <w:lvl w:ilvl="6" w:tplc="080C0001" w:tentative="1">
+      <w:start w:val="1"/>
+      <w:numFmt w:val="bullet"/>
+      <w:lvlText w:val=""/>
+      <w:lvlJc w:val="left"/>
+      <w:pPr>
+        <w:ind w:left="5805" w:hanging="360"/>
+      </w:pPr>
+      <w:rPr>
+        <w:rFonts w:ascii="Symbol" w:hAnsi="Symbol" w:hint="default"/>
+      </w:rPr>
+    </w:lvl>
+    <w:lvl w:ilvl="7" w:tplc="080C0003" w:tentative="1">
+      <w:start w:val="1"/>
+      <w:numFmt w:val="bullet"/>
+      <w:lvlText w:val="o"/>
+      <w:lvlJc w:val="left"/>
+      <w:pPr>
+        <w:ind w:left="6525" w:hanging="360"/>
+      </w:pPr>
+      <w:rPr>
+        <w:rFonts w:ascii="Courier New" w:hAnsi="Courier New" w:cs="Courier New" w:hint="default"/>
+      </w:rPr>
+    </w:lvl>
+    <w:lvl w:ilvl="8" w:tplc="080C0005" w:tentative="1">
+      <w:start w:val="1"/>
+      <w:numFmt w:val="bullet"/>
+      <w:lvlText w:val=""/>
+      <w:lvlJc w:val="left"/>
+      <w:pPr>
+        <w:ind w:left="7245" w:hanging="360"/>
+      </w:pPr>
+      <w:rPr>
+        <w:rFonts w:ascii="Wingdings" w:hAnsi="Wingdings" w:hint="default"/>
+      </w:rPr>
+    </w:lvl>
+  </w:abstractNum>
+  <w:abstractNum w:abstractNumId="7">
+    <w:nsid w:val="47833913"/>
+    <w:multiLevelType w:val="hybridMultilevel"/>
+    <w:tmpl w:val="6A16640E"/>
+    <w:lvl w:ilvl="0" w:tplc="080C0001">
+      <w:start w:val="1"/>
+      <w:numFmt w:val="bullet"/>
+      <w:lvlText w:val=""/>
+      <w:lvlJc w:val="left"/>
+      <w:pPr>
+        <w:ind w:left="720" w:hanging="360"/>
+      </w:pPr>
+      <w:rPr>
+        <w:rFonts w:ascii="Symbol" w:hAnsi="Symbol" w:hint="default"/>
+      </w:rPr>
+    </w:lvl>
+    <w:lvl w:ilvl="1" w:tplc="080C0003" w:tentative="1">
+      <w:start w:val="1"/>
+      <w:numFmt w:val="bullet"/>
+      <w:lvlText w:val="o"/>
+      <w:lvlJc w:val="left"/>
+      <w:pPr>
+        <w:ind w:left="1440" w:hanging="360"/>
+      </w:pPr>
+      <w:rPr>
+        <w:rFonts w:ascii="Courier New" w:hAnsi="Courier New" w:cs="Courier New" w:hint="default"/>
+      </w:rPr>
+    </w:lvl>
+    <w:lvl w:ilvl="2" w:tplc="080C0005" w:tentative="1">
+      <w:start w:val="1"/>
+      <w:numFmt w:val="bullet"/>
+      <w:lvlText w:val=""/>
+      <w:lvlJc w:val="left"/>
+      <w:pPr>
+        <w:ind w:left="2160" w:hanging="360"/>
+      </w:pPr>
+      <w:rPr>
+        <w:rFonts w:ascii="Wingdings" w:hAnsi="Wingdings" w:hint="default"/>
+      </w:rPr>
+    </w:lvl>
+    <w:lvl w:ilvl="3" w:tplc="080C0001" w:tentative="1">
+      <w:start w:val="1"/>
+      <w:numFmt w:val="bullet"/>
+      <w:lvlText w:val=""/>
+      <w:lvlJc w:val="left"/>
+      <w:pPr>
+        <w:ind w:left="2880" w:hanging="360"/>
+      </w:pPr>
+      <w:rPr>
+        <w:rFonts w:ascii="Symbol" w:hAnsi="Symbol" w:hint="default"/>
+      </w:rPr>
+    </w:lvl>
+    <w:lvl w:ilvl="4" w:tplc="080C0003" w:tentative="1">
+      <w:start w:val="1"/>
+      <w:numFmt w:val="bullet"/>
+      <w:lvlText w:val="o"/>
+      <w:lvlJc w:val="left"/>
+      <w:pPr>
+        <w:ind w:left="3600" w:hanging="360"/>
+      </w:pPr>
+      <w:rPr>
+        <w:rFonts w:ascii="Courier New" w:hAnsi="Courier New" w:cs="Courier New" w:hint="default"/>
+      </w:rPr>
+    </w:lvl>
+    <w:lvl w:ilvl="5" w:tplc="080C0005" w:tentative="1">
+      <w:start w:val="1"/>
+      <w:numFmt w:val="bullet"/>
+      <w:lvlText w:val=""/>
+      <w:lvlJc w:val="left"/>
+      <w:pPr>
+        <w:ind w:left="4320" w:hanging="360"/>
+      </w:pPr>
+      <w:rPr>
+        <w:rFonts w:ascii="Wingdings" w:hAnsi="Wingdings" w:hint="default"/>
+      </w:rPr>
+    </w:lvl>
+    <w:lvl w:ilvl="6" w:tplc="080C0001" w:tentative="1">
+      <w:start w:val="1"/>
+      <w:numFmt w:val="bullet"/>
+      <w:lvlText w:val=""/>
+      <w:lvlJc w:val="left"/>
+      <w:pPr>
+        <w:ind w:left="5040" w:hanging="360"/>
+      </w:pPr>
+      <w:rPr>
+        <w:rFonts w:ascii="Symbol" w:hAnsi="Symbol" w:hint="default"/>
+      </w:rPr>
+    </w:lvl>
+    <w:lvl w:ilvl="7" w:tplc="080C0003" w:tentative="1">
+      <w:start w:val="1"/>
+      <w:numFmt w:val="bullet"/>
+      <w:lvlText w:val="o"/>
+      <w:lvlJc w:val="left"/>
+      <w:pPr>
+        <w:ind w:left="5760" w:hanging="360"/>
+      </w:pPr>
+      <w:rPr>
+        <w:rFonts w:ascii="Courier New" w:hAnsi="Courier New" w:cs="Courier New" w:hint="default"/>
+      </w:rPr>
+    </w:lvl>
+    <w:lvl w:ilvl="8" w:tplc="080C0005" w:tentative="1">
+      <w:start w:val="1"/>
+      <w:numFmt w:val="bullet"/>
+      <w:lvlText w:val=""/>
+      <w:lvlJc w:val="left"/>
+      <w:pPr>
+        <w:ind w:left="6480" w:hanging="360"/>
+      </w:pPr>
+      <w:rPr>
+        <w:rFonts w:ascii="Wingdings" w:hAnsi="Wingdings" w:hint="default"/>
+      </w:rPr>
+    </w:lvl>
+  </w:abstractNum>
+  <w:abstractNum w:abstractNumId="8">
     <w:nsid w:val="7B107162"/>
     <w:multiLevelType w:val="hybridMultilevel"/>
     <w:tmpl w:val="FCEED5FE"/>
@@ -3886,7 +4590,7 @@
       </w:pPr>
     </w:lvl>
   </w:abstractNum>
-  <w:abstractNum w:abstractNumId="7">
+  <w:abstractNum w:abstractNumId="9">
     <w:nsid w:val="7BAC56BB"/>
     <w:multiLevelType w:val="hybridMultilevel"/>
     <w:tmpl w:val="0BECC0BC"/>
@@ -3973,7 +4677,7 @@
     </w:lvl>
   </w:abstractNum>
   <w:num w:numId="1">
-    <w:abstractNumId w:val="7"/>
+    <w:abstractNumId w:val="9"/>
   </w:num>
   <w:num w:numId="2">
     <w:abstractNumId w:val="0"/>
@@ -3985,7 +4689,7 @@
     <w:abstractNumId w:val="1"/>
   </w:num>
   <w:num w:numId="5">
-    <w:abstractNumId w:val="6"/>
+    <w:abstractNumId w:val="8"/>
   </w:num>
   <w:num w:numId="6">
     <w:abstractNumId w:val="4"/>
@@ -3995,6 +4699,12 @@
   </w:num>
   <w:num w:numId="8">
     <w:abstractNumId w:val="3"/>
+  </w:num>
+  <w:num w:numId="9">
+    <w:abstractNumId w:val="7"/>
+  </w:num>
+  <w:num w:numId="10">
+    <w:abstractNumId w:val="6"/>
   </w:num>
 </w:numbering>
 </file>
@@ -4501,6 +5211,58 @@
       <w:vertAlign w:val="superscript"/>
     </w:rPr>
   </w:style>
+  <w:style w:type="paragraph" w:styleId="En-tte">
+    <w:name w:val="header"/>
+    <w:basedOn w:val="Normal"/>
+    <w:link w:val="En-tteCar"/>
+    <w:uiPriority w:val="99"/>
+    <w:unhideWhenUsed/>
+    <w:rsid w:val="00095DDC"/>
+    <w:pPr>
+      <w:tabs>
+        <w:tab w:val="center" w:pos="4536"/>
+        <w:tab w:val="right" w:pos="9072"/>
+      </w:tabs>
+      <w:spacing w:after="0" w:line="240" w:lineRule="auto"/>
+    </w:pPr>
+  </w:style>
+  <w:style w:type="character" w:customStyle="1" w:styleId="En-tteCar">
+    <w:name w:val="En-tête Car"/>
+    <w:basedOn w:val="Policepardfaut"/>
+    <w:link w:val="En-tte"/>
+    <w:uiPriority w:val="99"/>
+    <w:rsid w:val="00095DDC"/>
+    <w:rPr>
+      <w:noProof/>
+      <w:lang w:val="nl-BE"/>
+    </w:rPr>
+  </w:style>
+  <w:style w:type="paragraph" w:styleId="Pieddepage">
+    <w:name w:val="footer"/>
+    <w:basedOn w:val="Normal"/>
+    <w:link w:val="PieddepageCar"/>
+    <w:uiPriority w:val="99"/>
+    <w:unhideWhenUsed/>
+    <w:rsid w:val="00095DDC"/>
+    <w:pPr>
+      <w:tabs>
+        <w:tab w:val="center" w:pos="4536"/>
+        <w:tab w:val="right" w:pos="9072"/>
+      </w:tabs>
+      <w:spacing w:after="0" w:line="240" w:lineRule="auto"/>
+    </w:pPr>
+  </w:style>
+  <w:style w:type="character" w:customStyle="1" w:styleId="PieddepageCar">
+    <w:name w:val="Pied de page Car"/>
+    <w:basedOn w:val="Policepardfaut"/>
+    <w:link w:val="Pieddepage"/>
+    <w:uiPriority w:val="99"/>
+    <w:rsid w:val="00095DDC"/>
+    <w:rPr>
+      <w:noProof/>
+      <w:lang w:val="nl-BE"/>
+    </w:rPr>
+  </w:style>
 </w:styles>
 </file>
 
@@ -5006,538 +5768,59 @@
       <w:vertAlign w:val="superscript"/>
     </w:rPr>
   </w:style>
-</w:styles>
-</file>
-
-<file path=word/glossary/document.xml><?xml version="1.0" encoding="utf-8"?>
-<w:glossaryDocument xmlns:wpc="http://schemas.microsoft.com/office/word/2010/wordprocessingCanvas" xmlns:mc="http://schemas.openxmlformats.org/markup-compatibility/2006" xmlns:o="urn:schemas-microsoft-com:office:office" xmlns:r="http://schemas.openxmlformats.org/officeDocument/2006/relationships" xmlns:m="http://schemas.openxmlformats.org/officeDocument/2006/math" xmlns:v="urn:schemas-microsoft-com:vml" xmlns:wp14="http://schemas.microsoft.com/office/word/2010/wordprocessingDrawing" xmlns:wp="http://schemas.openxmlformats.org/drawingml/2006/wordprocessingDrawing" xmlns:w10="urn:schemas-microsoft-com:office:word" xmlns:w="http://schemas.openxmlformats.org/wordprocessingml/2006/main" xmlns:w14="http://schemas.microsoft.com/office/word/2010/wordml" xmlns:wpg="http://schemas.microsoft.com/office/word/2010/wordprocessingGroup" xmlns:wpi="http://schemas.microsoft.com/office/word/2010/wordprocessingInk" xmlns:wne="http://schemas.microsoft.com/office/word/2006/wordml" xmlns:wps="http://schemas.microsoft.com/office/word/2010/wordprocessingShape" mc:Ignorable="w14 wp14"/>
-</file>
-
-<file path=word/glossary/fontTable.xml><?xml version="1.0" encoding="utf-8"?>
-<w:fonts xmlns:mc="http://schemas.openxmlformats.org/markup-compatibility/2006" xmlns:r="http://schemas.openxmlformats.org/officeDocument/2006/relationships" xmlns:w="http://schemas.openxmlformats.org/wordprocessingml/2006/main" xmlns:w14="http://schemas.microsoft.com/office/word/2010/wordml" mc:Ignorable="w14">
-  <w:font w:name="Symbol">
-    <w:panose1 w:val="05050102010706020507"/>
-    <w:charset w:val="02"/>
-    <w:family w:val="roman"/>
-    <w:pitch w:val="variable"/>
-    <w:sig w:usb0="00000000" w:usb1="10000000" w:usb2="00000000" w:usb3="00000000" w:csb0="80000000" w:csb1="00000000"/>
-  </w:font>
-  <w:font w:name="Times New Roman">
-    <w:panose1 w:val="02020603050405020304"/>
-    <w:charset w:val="00"/>
-    <w:family w:val="roman"/>
-    <w:pitch w:val="variable"/>
-    <w:sig w:usb0="E0002AFF" w:usb1="C0007841" w:usb2="00000009" w:usb3="00000000" w:csb0="000001FF" w:csb1="00000000"/>
-  </w:font>
-  <w:font w:name="Courier New">
-    <w:panose1 w:val="02070309020205020404"/>
-    <w:charset w:val="00"/>
-    <w:family w:val="modern"/>
-    <w:pitch w:val="fixed"/>
-    <w:sig w:usb0="E0002AFF" w:usb1="C0007843" w:usb2="00000009" w:usb3="00000000" w:csb0="000001FF" w:csb1="00000000"/>
-  </w:font>
-  <w:font w:name="Wingdings">
-    <w:panose1 w:val="05000000000000000000"/>
-    <w:charset w:val="02"/>
-    <w:family w:val="auto"/>
-    <w:pitch w:val="variable"/>
-    <w:sig w:usb0="00000000" w:usb1="10000000" w:usb2="00000000" w:usb3="00000000" w:csb0="80000000" w:csb1="00000000"/>
-  </w:font>
-  <w:font w:name="Calibri">
-    <w:panose1 w:val="020F0502020204030204"/>
-    <w:charset w:val="00"/>
-    <w:family w:val="swiss"/>
-    <w:pitch w:val="variable"/>
-    <w:sig w:usb0="E00002FF" w:usb1="4000ACFF" w:usb2="00000001" w:usb3="00000000" w:csb0="0000019F" w:csb1="00000000"/>
-  </w:font>
-  <w:font w:name="Cambria">
-    <w:panose1 w:val="02040503050406030204"/>
-    <w:charset w:val="00"/>
-    <w:family w:val="roman"/>
-    <w:pitch w:val="variable"/>
-    <w:sig w:usb0="E00002FF" w:usb1="400004FF" w:usb2="00000000" w:usb3="00000000" w:csb0="0000019F" w:csb1="00000000"/>
-  </w:font>
-  <w:font w:name="Tahoma">
-    <w:panose1 w:val="020B0604030504040204"/>
-    <w:charset w:val="00"/>
-    <w:family w:val="swiss"/>
-    <w:pitch w:val="variable"/>
-    <w:sig w:usb0="E1002EFF" w:usb1="C000605B" w:usb2="00000029" w:usb3="00000000" w:csb0="000101FF" w:csb1="00000000"/>
-  </w:font>
-  <w:font w:name="Verdana">
-    <w:panose1 w:val="020B0604030504040204"/>
-    <w:charset w:val="00"/>
-    <w:family w:val="swiss"/>
-    <w:pitch w:val="variable"/>
-    <w:sig w:usb0="A10006FF" w:usb1="4000205B" w:usb2="00000010" w:usb3="00000000" w:csb0="0000019F" w:csb1="00000000"/>
-  </w:font>
-  <w:font w:name="Calibri-Light">
-    <w:panose1 w:val="00000000000000000000"/>
-    <w:charset w:val="00"/>
-    <w:family w:val="auto"/>
-    <w:notTrueType/>
-    <w:pitch w:val="default"/>
-    <w:sig w:usb0="00000003" w:usb1="00000000" w:usb2="00000000" w:usb3="00000000" w:csb0="00000001" w:csb1="00000000"/>
-  </w:font>
-  <w:font w:name="Calibri Light">
-    <w:panose1 w:val="020F0302020204030204"/>
-    <w:charset w:val="00"/>
-    <w:family w:val="swiss"/>
-    <w:pitch w:val="variable"/>
-    <w:sig w:usb0="A00002EF" w:usb1="4000207B" w:usb2="00000000" w:usb3="00000000" w:csb0="0000019F" w:csb1="00000000"/>
-  </w:font>
-</w:fonts>
-</file>
-
-<file path=word/glossary/settings.xml><?xml version="1.0" encoding="utf-8"?>
-<w:settings xmlns:mc="http://schemas.openxmlformats.org/markup-compatibility/2006" xmlns:o="urn:schemas-microsoft-com:office:office" xmlns:r="http://schemas.openxmlformats.org/officeDocument/2006/relationships" xmlns:m="http://schemas.openxmlformats.org/officeDocument/2006/math" xmlns:v="urn:schemas-microsoft-com:vml" xmlns:w10="urn:schemas-microsoft-com:office:word" xmlns:w="http://schemas.openxmlformats.org/wordprocessingml/2006/main" xmlns:w14="http://schemas.microsoft.com/office/word/2010/wordml" xmlns:sl="http://schemas.openxmlformats.org/schemaLibrary/2006/main" mc:Ignorable="w14">
-  <w:view w:val="normal"/>
-  <w:defaultTabStop w:val="708"/>
-  <w:hyphenationZone w:val="425"/>
-  <w:characterSpacingControl w:val="doNotCompress"/>
-  <w:compat>
-    <w:useFELayout/>
-    <w:compatSetting w:name="compatibilityMode" w:uri="http://schemas.microsoft.com/office/word" w:val="14"/>
-    <w:compatSetting w:name="overrideTableStyleFontSizeAndJustification" w:uri="http://schemas.microsoft.com/office/word" w:val="1"/>
-    <w:compatSetting w:name="enableOpenTypeFeatures" w:uri="http://schemas.microsoft.com/office/word" w:val="1"/>
-    <w:compatSetting w:name="doNotFlipMirrorIndents" w:uri="http://schemas.microsoft.com/office/word" w:val="1"/>
-  </w:compat>
-  <w:rsids>
-    <w:rsidRoot w:val="004D7983"/>
-    <w:rsid w:val="004D7983"/>
-    <w:rsid w:val="008C2812"/>
-    <w:rsid w:val="00AD4D6D"/>
-    <w:rsid w:val="00F521D1"/>
-  </w:rsids>
-  <m:mathPr>
-    <m:mathFont m:val="Cambria Math"/>
-    <m:brkBin m:val="before"/>
-    <m:brkBinSub m:val="--"/>
-    <m:smallFrac m:val="0"/>
-    <m:dispDef/>
-    <m:lMargin m:val="0"/>
-    <m:rMargin m:val="0"/>
-    <m:defJc m:val="centerGroup"/>
-    <m:wrapIndent m:val="1440"/>
-    <m:intLim m:val="subSup"/>
-    <m:naryLim m:val="undOvr"/>
-  </m:mathPr>
-  <w:themeFontLang w:val="fr-BE"/>
-  <w:clrSchemeMapping w:bg1="light1" w:t1="dark1" w:bg2="light2" w:t2="dark2" w:accent1="accent1" w:accent2="accent2" w:accent3="accent3" w:accent4="accent4" w:accent5="accent5" w:accent6="accent6" w:hyperlink="hyperlink" w:followedHyperlink="followedHyperlink"/>
-  <w:decimalSymbol w:val=","/>
-  <w:listSeparator w:val=";"/>
-</w:settings>
-</file>
-
-<file path=word/glossary/styles.xml><?xml version="1.0" encoding="utf-8"?>
-<w:styles xmlns:mc="http://schemas.openxmlformats.org/markup-compatibility/2006" xmlns:r="http://schemas.openxmlformats.org/officeDocument/2006/relationships" xmlns:w="http://schemas.openxmlformats.org/wordprocessingml/2006/main" xmlns:w14="http://schemas.microsoft.com/office/word/2010/wordml" mc:Ignorable="w14">
-  <w:docDefaults>
-    <w:rPrDefault>
-      <w:rPr>
-        <w:rFonts w:asciiTheme="minorHAnsi" w:eastAsiaTheme="minorEastAsia" w:hAnsiTheme="minorHAnsi" w:cstheme="minorBidi"/>
-        <w:sz w:val="22"/>
-        <w:szCs w:val="22"/>
-        <w:lang w:val="fr-BE" w:eastAsia="fr-BE" w:bidi="ar-SA"/>
-      </w:rPr>
-    </w:rPrDefault>
-    <w:pPrDefault>
-      <w:pPr>
-        <w:spacing w:after="200" w:line="276" w:lineRule="auto"/>
-      </w:pPr>
-    </w:pPrDefault>
-  </w:docDefaults>
-  <w:latentStyles w:defLockedState="0" w:defUIPriority="99" w:defSemiHidden="1" w:defUnhideWhenUsed="1" w:defQFormat="0" w:count="267">
-    <w:lsdException w:name="Normal" w:semiHidden="0" w:uiPriority="0" w:unhideWhenUsed="0" w:qFormat="1"/>
-    <w:lsdException w:name="heading 1" w:semiHidden="0" w:uiPriority="9" w:unhideWhenUsed="0" w:qFormat="1"/>
-    <w:lsdException w:name="heading 2" w:uiPriority="9" w:qFormat="1"/>
-    <w:lsdException w:name="heading 3" w:uiPriority="9" w:qFormat="1"/>
-    <w:lsdException w:name="heading 4" w:uiPriority="9" w:qFormat="1"/>
-    <w:lsdException w:name="heading 5" w:uiPriority="9" w:qFormat="1"/>
-    <w:lsdException w:name="heading 6" w:uiPriority="9" w:qFormat="1"/>
-    <w:lsdException w:name="heading 7" w:uiPriority="9" w:qFormat="1"/>
-    <w:lsdException w:name="heading 8" w:uiPriority="9" w:qFormat="1"/>
-    <w:lsdException w:name="heading 9" w:uiPriority="9" w:qFormat="1"/>
-    <w:lsdException w:name="toc 1" w:uiPriority="39"/>
-    <w:lsdException w:name="toc 2" w:uiPriority="39"/>
-    <w:lsdException w:name="toc 3" w:uiPriority="39"/>
-    <w:lsdException w:name="toc 4" w:uiPriority="39"/>
-    <w:lsdException w:name="toc 5" w:uiPriority="39"/>
-    <w:lsdException w:name="toc 6" w:uiPriority="39"/>
-    <w:lsdException w:name="toc 7" w:uiPriority="39"/>
-    <w:lsdException w:name="toc 8" w:uiPriority="39"/>
-    <w:lsdException w:name="toc 9" w:uiPriority="39"/>
-    <w:lsdException w:name="caption" w:uiPriority="35" w:qFormat="1"/>
-    <w:lsdException w:name="Title" w:semiHidden="0" w:uiPriority="10" w:unhideWhenUsed="0" w:qFormat="1"/>
-    <w:lsdException w:name="Default Paragraph Font" w:uiPriority="1"/>
-    <w:lsdException w:name="Subtitle" w:semiHidden="0" w:uiPriority="11" w:unhideWhenUsed="0" w:qFormat="1"/>
-    <w:lsdException w:name="Strong" w:semiHidden="0" w:uiPriority="22" w:unhideWhenUsed="0" w:qFormat="1"/>
-    <w:lsdException w:name="Emphasis" w:semiHidden="0" w:uiPriority="20" w:unhideWhenUsed="0" w:qFormat="1"/>
-    <w:lsdException w:name="Table Grid" w:semiHidden="0" w:uiPriority="59" w:unhideWhenUsed="0"/>
-    <w:lsdException w:name="Placeholder Text" w:unhideWhenUsed="0"/>
-    <w:lsdException w:name="No Spacing" w:semiHidden="0" w:uiPriority="1" w:unhideWhenUsed="0" w:qFormat="1"/>
-    <w:lsdException w:name="Light Shading" w:semiHidden="0" w:uiPriority="60" w:unhideWhenUsed="0"/>
-    <w:lsdException w:name="Light List" w:semiHidden="0" w:uiPriority="61" w:unhideWhenUsed="0"/>
-    <w:lsdException w:name="Light Grid" w:semiHidden="0" w:uiPriority="62" w:unhideWhenUsed="0"/>
-    <w:lsdException w:name="Medium Shading 1" w:semiHidden="0" w:uiPriority="63" w:unhideWhenUsed="0"/>
-    <w:lsdException w:name="Medium Shading 2" w:semiHidden="0" w:uiPriority="64" w:unhideWhenUsed="0"/>
-    <w:lsdException w:name="Medium List 1" w:semiHidden="0" w:uiPriority="65" w:unhideWhenUsed="0"/>
-    <w:lsdException w:name="Medium List 2" w:semiHidden="0" w:uiPriority="66" w:unhideWhenUsed="0"/>
-    <w:lsdException w:name="Medium Grid 1" w:semiHidden="0" w:uiPriority="67" w:unhideWhenUsed="0"/>
-    <w:lsdException w:name="Medium Grid 2" w:semiHidden="0" w:uiPriority="68" w:unhideWhenUsed="0"/>
-    <w:lsdException w:name="Medium Grid 3" w:semiHidden="0" w:uiPriority="69" w:unhideWhenUsed="0"/>
-    <w:lsdException w:name="Dark List" w:semiHidden="0" w:uiPriority="70" w:unhideWhenUsed="0"/>
-    <w:lsdException w:name="Colorful Shading" w:semiHidden="0" w:uiPriority="71" w:unhideWhenUsed="0"/>
-    <w:lsdException w:name="Colorful List" w:semiHidden="0" w:uiPriority="72" w:unhideWhenUsed="0"/>
-    <w:lsdException w:name="Colorful Grid" w:semiHidden="0" w:uiPriority="73" w:unhideWhenUsed="0"/>
-    <w:lsdException w:name="Light Shading Accent 1" w:semiHidden="0" w:uiPriority="60" w:unhideWhenUsed="0"/>
-    <w:lsdException w:name="Light List Accent 1" w:semiHidden="0" w:uiPriority="61" w:unhideWhenUsed="0"/>
-    <w:lsdException w:name="Light Grid Accent 1" w:semiHidden="0" w:uiPriority="62" w:unhideWhenUsed="0"/>
-    <w:lsdException w:name="Medium Shading 1 Accent 1" w:semiHidden="0" w:uiPriority="63" w:unhideWhenUsed="0"/>
-    <w:lsdException w:name="Medium Shading 2 Accent 1" w:semiHidden="0" w:uiPriority="64" w:unhideWhenUsed="0"/>
-    <w:lsdException w:name="Medium List 1 Accent 1" w:semiHidden="0" w:uiPriority="65" w:unhideWhenUsed="0"/>
-    <w:lsdException w:name="Revision" w:unhideWhenUsed="0"/>
-    <w:lsdException w:name="List Paragraph" w:semiHidden="0" w:uiPriority="34" w:unhideWhenUsed="0" w:qFormat="1"/>
-    <w:lsdException w:name="Quote" w:semiHidden="0" w:uiPriority="29" w:unhideWhenUsed="0" w:qFormat="1"/>
-    <w:lsdException w:name="Intense Quote" w:semiHidden="0" w:uiPriority="30" w:unhideWhenUsed="0" w:qFormat="1"/>
-    <w:lsdException w:name="Medium List 2 Accent 1" w:semiHidden="0" w:uiPriority="66" w:unhideWhenUsed="0"/>
-    <w:lsdException w:name="Medium Grid 1 Accent 1" w:semiHidden="0" w:uiPriority="67" w:unhideWhenUsed="0"/>
-    <w:lsdException w:name="Medium Grid 2 Accent 1" w:semiHidden="0" w:uiPriority="68" w:unhideWhenUsed="0"/>
-    <w:lsdException w:name="Medium Grid 3 Accent 1" w:semiHidden="0" w:uiPriority="69" w:unhideWhenUsed="0"/>
-    <w:lsdException w:name="Dark List Accent 1" w:semiHidden="0" w:uiPriority="70" w:unhideWhenUsed="0"/>
-    <w:lsdException w:name="Colorful Shading Accent 1" w:semiHidden="0" w:uiPriority="71" w:unhideWhenUsed="0"/>
-    <w:lsdException w:name="Colorful List Accent 1" w:semiHidden="0" w:uiPriority="72" w:unhideWhenUsed="0"/>
-    <w:lsdException w:name="Colorful Grid Accent 1" w:semiHidden="0" w:uiPriority="73" w:unhideWhenUsed="0"/>
-    <w:lsdException w:name="Light Shading Accent 2" w:semiHidden="0" w:uiPriority="60" w:unhideWhenUsed="0"/>
-    <w:lsdException w:name="Light List Accent 2" w:semiHidden="0" w:uiPriority="61" w:unhideWhenUsed="0"/>
-    <w:lsdException w:name="Light Grid Accent 2" w:semiHidden="0" w:uiPriority="62" w:unhideWhenUsed="0"/>
-    <w:lsdException w:name="Medium Shading 1 Accent 2" w:semiHidden="0" w:uiPriority="63" w:unhideWhenUsed="0"/>
-    <w:lsdException w:name="Medium Shading 2 Accent 2" w:semiHidden="0" w:uiPriority="64" w:unhideWhenUsed="0"/>
-    <w:lsdException w:name="Medium List 1 Accent 2" w:semiHidden="0" w:uiPriority="65" w:unhideWhenUsed="0"/>
-    <w:lsdException w:name="Medium List 2 Accent 2" w:semiHidden="0" w:uiPriority="66" w:unhideWhenUsed="0"/>
-    <w:lsdException w:name="Medium Grid 1 Accent 2" w:semiHidden="0" w:uiPriority="67" w:unhideWhenUsed="0"/>
-    <w:lsdException w:name="Medium Grid 2 Accent 2" w:semiHidden="0" w:uiPriority="68" w:unhideWhenUsed="0"/>
-    <w:lsdException w:name="Medium Grid 3 Accent 2" w:semiHidden="0" w:uiPriority="69" w:unhideWhenUsed="0"/>
-    <w:lsdException w:name="Dark List Accent 2" w:semiHidden="0" w:uiPriority="70" w:unhideWhenUsed="0"/>
-    <w:lsdException w:name="Colorful Shading Accent 2" w:semiHidden="0" w:uiPriority="71" w:unhideWhenUsed="0"/>
-    <w:lsdException w:name="Colorful List Accent 2" w:semiHidden="0" w:uiPriority="72" w:unhideWhenUsed="0"/>
-    <w:lsdException w:name="Colorful Grid Accent 2" w:semiHidden="0" w:uiPriority="73" w:unhideWhenUsed="0"/>
-    <w:lsdException w:name="Light Shading Accent 3" w:semiHidden="0" w:uiPriority="60" w:unhideWhenUsed="0"/>
-    <w:lsdException w:name="Light List Accent 3" w:semiHidden="0" w:uiPriority="61" w:unhideWhenUsed="0"/>
-    <w:lsdException w:name="Light Grid Accent 3" w:semiHidden="0" w:uiPriority="62" w:unhideWhenUsed="0"/>
-    <w:lsdException w:name="Medium Shading 1 Accent 3" w:semiHidden="0" w:uiPriority="63" w:unhideWhenUsed="0"/>
-    <w:lsdException w:name="Medium Shading 2 Accent 3" w:semiHidden="0" w:uiPriority="64" w:unhideWhenUsed="0"/>
-    <w:lsdException w:name="Medium List 1 Accent 3" w:semiHidden="0" w:uiPriority="65" w:unhideWhenUsed="0"/>
-    <w:lsdException w:name="Medium List 2 Accent 3" w:semiHidden="0" w:uiPriority="66" w:unhideWhenUsed="0"/>
-    <w:lsdException w:name="Medium Grid 1 Accent 3" w:semiHidden="0" w:uiPriority="67" w:unhideWhenUsed="0"/>
-    <w:lsdException w:name="Medium Grid 2 Accent 3" w:semiHidden="0" w:uiPriority="68" w:unhideWhenUsed="0"/>
-    <w:lsdException w:name="Medium Grid 3 Accent 3" w:semiHidden="0" w:uiPriority="69" w:unhideWhenUsed="0"/>
-    <w:lsdException w:name="Dark List Accent 3" w:semiHidden="0" w:uiPriority="70" w:unhideWhenUsed="0"/>
-    <w:lsdException w:name="Colorful Shading Accent 3" w:semiHidden="0" w:uiPriority="71" w:unhideWhenUsed="0"/>
-    <w:lsdException w:name="Colorful List Accent 3" w:semiHidden="0" w:uiPriority="72" w:unhideWhenUsed="0"/>
-    <w:lsdException w:name="Colorful Grid Accent 3" w:semiHidden="0" w:uiPriority="73" w:unhideWhenUsed="0"/>
-    <w:lsdException w:name="Light Shading Accent 4" w:semiHidden="0" w:uiPriority="60" w:unhideWhenUsed="0"/>
-    <w:lsdException w:name="Light List Accent 4" w:semiHidden="0" w:uiPriority="61" w:unhideWhenUsed="0"/>
-    <w:lsdException w:name="Light Grid Accent 4" w:semiHidden="0" w:uiPriority="62" w:unhideWhenUsed="0"/>
-    <w:lsdException w:name="Medium Shading 1 Accent 4" w:semiHidden="0" w:uiPriority="63" w:unhideWhenUsed="0"/>
-    <w:lsdException w:name="Medium Shading 2 Accent 4" w:semiHidden="0" w:uiPriority="64" w:unhideWhenUsed="0"/>
-    <w:lsdException w:name="Medium List 1 Accent 4" w:semiHidden="0" w:uiPriority="65" w:unhideWhenUsed="0"/>
-    <w:lsdException w:name="Medium List 2 Accent 4" w:semiHidden="0" w:uiPriority="66" w:unhideWhenUsed="0"/>
-    <w:lsdException w:name="Medium Grid 1 Accent 4" w:semiHidden="0" w:uiPriority="67" w:unhideWhenUsed="0"/>
-    <w:lsdException w:name="Medium Grid 2 Accent 4" w:semiHidden="0" w:uiPriority="68" w:unhideWhenUsed="0"/>
-    <w:lsdException w:name="Medium Grid 3 Accent 4" w:semiHidden="0" w:uiPriority="69" w:unhideWhenUsed="0"/>
-    <w:lsdException w:name="Dark List Accent 4" w:semiHidden="0" w:uiPriority="70" w:unhideWhenUsed="0"/>
-    <w:lsdException w:name="Colorful Shading Accent 4" w:semiHidden="0" w:uiPriority="71" w:unhideWhenUsed="0"/>
-    <w:lsdException w:name="Colorful List Accent 4" w:semiHidden="0" w:uiPriority="72" w:unhideWhenUsed="0"/>
-    <w:lsdException w:name="Colorful Grid Accent 4" w:semiHidden="0" w:uiPriority="73" w:unhideWhenUsed="0"/>
-    <w:lsdException w:name="Light Shading Accent 5" w:semiHidden="0" w:uiPriority="60" w:unhideWhenUsed="0"/>
-    <w:lsdException w:name="Light List Accent 5" w:semiHidden="0" w:uiPriority="61" w:unhideWhenUsed="0"/>
-    <w:lsdException w:name="Light Grid Accent 5" w:semiHidden="0" w:uiPriority="62" w:unhideWhenUsed="0"/>
-    <w:lsdException w:name="Medium Shading 1 Accent 5" w:semiHidden="0" w:uiPriority="63" w:unhideWhenUsed="0"/>
-    <w:lsdException w:name="Medium Shading 2 Accent 5" w:semiHidden="0" w:uiPriority="64" w:unhideWhenUsed="0"/>
-    <w:lsdException w:name="Medium List 1 Accent 5" w:semiHidden="0" w:uiPriority="65" w:unhideWhenUsed="0"/>
-    <w:lsdException w:name="Medium List 2 Accent 5" w:semiHidden="0" w:uiPriority="66" w:unhideWhenUsed="0"/>
-    <w:lsdException w:name="Medium Grid 1 Accent 5" w:semiHidden="0" w:uiPriority="67" w:unhideWhenUsed="0"/>
-    <w:lsdException w:name="Medium Grid 2 Accent 5" w:semiHidden="0" w:uiPriority="68" w:unhideWhenUsed="0"/>
-    <w:lsdException w:name="Medium Grid 3 Accent 5" w:semiHidden="0" w:uiPriority="69" w:unhideWhenUsed="0"/>
-    <w:lsdException w:name="Dark List Accent 5" w:semiHidden="0" w:uiPriority="70" w:unhideWhenUsed="0"/>
-    <w:lsdException w:name="Colorful Shading Accent 5" w:semiHidden="0" w:uiPriority="71" w:unhideWhenUsed="0"/>
-    <w:lsdException w:name="Colorful List Accent 5" w:semiHidden="0" w:uiPriority="72" w:unhideWhenUsed="0"/>
-    <w:lsdException w:name="Colorful Grid Accent 5" w:semiHidden="0" w:uiPriority="73" w:unhideWhenUsed="0"/>
-    <w:lsdException w:name="Light Shading Accent 6" w:semiHidden="0" w:uiPriority="60" w:unhideWhenUsed="0"/>
-    <w:lsdException w:name="Light List Accent 6" w:semiHidden="0" w:uiPriority="61" w:unhideWhenUsed="0"/>
-    <w:lsdException w:name="Light Grid Accent 6" w:semiHidden="0" w:uiPriority="62" w:unhideWhenUsed="0"/>
-    <w:lsdException w:name="Medium Shading 1 Accent 6" w:semiHidden="0" w:uiPriority="63" w:unhideWhenUsed="0"/>
-    <w:lsdException w:name="Medium Shading 2 Accent 6" w:semiHidden="0" w:uiPriority="64" w:unhideWhenUsed="0"/>
-    <w:lsdException w:name="Medium List 1 Accent 6" w:semiHidden="0" w:uiPriority="65" w:unhideWhenUsed="0"/>
-    <w:lsdException w:name="Medium List 2 Accent 6" w:semiHidden="0" w:uiPriority="66" w:unhideWhenUsed="0"/>
-    <w:lsdException w:name="Medium Grid 1 Accent 6" w:semiHidden="0" w:uiPriority="67" w:unhideWhenUsed="0"/>
-    <w:lsdException w:name="Medium Grid 2 Accent 6" w:semiHidden="0" w:uiPriority="68" w:unhideWhenUsed="0"/>
-    <w:lsdException w:name="Medium Grid 3 Accent 6" w:semiHidden="0" w:uiPriority="69" w:unhideWhenUsed="0"/>
-    <w:lsdException w:name="Dark List Accent 6" w:semiHidden="0" w:uiPriority="70" w:unhideWhenUsed="0"/>
-    <w:lsdException w:name="Colorful Shading Accent 6" w:semiHidden="0" w:uiPriority="71" w:unhideWhenUsed="0"/>
-    <w:lsdException w:name="Colorful List Accent 6" w:semiHidden="0" w:uiPriority="72" w:unhideWhenUsed="0"/>
-    <w:lsdException w:name="Colorful Grid Accent 6" w:semiHidden="0" w:uiPriority="73" w:unhideWhenUsed="0"/>
-    <w:lsdException w:name="Subtle Emphasis" w:semiHidden="0" w:uiPriority="19" w:unhideWhenUsed="0" w:qFormat="1"/>
-    <w:lsdException w:name="Intense Emphasis" w:semiHidden="0" w:uiPriority="21" w:unhideWhenUsed="0" w:qFormat="1"/>
-    <w:lsdException w:name="Subtle Reference" w:semiHidden="0" w:uiPriority="31" w:unhideWhenUsed="0" w:qFormat="1"/>
-    <w:lsdException w:name="Intense Reference" w:semiHidden="0" w:uiPriority="32" w:unhideWhenUsed="0" w:qFormat="1"/>
-    <w:lsdException w:name="Book Title" w:semiHidden="0" w:uiPriority="33" w:unhideWhenUsed="0" w:qFormat="1"/>
-    <w:lsdException w:name="Bibliography" w:uiPriority="37"/>
-    <w:lsdException w:name="TOC Heading" w:uiPriority="39" w:qFormat="1"/>
-  </w:latentStyles>
-  <w:style w:type="paragraph" w:default="1" w:styleId="Normal">
-    <w:name w:val="Normal"/>
-    <w:qFormat/>
+  <w:style w:type="paragraph" w:styleId="En-tte">
+    <w:name w:val="header"/>
+    <w:basedOn w:val="Normal"/>
+    <w:link w:val="En-tteCar"/>
+    <w:uiPriority w:val="99"/>
+    <w:unhideWhenUsed/>
+    <w:rsid w:val="00095DDC"/>
+    <w:pPr>
+      <w:tabs>
+        <w:tab w:val="center" w:pos="4536"/>
+        <w:tab w:val="right" w:pos="9072"/>
+      </w:tabs>
+      <w:spacing w:after="0" w:line="240" w:lineRule="auto"/>
+    </w:pPr>
   </w:style>
-  <w:style w:type="character" w:default="1" w:styleId="Policepardfaut">
-    <w:name w:val="Default Paragraph Font"/>
-    <w:uiPriority w:val="1"/>
-    <w:semiHidden/>
+  <w:style w:type="character" w:customStyle="1" w:styleId="En-tteCar">
+    <w:name w:val="En-tête Car"/>
+    <w:basedOn w:val="Policepardfaut"/>
+    <w:link w:val="En-tte"/>
+    <w:uiPriority w:val="99"/>
+    <w:rsid w:val="00095DDC"/>
+    <w:rPr>
+      <w:noProof/>
+      <w:lang w:val="nl-BE"/>
+    </w:rPr>
+  </w:style>
+  <w:style w:type="paragraph" w:styleId="Pieddepage">
+    <w:name w:val="footer"/>
+    <w:basedOn w:val="Normal"/>
+    <w:link w:val="PieddepageCar"/>
+    <w:uiPriority w:val="99"/>
     <w:unhideWhenUsed/>
+    <w:rsid w:val="00095DDC"/>
+    <w:pPr>
+      <w:tabs>
+        <w:tab w:val="center" w:pos="4536"/>
+        <w:tab w:val="right" w:pos="9072"/>
+      </w:tabs>
+      <w:spacing w:after="0" w:line="240" w:lineRule="auto"/>
+    </w:pPr>
   </w:style>
-  <w:style w:type="table" w:default="1" w:styleId="TableauNormal">
-    <w:name w:val="Normal Table"/>
+  <w:style w:type="character" w:customStyle="1" w:styleId="PieddepageCar">
+    <w:name w:val="Pied de page Car"/>
+    <w:basedOn w:val="Policepardfaut"/>
+    <w:link w:val="Pieddepage"/>
     <w:uiPriority w:val="99"/>
-    <w:semiHidden/>
-    <w:unhideWhenUsed/>
-    <w:tblPr>
-      <w:tblInd w:w="0" w:type="dxa"/>
-      <w:tblCellMar>
-        <w:top w:w="0" w:type="dxa"/>
-        <w:left w:w="108" w:type="dxa"/>
-        <w:bottom w:w="0" w:type="dxa"/>
-        <w:right w:w="108" w:type="dxa"/>
-      </w:tblCellMar>
-    </w:tblPr>
-  </w:style>
-  <w:style w:type="numbering" w:default="1" w:styleId="Aucuneliste">
-    <w:name w:val="No List"/>
-    <w:uiPriority w:val="99"/>
-    <w:semiHidden/>
-    <w:unhideWhenUsed/>
-  </w:style>
-  <w:style w:type="paragraph" w:customStyle="1" w:styleId="ED8E86361ADA41559D68B6AFAC858D0E">
-    <w:name w:val="ED8E86361ADA41559D68B6AFAC858D0E"/>
-    <w:rsid w:val="004D7983"/>
-  </w:style>
-  <w:style w:type="paragraph" w:customStyle="1" w:styleId="F12BAF7DF49C4E4DB5237009DCACA48B">
-    <w:name w:val="F12BAF7DF49C4E4DB5237009DCACA48B"/>
-    <w:rsid w:val="004D7983"/>
-  </w:style>
-  <w:style w:type="paragraph" w:customStyle="1" w:styleId="D307AD6DB23847DCBB7CB525FB255564">
-    <w:name w:val="D307AD6DB23847DCBB7CB525FB255564"/>
-    <w:rsid w:val="004D7983"/>
+    <w:rsid w:val="00095DDC"/>
+    <w:rPr>
+      <w:noProof/>
+      <w:lang w:val="nl-BE"/>
+    </w:rPr>
   </w:style>
 </w:styles>
-</file>
-
-<file path=word/glossary/stylesWithEffects.xml><?xml version="1.0" encoding="utf-8"?>
-<w:styles xmlns:wpc="http://schemas.microsoft.com/office/word/2010/wordprocessingCanvas" xmlns:mc="http://schemas.openxmlformats.org/markup-compatibility/2006" xmlns:o="urn:schemas-microsoft-com:office:office" xmlns:r="http://schemas.openxmlformats.org/officeDocument/2006/relationships" xmlns:m="http://schemas.openxmlformats.org/officeDocument/2006/math" xmlns:v="urn:schemas-microsoft-com:vml" xmlns:wp14="http://schemas.microsoft.com/office/word/2010/wordprocessingDrawing" xmlns:wp="http://schemas.openxmlformats.org/drawingml/2006/wordprocessingDrawing" xmlns:w10="urn:schemas-microsoft-com:office:word" xmlns:w="http://schemas.openxmlformats.org/wordprocessingml/2006/main" xmlns:w14="http://schemas.microsoft.com/office/word/2010/wordml" xmlns:wpg="http://schemas.microsoft.com/office/word/2010/wordprocessingGroup" xmlns:wpi="http://schemas.microsoft.com/office/word/2010/wordprocessingInk" xmlns:wne="http://schemas.microsoft.com/office/word/2006/wordml" xmlns:wps="http://schemas.microsoft.com/office/word/2010/wordprocessingShape" mc:Ignorable="w14 wp14">
-  <w:docDefaults>
-    <w:rPrDefault>
-      <w:rPr>
-        <w:rFonts w:asciiTheme="minorHAnsi" w:eastAsiaTheme="minorEastAsia" w:hAnsiTheme="minorHAnsi" w:cstheme="minorBidi"/>
-        <w:sz w:val="22"/>
-        <w:szCs w:val="22"/>
-        <w:lang w:val="fr-BE" w:eastAsia="fr-BE" w:bidi="ar-SA"/>
-      </w:rPr>
-    </w:rPrDefault>
-    <w:pPrDefault>
-      <w:pPr>
-        <w:spacing w:after="200" w:line="276" w:lineRule="auto"/>
-      </w:pPr>
-    </w:pPrDefault>
-  </w:docDefaults>
-  <w:latentStyles w:defLockedState="0" w:defUIPriority="99" w:defSemiHidden="1" w:defUnhideWhenUsed="1" w:defQFormat="0" w:count="267">
-    <w:lsdException w:name="Normal" w:semiHidden="0" w:uiPriority="0" w:unhideWhenUsed="0" w:qFormat="1"/>
-    <w:lsdException w:name="heading 1" w:semiHidden="0" w:uiPriority="9" w:unhideWhenUsed="0" w:qFormat="1"/>
-    <w:lsdException w:name="heading 2" w:uiPriority="9" w:qFormat="1"/>
-    <w:lsdException w:name="heading 3" w:uiPriority="9" w:qFormat="1"/>
-    <w:lsdException w:name="heading 4" w:uiPriority="9" w:qFormat="1"/>
-    <w:lsdException w:name="heading 5" w:uiPriority="9" w:qFormat="1"/>
-    <w:lsdException w:name="heading 6" w:uiPriority="9" w:qFormat="1"/>
-    <w:lsdException w:name="heading 7" w:uiPriority="9" w:qFormat="1"/>
-    <w:lsdException w:name="heading 8" w:uiPriority="9" w:qFormat="1"/>
-    <w:lsdException w:name="heading 9" w:uiPriority="9" w:qFormat="1"/>
-    <w:lsdException w:name="toc 1" w:uiPriority="39"/>
-    <w:lsdException w:name="toc 2" w:uiPriority="39"/>
-    <w:lsdException w:name="toc 3" w:uiPriority="39"/>
-    <w:lsdException w:name="toc 4" w:uiPriority="39"/>
-    <w:lsdException w:name="toc 5" w:uiPriority="39"/>
-    <w:lsdException w:name="toc 6" w:uiPriority="39"/>
-    <w:lsdException w:name="toc 7" w:uiPriority="39"/>
-    <w:lsdException w:name="toc 8" w:uiPriority="39"/>
-    <w:lsdException w:name="toc 9" w:uiPriority="39"/>
-    <w:lsdException w:name="caption" w:uiPriority="35" w:qFormat="1"/>
-    <w:lsdException w:name="Title" w:semiHidden="0" w:uiPriority="10" w:unhideWhenUsed="0" w:qFormat="1"/>
-    <w:lsdException w:name="Default Paragraph Font" w:uiPriority="1"/>
-    <w:lsdException w:name="Subtitle" w:semiHidden="0" w:uiPriority="11" w:unhideWhenUsed="0" w:qFormat="1"/>
-    <w:lsdException w:name="Strong" w:semiHidden="0" w:uiPriority="22" w:unhideWhenUsed="0" w:qFormat="1"/>
-    <w:lsdException w:name="Emphasis" w:semiHidden="0" w:uiPriority="20" w:unhideWhenUsed="0" w:qFormat="1"/>
-    <w:lsdException w:name="Table Grid" w:semiHidden="0" w:uiPriority="59" w:unhideWhenUsed="0"/>
-    <w:lsdException w:name="Placeholder Text" w:unhideWhenUsed="0"/>
-    <w:lsdException w:name="No Spacing" w:semiHidden="0" w:uiPriority="1" w:unhideWhenUsed="0" w:qFormat="1"/>
-    <w:lsdException w:name="Light Shading" w:semiHidden="0" w:uiPriority="60" w:unhideWhenUsed="0"/>
-    <w:lsdException w:name="Light List" w:semiHidden="0" w:uiPriority="61" w:unhideWhenUsed="0"/>
-    <w:lsdException w:name="Light Grid" w:semiHidden="0" w:uiPriority="62" w:unhideWhenUsed="0"/>
-    <w:lsdException w:name="Medium Shading 1" w:semiHidden="0" w:uiPriority="63" w:unhideWhenUsed="0"/>
-    <w:lsdException w:name="Medium Shading 2" w:semiHidden="0" w:uiPriority="64" w:unhideWhenUsed="0"/>
-    <w:lsdException w:name="Medium List 1" w:semiHidden="0" w:uiPriority="65" w:unhideWhenUsed="0"/>
-    <w:lsdException w:name="Medium List 2" w:semiHidden="0" w:uiPriority="66" w:unhideWhenUsed="0"/>
-    <w:lsdException w:name="Medium Grid 1" w:semiHidden="0" w:uiPriority="67" w:unhideWhenUsed="0"/>
-    <w:lsdException w:name="Medium Grid 2" w:semiHidden="0" w:uiPriority="68" w:unhideWhenUsed="0"/>
-    <w:lsdException w:name="Medium Grid 3" w:semiHidden="0" w:uiPriority="69" w:unhideWhenUsed="0"/>
-    <w:lsdException w:name="Dark List" w:semiHidden="0" w:uiPriority="70" w:unhideWhenUsed="0"/>
-    <w:lsdException w:name="Colorful Shading" w:semiHidden="0" w:uiPriority="71" w:unhideWhenUsed="0"/>
-    <w:lsdException w:name="Colorful List" w:semiHidden="0" w:uiPriority="72" w:unhideWhenUsed="0"/>
-    <w:lsdException w:name="Colorful Grid" w:semiHidden="0" w:uiPriority="73" w:unhideWhenUsed="0"/>
-    <w:lsdException w:name="Light Shading Accent 1" w:semiHidden="0" w:uiPriority="60" w:unhideWhenUsed="0"/>
-    <w:lsdException w:name="Light List Accent 1" w:semiHidden="0" w:uiPriority="61" w:unhideWhenUsed="0"/>
-    <w:lsdException w:name="Light Grid Accent 1" w:semiHidden="0" w:uiPriority="62" w:unhideWhenUsed="0"/>
-    <w:lsdException w:name="Medium Shading 1 Accent 1" w:semiHidden="0" w:uiPriority="63" w:unhideWhenUsed="0"/>
-    <w:lsdException w:name="Medium Shading 2 Accent 1" w:semiHidden="0" w:uiPriority="64" w:unhideWhenUsed="0"/>
-    <w:lsdException w:name="Medium List 1 Accent 1" w:semiHidden="0" w:uiPriority="65" w:unhideWhenUsed="0"/>
-    <w:lsdException w:name="Revision" w:unhideWhenUsed="0"/>
-    <w:lsdException w:name="List Paragraph" w:semiHidden="0" w:uiPriority="34" w:unhideWhenUsed="0" w:qFormat="1"/>
-    <w:lsdException w:name="Quote" w:semiHidden="0" w:uiPriority="29" w:unhideWhenUsed="0" w:qFormat="1"/>
-    <w:lsdException w:name="Intense Quote" w:semiHidden="0" w:uiPriority="30" w:unhideWhenUsed="0" w:qFormat="1"/>
-    <w:lsdException w:name="Medium List 2 Accent 1" w:semiHidden="0" w:uiPriority="66" w:unhideWhenUsed="0"/>
-    <w:lsdException w:name="Medium Grid 1 Accent 1" w:semiHidden="0" w:uiPriority="67" w:unhideWhenUsed="0"/>
-    <w:lsdException w:name="Medium Grid 2 Accent 1" w:semiHidden="0" w:uiPriority="68" w:unhideWhenUsed="0"/>
-    <w:lsdException w:name="Medium Grid 3 Accent 1" w:semiHidden="0" w:uiPriority="69" w:unhideWhenUsed="0"/>
-    <w:lsdException w:name="Dark List Accent 1" w:semiHidden="0" w:uiPriority="70" w:unhideWhenUsed="0"/>
-    <w:lsdException w:name="Colorful Shading Accent 1" w:semiHidden="0" w:uiPriority="71" w:unhideWhenUsed="0"/>
-    <w:lsdException w:name="Colorful List Accent 1" w:semiHidden="0" w:uiPriority="72" w:unhideWhenUsed="0"/>
-    <w:lsdException w:name="Colorful Grid Accent 1" w:semiHidden="0" w:uiPriority="73" w:unhideWhenUsed="0"/>
-    <w:lsdException w:name="Light Shading Accent 2" w:semiHidden="0" w:uiPriority="60" w:unhideWhenUsed="0"/>
-    <w:lsdException w:name="Light List Accent 2" w:semiHidden="0" w:uiPriority="61" w:unhideWhenUsed="0"/>
-    <w:lsdException w:name="Light Grid Accent 2" w:semiHidden="0" w:uiPriority="62" w:unhideWhenUsed="0"/>
-    <w:lsdException w:name="Medium Shading 1 Accent 2" w:semiHidden="0" w:uiPriority="63" w:unhideWhenUsed="0"/>
-    <w:lsdException w:name="Medium Shading 2 Accent 2" w:semiHidden="0" w:uiPriority="64" w:unhideWhenUsed="0"/>
-    <w:lsdException w:name="Medium List 1 Accent 2" w:semiHidden="0" w:uiPriority="65" w:unhideWhenUsed="0"/>
-    <w:lsdException w:name="Medium List 2 Accent 2" w:semiHidden="0" w:uiPriority="66" w:unhideWhenUsed="0"/>
-    <w:lsdException w:name="Medium Grid 1 Accent 2" w:semiHidden="0" w:uiPriority="67" w:unhideWhenUsed="0"/>
-    <w:lsdException w:name="Medium Grid 2 Accent 2" w:semiHidden="0" w:uiPriority="68" w:unhideWhenUsed="0"/>
-    <w:lsdException w:name="Medium Grid 3 Accent 2" w:semiHidden="0" w:uiPriority="69" w:unhideWhenUsed="0"/>
-    <w:lsdException w:name="Dark List Accent 2" w:semiHidden="0" w:uiPriority="70" w:unhideWhenUsed="0"/>
-    <w:lsdException w:name="Colorful Shading Accent 2" w:semiHidden="0" w:uiPriority="71" w:unhideWhenUsed="0"/>
-    <w:lsdException w:name="Colorful List Accent 2" w:semiHidden="0" w:uiPriority="72" w:unhideWhenUsed="0"/>
-    <w:lsdException w:name="Colorful Grid Accent 2" w:semiHidden="0" w:uiPriority="73" w:unhideWhenUsed="0"/>
-    <w:lsdException w:name="Light Shading Accent 3" w:semiHidden="0" w:uiPriority="60" w:unhideWhenUsed="0"/>
-    <w:lsdException w:name="Light List Accent 3" w:semiHidden="0" w:uiPriority="61" w:unhideWhenUsed="0"/>
-    <w:lsdException w:name="Light Grid Accent 3" w:semiHidden="0" w:uiPriority="62" w:unhideWhenUsed="0"/>
-    <w:lsdException w:name="Medium Shading 1 Accent 3" w:semiHidden="0" w:uiPriority="63" w:unhideWhenUsed="0"/>
-    <w:lsdException w:name="Medium Shading 2 Accent 3" w:semiHidden="0" w:uiPriority="64" w:unhideWhenUsed="0"/>
-    <w:lsdException w:name="Medium List 1 Accent 3" w:semiHidden="0" w:uiPriority="65" w:unhideWhenUsed="0"/>
-    <w:lsdException w:name="Medium List 2 Accent 3" w:semiHidden="0" w:uiPriority="66" w:unhideWhenUsed="0"/>
-    <w:lsdException w:name="Medium Grid 1 Accent 3" w:semiHidden="0" w:uiPriority="67" w:unhideWhenUsed="0"/>
-    <w:lsdException w:name="Medium Grid 2 Accent 3" w:semiHidden="0" w:uiPriority="68" w:unhideWhenUsed="0"/>
-    <w:lsdException w:name="Medium Grid 3 Accent 3" w:semiHidden="0" w:uiPriority="69" w:unhideWhenUsed="0"/>
-    <w:lsdException w:name="Dark List Accent 3" w:semiHidden="0" w:uiPriority="70" w:unhideWhenUsed="0"/>
-    <w:lsdException w:name="Colorful Shading Accent 3" w:semiHidden="0" w:uiPriority="71" w:unhideWhenUsed="0"/>
-    <w:lsdException w:name="Colorful List Accent 3" w:semiHidden="0" w:uiPriority="72" w:unhideWhenUsed="0"/>
-    <w:lsdException w:name="Colorful Grid Accent 3" w:semiHidden="0" w:uiPriority="73" w:unhideWhenUsed="0"/>
-    <w:lsdException w:name="Light Shading Accent 4" w:semiHidden="0" w:uiPriority="60" w:unhideWhenUsed="0"/>
-    <w:lsdException w:name="Light List Accent 4" w:semiHidden="0" w:uiPriority="61" w:unhideWhenUsed="0"/>
-    <w:lsdException w:name="Light Grid Accent 4" w:semiHidden="0" w:uiPriority="62" w:unhideWhenUsed="0"/>
-    <w:lsdException w:name="Medium Shading 1 Accent 4" w:semiHidden="0" w:uiPriority="63" w:unhideWhenUsed="0"/>
-    <w:lsdException w:name="Medium Shading 2 Accent 4" w:semiHidden="0" w:uiPriority="64" w:unhideWhenUsed="0"/>
-    <w:lsdException w:name="Medium List 1 Accent 4" w:semiHidden="0" w:uiPriority="65" w:unhideWhenUsed="0"/>
-    <w:lsdException w:name="Medium List 2 Accent 4" w:semiHidden="0" w:uiPriority="66" w:unhideWhenUsed="0"/>
-    <w:lsdException w:name="Medium Grid 1 Accent 4" w:semiHidden="0" w:uiPriority="67" w:unhideWhenUsed="0"/>
-    <w:lsdException w:name="Medium Grid 2 Accent 4" w:semiHidden="0" w:uiPriority="68" w:unhideWhenUsed="0"/>
-    <w:lsdException w:name="Medium Grid 3 Accent 4" w:semiHidden="0" w:uiPriority="69" w:unhideWhenUsed="0"/>
-    <w:lsdException w:name="Dark List Accent 4" w:semiHidden="0" w:uiPriority="70" w:unhideWhenUsed="0"/>
-    <w:lsdException w:name="Colorful Shading Accent 4" w:semiHidden="0" w:uiPriority="71" w:unhideWhenUsed="0"/>
-    <w:lsdException w:name="Colorful List Accent 4" w:semiHidden="0" w:uiPriority="72" w:unhideWhenUsed="0"/>
-    <w:lsdException w:name="Colorful Grid Accent 4" w:semiHidden="0" w:uiPriority="73" w:unhideWhenUsed="0"/>
-    <w:lsdException w:name="Light Shading Accent 5" w:semiHidden="0" w:uiPriority="60" w:unhideWhenUsed="0"/>
-    <w:lsdException w:name="Light List Accent 5" w:semiHidden="0" w:uiPriority="61" w:unhideWhenUsed="0"/>
-    <w:lsdException w:name="Light Grid Accent 5" w:semiHidden="0" w:uiPriority="62" w:unhideWhenUsed="0"/>
-    <w:lsdException w:name="Medium Shading 1 Accent 5" w:semiHidden="0" w:uiPriority="63" w:unhideWhenUsed="0"/>
-    <w:lsdException w:name="Medium Shading 2 Accent 5" w:semiHidden="0" w:uiPriority="64" w:unhideWhenUsed="0"/>
-    <w:lsdException w:name="Medium List 1 Accent 5" w:semiHidden="0" w:uiPriority="65" w:unhideWhenUsed="0"/>
-    <w:lsdException w:name="Medium List 2 Accent 5" w:semiHidden="0" w:uiPriority="66" w:unhideWhenUsed="0"/>
-    <w:lsdException w:name="Medium Grid 1 Accent 5" w:semiHidden="0" w:uiPriority="67" w:unhideWhenUsed="0"/>
-    <w:lsdException w:name="Medium Grid 2 Accent 5" w:semiHidden="0" w:uiPriority="68" w:unhideWhenUsed="0"/>
-    <w:lsdException w:name="Medium Grid 3 Accent 5" w:semiHidden="0" w:uiPriority="69" w:unhideWhenUsed="0"/>
-    <w:lsdException w:name="Dark List Accent 5" w:semiHidden="0" w:uiPriority="70" w:unhideWhenUsed="0"/>
-    <w:lsdException w:name="Colorful Shading Accent 5" w:semiHidden="0" w:uiPriority="71" w:unhideWhenUsed="0"/>
-    <w:lsdException w:name="Colorful List Accent 5" w:semiHidden="0" w:uiPriority="72" w:unhideWhenUsed="0"/>
-    <w:lsdException w:name="Colorful Grid Accent 5" w:semiHidden="0" w:uiPriority="73" w:unhideWhenUsed="0"/>
-    <w:lsdException w:name="Light Shading Accent 6" w:semiHidden="0" w:uiPriority="60" w:unhideWhenUsed="0"/>
-    <w:lsdException w:name="Light List Accent 6" w:semiHidden="0" w:uiPriority="61" w:unhideWhenUsed="0"/>
-    <w:lsdException w:name="Light Grid Accent 6" w:semiHidden="0" w:uiPriority="62" w:unhideWhenUsed="0"/>
-    <w:lsdException w:name="Medium Shading 1 Accent 6" w:semiHidden="0" w:uiPriority="63" w:unhideWhenUsed="0"/>
-    <w:lsdException w:name="Medium Shading 2 Accent 6" w:semiHidden="0" w:uiPriority="64" w:unhideWhenUsed="0"/>
-    <w:lsdException w:name="Medium List 1 Accent 6" w:semiHidden="0" w:uiPriority="65" w:unhideWhenUsed="0"/>
-    <w:lsdException w:name="Medium List 2 Accent 6" w:semiHidden="0" w:uiPriority="66" w:unhideWhenUsed="0"/>
-    <w:lsdException w:name="Medium Grid 1 Accent 6" w:semiHidden="0" w:uiPriority="67" w:unhideWhenUsed="0"/>
-    <w:lsdException w:name="Medium Grid 2 Accent 6" w:semiHidden="0" w:uiPriority="68" w:unhideWhenUsed="0"/>
-    <w:lsdException w:name="Medium Grid 3 Accent 6" w:semiHidden="0" w:uiPriority="69" w:unhideWhenUsed="0"/>
-    <w:lsdException w:name="Dark List Accent 6" w:semiHidden="0" w:uiPriority="70" w:unhideWhenUsed="0"/>
-    <w:lsdException w:name="Colorful Shading Accent 6" w:semiHidden="0" w:uiPriority="71" w:unhideWhenUsed="0"/>
-    <w:lsdException w:name="Colorful List Accent 6" w:semiHidden="0" w:uiPriority="72" w:unhideWhenUsed="0"/>
-    <w:lsdException w:name="Colorful Grid Accent 6" w:semiHidden="0" w:uiPriority="73" w:unhideWhenUsed="0"/>
-    <w:lsdException w:name="Subtle Emphasis" w:semiHidden="0" w:uiPriority="19" w:unhideWhenUsed="0" w:qFormat="1"/>
-    <w:lsdException w:name="Intense Emphasis" w:semiHidden="0" w:uiPriority="21" w:unhideWhenUsed="0" w:qFormat="1"/>
-    <w:lsdException w:name="Subtle Reference" w:semiHidden="0" w:uiPriority="31" w:unhideWhenUsed="0" w:qFormat="1"/>
-    <w:lsdException w:name="Intense Reference" w:semiHidden="0" w:uiPriority="32" w:unhideWhenUsed="0" w:qFormat="1"/>
-    <w:lsdException w:name="Book Title" w:semiHidden="0" w:uiPriority="33" w:unhideWhenUsed="0" w:qFormat="1"/>
-    <w:lsdException w:name="Bibliography" w:uiPriority="37"/>
-    <w:lsdException w:name="TOC Heading" w:uiPriority="39" w:qFormat="1"/>
-  </w:latentStyles>
-  <w:style w:type="paragraph" w:default="1" w:styleId="Normal">
-    <w:name w:val="Normal"/>
-    <w:qFormat/>
-  </w:style>
-  <w:style w:type="character" w:default="1" w:styleId="Policepardfaut">
-    <w:name w:val="Default Paragraph Font"/>
-    <w:uiPriority w:val="1"/>
-    <w:semiHidden/>
-    <w:unhideWhenUsed/>
-  </w:style>
-  <w:style w:type="table" w:default="1" w:styleId="TableauNormal">
-    <w:name w:val="Normal Table"/>
-    <w:uiPriority w:val="99"/>
-    <w:semiHidden/>
-    <w:unhideWhenUsed/>
-    <w:tblPr>
-      <w:tblInd w:w="0" w:type="dxa"/>
-      <w:tblCellMar>
-        <w:top w:w="0" w:type="dxa"/>
-        <w:left w:w="108" w:type="dxa"/>
-        <w:bottom w:w="0" w:type="dxa"/>
-        <w:right w:w="108" w:type="dxa"/>
-      </w:tblCellMar>
-    </w:tblPr>
-  </w:style>
-  <w:style w:type="numbering" w:default="1" w:styleId="Aucuneliste">
-    <w:name w:val="No List"/>
-    <w:uiPriority w:val="99"/>
-    <w:semiHidden/>
-    <w:unhideWhenUsed/>
-  </w:style>
-  <w:style w:type="paragraph" w:customStyle="1" w:styleId="ED8E86361ADA41559D68B6AFAC858D0E">
-    <w:name w:val="ED8E86361ADA41559D68B6AFAC858D0E"/>
-    <w:rsid w:val="004D7983"/>
-  </w:style>
-  <w:style w:type="paragraph" w:customStyle="1" w:styleId="F12BAF7DF49C4E4DB5237009DCACA48B">
-    <w:name w:val="F12BAF7DF49C4E4DB5237009DCACA48B"/>
-    <w:rsid w:val="004D7983"/>
-  </w:style>
-  <w:style w:type="paragraph" w:customStyle="1" w:styleId="D307AD6DB23847DCBB7CB525FB255564">
-    <w:name w:val="D307AD6DB23847DCBB7CB525FB255564"/>
-    <w:rsid w:val="004D7983"/>
-  </w:style>
-</w:styles>
-</file>
-
-<file path=word/glossary/webSettings.xml><?xml version="1.0" encoding="utf-8"?>
-<w:webSettings xmlns:mc="http://schemas.openxmlformats.org/markup-compatibility/2006" xmlns:r="http://schemas.openxmlformats.org/officeDocument/2006/relationships" xmlns:w="http://schemas.openxmlformats.org/wordprocessingml/2006/main" xmlns:w14="http://schemas.microsoft.com/office/word/2010/wordml" mc:Ignorable="w14">
-  <w:optimizeForBrowser/>
-  <w:allowPNG/>
-</w:webSettings>
 </file>
 
 <file path=word/theme/theme1.xml><?xml version="1.0" encoding="utf-8"?>
@@ -5830,7 +6113,7 @@
 </file>
 
 <file path=customXml/itemProps1.xml><?xml version="1.0" encoding="utf-8"?>
-<ds:datastoreItem xmlns:ds="http://schemas.openxmlformats.org/officeDocument/2006/customXml" ds:itemID="{28113B9A-9105-4A9A-BF2F-97256F4E081A}">
+<ds:datastoreItem xmlns:ds="http://schemas.openxmlformats.org/officeDocument/2006/customXml" ds:itemID="{68B2B551-F9E6-4A30-B99F-2659AE6DC89E}">
   <ds:schemaRefs>
     <ds:schemaRef ds:uri="http://schemas.openxmlformats.org/officeDocument/2006/bibliography"/>
   </ds:schemaRefs>

</xml_diff>

<commit_message>
Version final rapport, gestion des erreurs, exploitation excel et jointures
</commit_message>
<xml_diff>
--- a/Docs/Rapport.docx
+++ b/Docs/Rapport.docx
@@ -7,14 +7,11 @@
         <w:spacing w:after="0"/>
         <w:ind w:left="586" w:right="441" w:hanging="10"/>
         <w:jc w:val="center"/>
-        <w:rPr>
-          <w:noProof w:val="0"/>
-          <w:lang w:val="fr-FR"/>
-        </w:rPr>
-      </w:pPr>
-      <w:r>
-        <w:rPr>
-          <w:lang w:val="fr-BE" w:eastAsia="fr-BE"/>
+      </w:pPr>
+      <w:r>
+        <w:rPr>
+          <w:noProof/>
+          <w:lang w:eastAsia="fr-BE"/>
         </w:rPr>
         <w:drawing>
           <wp:anchor distT="0" distB="0" distL="114300" distR="114300" simplePos="0" relativeHeight="251659264" behindDoc="0" locked="0" layoutInCell="1" allowOverlap="0" wp14:anchorId="7CF8ACAC" wp14:editId="6B0543F5">
@@ -78,7 +75,8 @@
       </w:r>
       <w:r>
         <w:rPr>
-          <w:lang w:val="fr-BE" w:eastAsia="fr-BE"/>
+          <w:noProof/>
+          <w:lang w:eastAsia="fr-BE"/>
         </w:rPr>
         <w:drawing>
           <wp:anchor distT="0" distB="0" distL="114300" distR="114300" simplePos="0" relativeHeight="251660288" behindDoc="0" locked="0" layoutInCell="1" allowOverlap="0" wp14:anchorId="440D0969" wp14:editId="432EE147">
@@ -144,7 +142,6 @@
         <w:rPr>
           <w:rFonts w:ascii="Times New Roman" w:eastAsia="Times New Roman" w:hAnsi="Times New Roman" w:cs="Times New Roman"/>
           <w:sz w:val="24"/>
-          <w:lang w:val="fr-BE"/>
         </w:rPr>
         <w:t xml:space="preserve">  Haute Ecole de Namur - Liège - Luxembourg</w:t>
       </w:r>
@@ -154,15 +151,11 @@
         <w:spacing w:after="51"/>
         <w:ind w:left="586" w:right="441" w:hanging="10"/>
         <w:jc w:val="center"/>
-        <w:rPr>
-          <w:lang w:val="fr-BE"/>
-        </w:rPr>
       </w:pPr>
       <w:r>
         <w:rPr>
           <w:rFonts w:ascii="Times New Roman" w:eastAsia="Times New Roman" w:hAnsi="Times New Roman" w:cs="Times New Roman"/>
           <w:sz w:val="24"/>
-          <w:lang w:val="fr-BE"/>
         </w:rPr>
         <w:t>Département économique</w:t>
       </w:r>
@@ -178,14 +171,12 @@
         <w:rPr>
           <w:rFonts w:ascii="Times New Roman" w:eastAsia="Times New Roman" w:hAnsi="Times New Roman" w:cs="Times New Roman"/>
           <w:sz w:val="24"/>
-          <w:lang w:val="fr-BE"/>
         </w:rPr>
       </w:pPr>
       <w:r>
         <w:rPr>
           <w:rFonts w:ascii="Times New Roman" w:eastAsia="Times New Roman" w:hAnsi="Times New Roman" w:cs="Times New Roman"/>
           <w:sz w:val="24"/>
-          <w:lang w:val="fr-BE"/>
         </w:rPr>
         <w:t>Implantation IESN</w:t>
       </w:r>
@@ -194,15 +185,11 @@
       <w:pPr>
         <w:spacing w:after="42"/>
         <w:ind w:left="538"/>
-        <w:rPr>
-          <w:lang w:val="fr-BE"/>
-        </w:rPr>
       </w:pPr>
       <w:r>
         <w:rPr>
           <w:rFonts w:ascii="Times New Roman" w:eastAsia="Times New Roman" w:hAnsi="Times New Roman" w:cs="Times New Roman"/>
           <w:sz w:val="2"/>
-          <w:lang w:val="fr-BE"/>
         </w:rPr>
         <w:t xml:space="preserve"> </w:t>
       </w:r>
@@ -210,7 +197,6 @@
         <w:rPr>
           <w:rFonts w:ascii="Times New Roman" w:eastAsia="Times New Roman" w:hAnsi="Times New Roman" w:cs="Times New Roman"/>
           <w:sz w:val="2"/>
-          <w:lang w:val="fr-BE"/>
         </w:rPr>
         <w:tab/>
       </w:r>
@@ -218,7 +204,6 @@
         <w:rPr>
           <w:rFonts w:ascii="Times New Roman" w:eastAsia="Times New Roman" w:hAnsi="Times New Roman" w:cs="Times New Roman"/>
           <w:sz w:val="24"/>
-          <w:lang w:val="fr-BE"/>
         </w:rPr>
         <w:t xml:space="preserve"> </w:t>
       </w:r>
@@ -228,15 +213,11 @@
         <w:spacing w:after="0"/>
         <w:ind w:left="123"/>
         <w:jc w:val="center"/>
-        <w:rPr>
-          <w:lang w:val="fr-BE"/>
-        </w:rPr>
       </w:pPr>
       <w:r>
         <w:rPr>
           <w:rFonts w:ascii="Verdana" w:eastAsia="Verdana" w:hAnsi="Verdana" w:cs="Verdana"/>
           <w:sz w:val="32"/>
-          <w:lang w:val="fr-BE"/>
         </w:rPr>
         <w:t xml:space="preserve"> </w:t>
       </w:r>
@@ -245,15 +226,11 @@
       <w:pPr>
         <w:spacing w:after="1814"/>
         <w:ind w:left="430"/>
-        <w:rPr>
-          <w:lang w:val="fr-BE"/>
-        </w:rPr>
       </w:pPr>
       <w:r>
         <w:rPr>
           <w:rFonts w:ascii="Times New Roman" w:eastAsia="Times New Roman" w:hAnsi="Times New Roman" w:cs="Times New Roman"/>
           <w:sz w:val="24"/>
-          <w:lang w:val="fr-BE"/>
         </w:rPr>
         <w:t xml:space="preserve"> </w:t>
       </w:r>
@@ -261,7 +238,6 @@
         <w:rPr>
           <w:rFonts w:ascii="Times New Roman" w:eastAsia="Times New Roman" w:hAnsi="Times New Roman" w:cs="Times New Roman"/>
           <w:sz w:val="24"/>
-          <w:lang w:val="fr-BE"/>
         </w:rPr>
         <w:tab/>
         <w:t xml:space="preserve"> </w:t>
@@ -271,14 +247,10 @@
       <w:pPr>
         <w:spacing w:after="0"/>
         <w:jc w:val="center"/>
-        <w:rPr>
-          <w:lang w:val="fr-BE"/>
-        </w:rPr>
       </w:pPr>
       <w:r>
         <w:rPr>
           <w:sz w:val="40"/>
-          <w:lang w:val="fr-BE"/>
         </w:rPr>
         <w:t>Bachelier en Informatique de Gestion</w:t>
       </w:r>
@@ -288,14 +260,10 @@
         <w:spacing w:after="1182"/>
         <w:ind w:left="9"/>
         <w:jc w:val="center"/>
-        <w:rPr>
-          <w:lang w:val="fr-BE"/>
-        </w:rPr>
       </w:pPr>
       <w:r>
         <w:rPr>
           <w:sz w:val="32"/>
-          <w:lang w:val="fr-BE"/>
         </w:rPr>
         <w:t>Bloc 3</w:t>
       </w:r>
@@ -311,15 +279,11 @@
         <w:spacing w:after="0"/>
         <w:ind w:right="7"/>
         <w:jc w:val="center"/>
-        <w:rPr>
-          <w:lang w:val="fr-BE"/>
-        </w:rPr>
       </w:pPr>
       <w:r>
         <w:rPr>
           <w:rFonts w:ascii="Verdana" w:eastAsia="Verdana" w:hAnsi="Verdana" w:cs="Verdana"/>
           <w:sz w:val="32"/>
-          <w:lang w:val="fr-BE"/>
         </w:rPr>
         <w:t xml:space="preserve"> </w:t>
       </w:r>
@@ -335,15 +299,11 @@
         <w:spacing w:after="0"/>
         <w:ind w:left="10" w:right="7" w:hanging="10"/>
         <w:jc w:val="center"/>
-        <w:rPr>
-          <w:lang w:val="fr-BE"/>
-        </w:rPr>
       </w:pPr>
       <w:r>
         <w:rPr>
           <w:i/>
           <w:sz w:val="32"/>
-          <w:lang w:val="fr-BE"/>
         </w:rPr>
         <w:t>Business Intelligence</w:t>
       </w:r>
@@ -351,7 +311,6 @@
         <w:rPr>
           <w:i/>
           <w:sz w:val="32"/>
-          <w:lang w:val="fr-BE"/>
         </w:rPr>
         <w:t xml:space="preserve"> </w:t>
       </w:r>
@@ -370,14 +329,12 @@
         <w:rPr>
           <w:i/>
           <w:sz w:val="32"/>
-          <w:lang w:val="fr-BE"/>
         </w:rPr>
       </w:pPr>
       <w:r>
         <w:rPr>
           <w:i/>
           <w:sz w:val="32"/>
-          <w:lang w:val="fr-BE"/>
         </w:rPr>
         <w:t xml:space="preserve">Projet : </w:t>
       </w:r>
@@ -385,9 +342,15 @@
         <w:rPr>
           <w:i/>
           <w:sz w:val="32"/>
-          <w:lang w:val="fr-BE"/>
-        </w:rPr>
-        <w:t>Demarche BI</w:t>
+        </w:rPr>
+        <w:t>Démarche</w:t>
+      </w:r>
+      <w:r>
+        <w:rPr>
+          <w:i/>
+          <w:sz w:val="32"/>
+        </w:rPr>
+        <w:t xml:space="preserve"> BI</w:t>
       </w:r>
     </w:p>
     <w:p>
@@ -404,14 +367,12 @@
         <w:rPr>
           <w:i/>
           <w:sz w:val="24"/>
-          <w:lang w:val="fr-BE"/>
         </w:rPr>
       </w:pPr>
       <w:r>
         <w:rPr>
           <w:i/>
           <w:sz w:val="24"/>
-          <w:lang w:val="fr-BE"/>
         </w:rPr>
         <w:t>Par</w:t>
       </w:r>
@@ -419,7 +380,6 @@
         <w:rPr>
           <w:i/>
           <w:sz w:val="24"/>
-          <w:lang w:val="fr-BE"/>
         </w:rPr>
         <w:t xml:space="preserve"> </w:t>
       </w:r>
@@ -427,7 +387,6 @@
         <w:rPr>
           <w:i/>
           <w:sz w:val="24"/>
-          <w:lang w:val="fr-BE"/>
         </w:rPr>
         <w:t>Lempereur Pierre-Henry et Fricot</w:t>
       </w:r>
@@ -435,7 +394,6 @@
         <w:rPr>
           <w:i/>
           <w:sz w:val="24"/>
-          <w:lang w:val="fr-BE"/>
         </w:rPr>
         <w:t xml:space="preserve"> Damien</w:t>
       </w:r>
@@ -445,21 +403,16 @@
         <w:spacing w:after="0"/>
         <w:ind w:left="26" w:hanging="10"/>
         <w:jc w:val="center"/>
-        <w:rPr>
-          <w:lang w:val="fr-BE"/>
-        </w:rPr>
       </w:pPr>
       <w:r>
         <w:rPr>
           <w:sz w:val="40"/>
-          <w:lang w:val="fr-BE"/>
         </w:rPr>
         <w:t>Samuel Scholtes</w:t>
       </w:r>
       <w:r>
         <w:rPr>
           <w:sz w:val="40"/>
-          <w:lang w:val="fr-BE"/>
         </w:rPr>
         <w:t xml:space="preserve"> </w:t>
       </w:r>
@@ -469,14 +422,10 @@
         <w:spacing w:after="0"/>
         <w:ind w:left="26" w:right="2" w:hanging="10"/>
         <w:jc w:val="center"/>
-        <w:rPr>
-          <w:lang w:val="fr-BE"/>
-        </w:rPr>
       </w:pPr>
       <w:r>
         <w:rPr>
           <w:sz w:val="40"/>
-          <w:lang w:val="fr-BE"/>
         </w:rPr>
         <w:t xml:space="preserve"> </w:t>
       </w:r>
@@ -486,14 +435,10 @@
         <w:spacing w:after="2832"/>
         <w:ind w:left="83"/>
         <w:jc w:val="center"/>
-        <w:rPr>
-          <w:lang w:val="fr-BE"/>
-        </w:rPr>
       </w:pPr>
       <w:r>
         <w:rPr>
           <w:sz w:val="32"/>
-          <w:lang w:val="fr-BE"/>
         </w:rPr>
         <w:t xml:space="preserve"> </w:t>
       </w:r>
@@ -503,49 +448,27 @@
         <w:spacing w:after="0"/>
         <w:ind w:left="13"/>
         <w:jc w:val="center"/>
-        <w:rPr>
-          <w:lang w:val="fr-BE"/>
-        </w:rPr>
       </w:pPr>
       <w:r>
         <w:rPr>
           <w:sz w:val="24"/>
-          <w:lang w:val="fr-BE"/>
         </w:rPr>
         <w:t xml:space="preserve">Année académique 2018-2019 </w:t>
       </w:r>
     </w:p>
-    <w:p>
-      <w:pPr>
-        <w:rPr>
-          <w:lang w:val="fr-BE"/>
-        </w:rPr>
-      </w:pPr>
-    </w:p>
-    <w:p>
-      <w:pPr>
-        <w:rPr>
-          <w:lang w:val="fr-BE"/>
-        </w:rPr>
-      </w:pPr>
-    </w:p>
-    <w:p>
-      <w:pPr>
-        <w:rPr>
-          <w:lang w:val="fr-BE"/>
-        </w:rPr>
-      </w:pPr>
-    </w:p>
+    <w:p/>
+    <w:p/>
+    <w:p/>
     <w:sdt>
       <w:sdtPr>
         <w:rPr>
           <w:rFonts w:asciiTheme="minorHAnsi" w:eastAsiaTheme="minorHAnsi" w:hAnsiTheme="minorHAnsi" w:cstheme="minorBidi"/>
           <w:b w:val="0"/>
           <w:bCs w:val="0"/>
-          <w:noProof/>
           <w:color w:val="auto"/>
+          <w:sz w:val="22"/>
           <w:szCs w:val="22"/>
-          <w:lang w:val="fr-FR" w:eastAsia="en-US"/>
+          <w:lang w:eastAsia="en-US"/>
         </w:rPr>
         <w:id w:val="-1365514817"/>
         <w:docPartObj>
@@ -560,13 +483,11 @@
             <w:pStyle w:val="En-ttedetabledesmatires"/>
             <w:rPr>
               <w:sz w:val="36"/>
-              <w:lang w:val="fr-FR"/>
             </w:rPr>
           </w:pPr>
           <w:r>
             <w:rPr>
               <w:sz w:val="36"/>
-              <w:lang w:val="fr-FR"/>
             </w:rPr>
             <w:t>Table des matières</w:t>
           </w:r>
@@ -575,7 +496,7 @@
           <w:pPr>
             <w:rPr>
               <w:sz w:val="28"/>
-              <w:lang w:val="fr-FR" w:eastAsia="fr-BE"/>
+              <w:lang w:eastAsia="fr-BE"/>
             </w:rPr>
           </w:pPr>
         </w:p>
@@ -1613,7 +1534,6 @@
               <w:b/>
               <w:bCs/>
               <w:sz w:val="28"/>
-              <w:lang w:val="fr-FR"/>
             </w:rPr>
             <w:fldChar w:fldCharType="end"/>
           </w:r>
@@ -1631,26 +1551,21 @@
     <w:p/>
     <w:p/>
     <w:p/>
-    <w:p>
-      <w:bookmarkStart w:id="0" w:name="_GoBack"/>
-      <w:bookmarkEnd w:id="0"/>
-    </w:p>
     <w:p/>
     <w:p/>
     <w:p/>
+    <w:p/>
     <w:p>
       <w:pPr>
         <w:pStyle w:val="Titre1"/>
         <w:rPr>
           <w:sz w:val="32"/>
-          <w:lang w:val="fr-BE"/>
-        </w:rPr>
-      </w:pPr>
-      <w:bookmarkStart w:id="1" w:name="_Toc535868895"/>
+        </w:rPr>
+      </w:pPr>
+      <w:bookmarkStart w:id="0" w:name="_Toc535868895"/>
       <w:r>
         <w:rPr>
           <w:sz w:val="32"/>
-          <w:lang w:val="fr-BE"/>
         </w:rPr>
         <w:lastRenderedPageBreak/>
         <w:t>Analyse des besoins</w:t>
@@ -1658,61 +1573,43 @@
       <w:r>
         <w:rPr>
           <w:sz w:val="32"/>
-          <w:lang w:val="fr-BE"/>
         </w:rPr>
         <w:t xml:space="preserve"> métiers</w:t>
       </w:r>
       <w:r>
         <w:rPr>
           <w:sz w:val="32"/>
-          <w:lang w:val="fr-BE"/>
         </w:rPr>
         <w:t xml:space="preserve"> et de la solution</w:t>
       </w:r>
-      <w:bookmarkEnd w:id="1"/>
-    </w:p>
-    <w:p>
-      <w:pPr>
-        <w:rPr>
-          <w:lang w:val="fr-BE"/>
-        </w:rPr>
-      </w:pPr>
-    </w:p>
+      <w:bookmarkEnd w:id="0"/>
+    </w:p>
+    <w:p/>
     <w:p>
       <w:pPr>
         <w:pStyle w:val="Titre2"/>
         <w:rPr>
           <w:rFonts w:ascii="Calibri-Light" w:hAnsi="Calibri-Light" w:cs="Calibri-Light"/>
           <w:b w:val="0"/>
-          <w:noProof w:val="0"/>
           <w:color w:val="2F5497"/>
           <w:sz w:val="28"/>
           <w:szCs w:val="32"/>
-          <w:lang w:val="fr-BE"/>
-        </w:rPr>
-      </w:pPr>
-      <w:bookmarkStart w:id="2" w:name="_Toc535868896"/>
+        </w:rPr>
+      </w:pPr>
+      <w:bookmarkStart w:id="1" w:name="_Toc535868896"/>
       <w:r>
         <w:rPr>
           <w:rFonts w:ascii="Calibri-Light" w:hAnsi="Calibri-Light" w:cs="Calibri-Light"/>
           <w:b w:val="0"/>
-          <w:noProof w:val="0"/>
           <w:color w:val="2F5497"/>
           <w:sz w:val="28"/>
           <w:szCs w:val="32"/>
-          <w:lang w:val="fr-BE"/>
         </w:rPr>
         <w:t>Description du domaine d’application</w:t>
       </w:r>
-      <w:bookmarkEnd w:id="2"/>
-    </w:p>
-    <w:p>
-      <w:pPr>
-        <w:rPr>
-          <w:lang w:val="fr-BE"/>
-        </w:rPr>
-      </w:pPr>
-    </w:p>
+      <w:bookmarkEnd w:id="1"/>
+    </w:p>
+    <w:p/>
     <w:p>
       <w:pPr>
         <w:autoSpaceDE w:val="0"/>
@@ -1723,65 +1620,53 @@
         <w:jc w:val="both"/>
         <w:rPr>
           <w:rFonts w:ascii="Calibri" w:hAnsi="Calibri" w:cs="Calibri"/>
-          <w:noProof w:val="0"/>
           <w:color w:val="000000"/>
           <w:sz w:val="24"/>
           <w:szCs w:val="24"/>
-          <w:lang w:val="fr-BE"/>
         </w:rPr>
       </w:pPr>
       <w:r>
         <w:rPr>
           <w:rFonts w:ascii="Calibri" w:hAnsi="Calibri" w:cs="Calibri"/>
-          <w:noProof w:val="0"/>
           <w:color w:val="000000"/>
           <w:sz w:val="24"/>
           <w:szCs w:val="24"/>
-          <w:lang w:val="fr-BE"/>
         </w:rPr>
         <w:t>Vous êtes un consultant BI envoyé en mission chez un client,</w:t>
       </w:r>
       <w:r>
         <w:rPr>
           <w:rFonts w:ascii="Calibri" w:hAnsi="Calibri" w:cs="Calibri"/>
-          <w:noProof w:val="0"/>
           <w:color w:val="000000"/>
           <w:sz w:val="24"/>
           <w:szCs w:val="24"/>
-          <w:lang w:val="fr-BE"/>
         </w:rPr>
         <w:t xml:space="preserve"> un</w:t>
       </w:r>
       <w:r>
         <w:rPr>
           <w:rFonts w:ascii="Calibri" w:hAnsi="Calibri" w:cs="Calibri"/>
-          <w:noProof w:val="0"/>
           <w:color w:val="000000"/>
           <w:sz w:val="24"/>
           <w:szCs w:val="24"/>
-          <w:lang w:val="fr-BE"/>
         </w:rPr>
         <w:t xml:space="preserve"> gros groupe industriel, qui</w:t>
       </w:r>
       <w:r>
         <w:rPr>
           <w:rFonts w:ascii="Calibri" w:hAnsi="Calibri" w:cs="Calibri"/>
-          <w:noProof w:val="0"/>
           <w:color w:val="000000"/>
           <w:sz w:val="24"/>
           <w:szCs w:val="24"/>
-          <w:lang w:val="fr-BE"/>
         </w:rPr>
         <w:t xml:space="preserve"> possède</w:t>
       </w:r>
       <w:r>
         <w:rPr>
           <w:rFonts w:ascii="Calibri" w:hAnsi="Calibri" w:cs="Calibri"/>
-          <w:noProof w:val="0"/>
           <w:color w:val="000000"/>
           <w:sz w:val="24"/>
           <w:szCs w:val="24"/>
-          <w:lang w:val="fr-BE"/>
         </w:rPr>
         <w:t xml:space="preserve"> plusieurs chaînes de supermarchés, dont les chaînes « Grand Souk» et « Alim</w:t>
       </w:r>
@@ -1795,21 +1680,17 @@
         <w:jc w:val="both"/>
         <w:rPr>
           <w:rFonts w:ascii="Calibri" w:hAnsi="Calibri" w:cs="Calibri"/>
-          <w:noProof w:val="0"/>
           <w:color w:val="000000"/>
           <w:sz w:val="24"/>
           <w:szCs w:val="24"/>
-          <w:lang w:val="fr-BE"/>
         </w:rPr>
       </w:pPr>
       <w:r>
         <w:rPr>
           <w:rFonts w:ascii="Calibri" w:hAnsi="Calibri" w:cs="Calibri"/>
-          <w:noProof w:val="0"/>
           <w:color w:val="000000"/>
           <w:sz w:val="24"/>
           <w:szCs w:val="24"/>
-          <w:lang w:val="fr-BE"/>
         </w:rPr>
         <w:t>2000 ».</w:t>
       </w:r>
@@ -1823,11 +1704,9 @@
         <w:jc w:val="both"/>
         <w:rPr>
           <w:rFonts w:ascii="Calibri" w:hAnsi="Calibri" w:cs="Calibri"/>
-          <w:noProof w:val="0"/>
           <w:color w:val="000000"/>
           <w:sz w:val="24"/>
           <w:szCs w:val="24"/>
-          <w:lang w:val="fr-BE"/>
         </w:rPr>
       </w:pPr>
     </w:p>
@@ -1840,11 +1719,9 @@
         <w:jc w:val="both"/>
         <w:rPr>
           <w:rFonts w:ascii="Calibri" w:hAnsi="Calibri" w:cs="Calibri"/>
-          <w:noProof w:val="0"/>
           <w:color w:val="000000"/>
           <w:sz w:val="24"/>
           <w:szCs w:val="24"/>
-          <w:lang w:val="fr-BE"/>
         </w:rPr>
       </w:pPr>
     </w:p>
@@ -1858,131 +1735,99 @@
         <w:jc w:val="both"/>
         <w:rPr>
           <w:rFonts w:ascii="Calibri" w:hAnsi="Calibri" w:cs="Calibri"/>
-          <w:noProof w:val="0"/>
           <w:color w:val="000000"/>
           <w:sz w:val="24"/>
           <w:szCs w:val="24"/>
-          <w:lang w:val="fr-BE"/>
         </w:rPr>
       </w:pPr>
       <w:r>
         <w:rPr>
           <w:rFonts w:ascii="Calibri" w:hAnsi="Calibri" w:cs="Calibri"/>
-          <w:noProof w:val="0"/>
           <w:color w:val="000000"/>
           <w:sz w:val="24"/>
           <w:szCs w:val="24"/>
-          <w:lang w:val="fr-BE"/>
         </w:rPr>
         <w:t>Ces chaînes de supermarché enregistrent tous les produits</w:t>
       </w:r>
       <w:r>
         <w:rPr>
           <w:rFonts w:ascii="Calibri" w:hAnsi="Calibri" w:cs="Calibri"/>
-          <w:noProof w:val="0"/>
           <w:color w:val="000000"/>
           <w:sz w:val="24"/>
           <w:szCs w:val="24"/>
-          <w:lang w:val="fr-BE"/>
         </w:rPr>
         <w:t xml:space="preserve"> vendus grâce à des systèmes de </w:t>
       </w:r>
       <w:r>
         <w:rPr>
           <w:rFonts w:ascii="Calibri" w:hAnsi="Calibri" w:cs="Calibri"/>
-          <w:noProof w:val="0"/>
           <w:color w:val="000000"/>
           <w:sz w:val="24"/>
           <w:szCs w:val="24"/>
-          <w:lang w:val="fr-BE"/>
         </w:rPr>
         <w:t>caisses enregistreuses. Le groupe souhaite pouvoir tirer de l’in</w:t>
       </w:r>
       <w:r>
         <w:rPr>
           <w:rFonts w:ascii="Calibri" w:hAnsi="Calibri" w:cs="Calibri"/>
-          <w:noProof w:val="0"/>
           <w:color w:val="000000"/>
           <w:sz w:val="24"/>
           <w:szCs w:val="24"/>
-          <w:lang w:val="fr-BE"/>
         </w:rPr>
         <w:t xml:space="preserve">formation de toutes les </w:t>
       </w:r>
       <w:r>
         <w:rPr>
           <w:rFonts w:ascii="Calibri" w:hAnsi="Calibri" w:cs="Calibri"/>
-          <w:noProof w:val="0"/>
           <w:color w:val="000000"/>
           <w:sz w:val="24"/>
           <w:szCs w:val="24"/>
-          <w:lang w:val="fr-BE"/>
         </w:rPr>
         <w:t>données enregistrées par les caisses. Il souhaiterait disposer d’</w:t>
       </w:r>
       <w:r>
         <w:rPr>
           <w:rFonts w:ascii="Calibri" w:hAnsi="Calibri" w:cs="Calibri"/>
-          <w:noProof w:val="0"/>
           <w:color w:val="000000"/>
           <w:sz w:val="24"/>
           <w:szCs w:val="24"/>
-          <w:lang w:val="fr-BE"/>
         </w:rPr>
         <w:t xml:space="preserve">un outil simple à utiliser qui </w:t>
       </w:r>
       <w:r>
         <w:rPr>
           <w:rFonts w:ascii="Calibri" w:hAnsi="Calibri" w:cs="Calibri"/>
-          <w:noProof w:val="0"/>
           <w:color w:val="000000"/>
           <w:sz w:val="24"/>
           <w:szCs w:val="24"/>
-          <w:lang w:val="fr-BE"/>
         </w:rPr>
         <w:t>permettrait d’obtenir des réponses rapidement à des ques</w:t>
       </w:r>
       <w:r>
         <w:rPr>
           <w:rFonts w:ascii="Calibri" w:hAnsi="Calibri" w:cs="Calibri"/>
-          <w:noProof w:val="0"/>
           <w:color w:val="000000"/>
           <w:sz w:val="24"/>
           <w:szCs w:val="24"/>
-          <w:lang w:val="fr-BE"/>
         </w:rPr>
         <w:t xml:space="preserve">tions précises. Il souhaiterait </w:t>
       </w:r>
       <w:r>
         <w:rPr>
           <w:rFonts w:ascii="Calibri" w:hAnsi="Calibri" w:cs="Calibri"/>
-          <w:noProof w:val="0"/>
           <w:color w:val="000000"/>
           <w:sz w:val="24"/>
           <w:szCs w:val="24"/>
-          <w:lang w:val="fr-BE"/>
         </w:rPr>
         <w:t>pouvoir analyser les données sur plusieurs axes, faire des recoupements. Pour le moment,</w:t>
       </w:r>
       <w:r>
         <w:rPr>
           <w:rFonts w:ascii="Calibri" w:hAnsi="Calibri" w:cs="Calibri"/>
-          <w:noProof w:val="0"/>
           <w:sz w:val="24"/>
           <w:szCs w:val="24"/>
-          <w:lang w:val="fr-BE"/>
-        </w:rPr>
-        <w:t xml:space="preserve"> </w:t>
-      </w:r>
-      <w:r>
-        <w:rPr>
-          <w:rFonts w:ascii="Calibri" w:hAnsi="Calibri" w:cs="Calibri"/>
-          <w:noProof w:val="0"/>
-          <w:sz w:val="24"/>
-          <w:szCs w:val="24"/>
-          <w:lang w:val="fr-BE"/>
-        </w:rPr>
-        <w:t>le groupe s’intéresse particulièrement aux données produites par Grand Souk. Celles d’Alim</w:t>
+        </w:rPr>
+        <w:t xml:space="preserve"> le groupe s’intéresse particulièrement aux données produites par Grand Souk. Celles d’Alim</w:t>
       </w:r>
     </w:p>
     <w:p>
@@ -1994,39 +1839,31 @@
         <w:jc w:val="both"/>
         <w:rPr>
           <w:rFonts w:ascii="Calibri" w:hAnsi="Calibri" w:cs="Calibri"/>
-          <w:noProof w:val="0"/>
           <w:sz w:val="24"/>
           <w:szCs w:val="24"/>
-          <w:lang w:val="fr-BE"/>
         </w:rPr>
       </w:pPr>
       <w:r>
         <w:rPr>
           <w:rFonts w:ascii="Calibri" w:hAnsi="Calibri" w:cs="Calibri"/>
-          <w:noProof w:val="0"/>
           <w:sz w:val="24"/>
           <w:szCs w:val="24"/>
-          <w:lang w:val="fr-BE"/>
         </w:rPr>
         <w:t>2000 suivront dans un futur proche. Votre système doit ê</w:t>
       </w:r>
       <w:r>
         <w:rPr>
           <w:rFonts w:ascii="Calibri" w:hAnsi="Calibri" w:cs="Calibri"/>
-          <w:noProof w:val="0"/>
           <w:sz w:val="24"/>
           <w:szCs w:val="24"/>
-          <w:lang w:val="fr-BE"/>
         </w:rPr>
         <w:t xml:space="preserve">tre conçu de manière à absorber </w:t>
       </w:r>
       <w:r>
         <w:rPr>
           <w:rFonts w:ascii="Calibri" w:hAnsi="Calibri" w:cs="Calibri"/>
-          <w:noProof w:val="0"/>
           <w:sz w:val="24"/>
           <w:szCs w:val="24"/>
-          <w:lang w:val="fr-BE"/>
         </w:rPr>
         <w:t>facilement l’intégration d’Alim 2000 dans le futur.</w:t>
       </w:r>
@@ -2040,10 +1877,8 @@
         <w:jc w:val="both"/>
         <w:rPr>
           <w:rFonts w:ascii="Calibri" w:hAnsi="Calibri" w:cs="Calibri"/>
-          <w:noProof w:val="0"/>
           <w:sz w:val="24"/>
           <w:szCs w:val="24"/>
-          <w:lang w:val="fr-BE"/>
         </w:rPr>
       </w:pPr>
     </w:p>
@@ -2056,10 +1891,8 @@
         <w:jc w:val="both"/>
         <w:rPr>
           <w:rFonts w:ascii="Calibri" w:hAnsi="Calibri" w:cs="Calibri"/>
-          <w:noProof w:val="0"/>
           <w:sz w:val="24"/>
           <w:szCs w:val="24"/>
-          <w:lang w:val="fr-BE"/>
         </w:rPr>
       </w:pPr>
     </w:p>
@@ -2073,39 +1906,31 @@
         <w:jc w:val="both"/>
         <w:rPr>
           <w:rFonts w:ascii="Calibri" w:hAnsi="Calibri" w:cs="Calibri"/>
-          <w:noProof w:val="0"/>
           <w:sz w:val="24"/>
           <w:szCs w:val="24"/>
-          <w:lang w:val="fr-BE"/>
         </w:rPr>
       </w:pPr>
       <w:r>
         <w:rPr>
           <w:rFonts w:ascii="Calibri" w:hAnsi="Calibri" w:cs="Calibri"/>
-          <w:noProof w:val="0"/>
           <w:sz w:val="24"/>
           <w:szCs w:val="24"/>
-          <w:lang w:val="fr-BE"/>
         </w:rPr>
         <w:t>Le groupe souhaiterait pouvoir analyser les ventes par c</w:t>
       </w:r>
       <w:r>
         <w:rPr>
           <w:rFonts w:ascii="Calibri" w:hAnsi="Calibri" w:cs="Calibri"/>
-          <w:noProof w:val="0"/>
           <w:sz w:val="24"/>
           <w:szCs w:val="24"/>
-          <w:lang w:val="fr-BE"/>
         </w:rPr>
         <w:t xml:space="preserve">ritère temporel, par produit et </w:t>
       </w:r>
       <w:r>
         <w:rPr>
           <w:rFonts w:ascii="Calibri" w:hAnsi="Calibri" w:cs="Calibri"/>
-          <w:noProof w:val="0"/>
           <w:sz w:val="24"/>
           <w:szCs w:val="24"/>
-          <w:lang w:val="fr-BE"/>
         </w:rPr>
         <w:t>catégorie et par les caractéristiques des clients qui ont acheté des produits.</w:t>
       </w:r>
@@ -2120,10 +1945,8 @@
         <w:jc w:val="both"/>
         <w:rPr>
           <w:rFonts w:ascii="Calibri" w:hAnsi="Calibri" w:cs="Calibri"/>
-          <w:noProof w:val="0"/>
           <w:sz w:val="24"/>
           <w:szCs w:val="24"/>
-          <w:lang w:val="fr-BE"/>
         </w:rPr>
       </w:pPr>
     </w:p>
@@ -2136,10 +1959,8 @@
         <w:jc w:val="both"/>
         <w:rPr>
           <w:rFonts w:ascii="Calibri" w:hAnsi="Calibri" w:cs="Calibri"/>
-          <w:noProof w:val="0"/>
           <w:sz w:val="24"/>
           <w:szCs w:val="24"/>
-          <w:lang w:val="fr-BE"/>
         </w:rPr>
       </w:pPr>
     </w:p>
@@ -2148,91 +1969,43 @@
         <w:pStyle w:val="Titre2"/>
         <w:rPr>
           <w:rFonts w:ascii="Calibri Light" w:hAnsi="Calibri Light" w:cs="Calibri"/>
-          <w:noProof w:val="0"/>
           <w:sz w:val="28"/>
           <w:szCs w:val="24"/>
-          <w:lang w:val="fr-BE"/>
-        </w:rPr>
-      </w:pPr>
-      <w:bookmarkStart w:id="3" w:name="_Toc535868897"/>
+        </w:rPr>
+      </w:pPr>
+      <w:bookmarkStart w:id="2" w:name="_Toc535868897"/>
       <w:r>
         <w:rPr>
           <w:rFonts w:ascii="Calibri Light" w:hAnsi="Calibri Light" w:cs="Calibri"/>
-          <w:noProof w:val="0"/>
           <w:sz w:val="28"/>
           <w:szCs w:val="24"/>
-          <w:lang w:val="fr-BE"/>
-        </w:rPr>
-        <w:t>Analyse des besoins métiers</w:t>
-      </w:r>
-      <w:bookmarkEnd w:id="3"/>
-    </w:p>
-    <w:p>
-      <w:pPr>
-        <w:rPr>
-          <w:lang w:val="fr-BE"/>
-        </w:rPr>
-      </w:pPr>
-    </w:p>
-    <w:p>
-      <w:pPr>
-        <w:rPr>
-          <w:lang w:val="fr-BE"/>
-        </w:rPr>
-      </w:pPr>
-      <w:r>
-        <w:rPr>
-          <w:lang w:val="fr-BE"/>
-        </w:rPr>
+        </w:rPr>
+        <w:t>Analyse des besoins métier</w:t>
+      </w:r>
+      <w:bookmarkEnd w:id="2"/>
+    </w:p>
+    <w:p/>
+    <w:p>
+      <w:r>
         <w:t xml:space="preserve">Le besoin métier recherché </w:t>
       </w:r>
       <w:r>
-        <w:rPr>
-          <w:lang w:val="fr-BE"/>
-        </w:rPr>
         <w:t>à travers</w:t>
       </w:r>
       <w:r>
-        <w:rPr>
-          <w:lang w:val="fr-BE"/>
-        </w:rPr>
         <w:t xml:space="preserve"> ce domaine d’application est une analyse de</w:t>
       </w:r>
       <w:r>
-        <w:rPr>
-          <w:lang w:val="fr-BE"/>
-        </w:rPr>
         <w:t>s ventes de la société, dont</w:t>
       </w:r>
       <w:r>
-        <w:rPr>
-          <w:lang w:val="fr-BE"/>
-        </w:rPr>
         <w:t xml:space="preserve"> </w:t>
       </w:r>
       <w:r>
-        <w:rPr>
-          <w:lang w:val="fr-BE"/>
-        </w:rPr>
         <w:t>dans un premier temps</w:t>
       </w:r>
       <w:r>
-        <w:rPr>
-          <w:lang w:val="fr-BE"/>
-        </w:rPr>
-        <w:t xml:space="preserve"> la chaine « Grand Souk ». Les différents axes</w:t>
-      </w:r>
-      <w:r>
-        <w:rPr>
-          <w:lang w:val="fr-BE"/>
-        </w:rPr>
-        <w:t xml:space="preserve"> </w:t>
-      </w:r>
-      <w:r>
-        <w:rPr>
-          <w:lang w:val="fr-BE"/>
-        </w:rPr>
-        <w:t xml:space="preserve"> seront :</w:t>
+        <w:t xml:space="preserve"> la chaine « Grand Souk ». Les différents axes seront :</w:t>
       </w:r>
     </w:p>
     <w:p>
@@ -2242,14 +2015,8 @@
           <w:ilvl w:val="0"/>
           <w:numId w:val="2"/>
         </w:numPr>
-        <w:rPr>
-          <w:lang w:val="fr-BE"/>
-        </w:rPr>
-      </w:pPr>
-      <w:r>
-        <w:rPr>
-          <w:lang w:val="fr-BE"/>
-        </w:rPr>
+      </w:pPr>
+      <w:r>
         <w:t>Par critère temporel</w:t>
       </w:r>
     </w:p>
@@ -2260,27 +2027,9 @@
           <w:ilvl w:val="0"/>
           <w:numId w:val="2"/>
         </w:numPr>
-        <w:rPr>
-          <w:lang w:val="fr-BE"/>
-        </w:rPr>
-      </w:pPr>
-      <w:r>
-        <w:rPr>
-          <w:lang w:val="fr-BE"/>
-        </w:rPr>
-        <w:t>Par produit</w:t>
-      </w:r>
-      <w:r>
-        <w:rPr>
-          <w:lang w:val="fr-BE"/>
-        </w:rPr>
-        <w:t>s</w:t>
-      </w:r>
-      <w:r>
-        <w:rPr>
-          <w:lang w:val="fr-BE"/>
-        </w:rPr>
-        <w:t xml:space="preserve"> et catégories</w:t>
+      </w:pPr>
+      <w:r>
+        <w:t>Par produit et catégories</w:t>
       </w:r>
     </w:p>
     <w:p>
@@ -2290,210 +2039,118 @@
           <w:ilvl w:val="0"/>
           <w:numId w:val="2"/>
         </w:numPr>
-        <w:rPr>
-          <w:lang w:val="fr-BE"/>
-        </w:rPr>
-      </w:pPr>
-      <w:r>
-        <w:rPr>
-          <w:lang w:val="fr-BE"/>
-        </w:rPr>
+      </w:pPr>
+      <w:r>
         <w:t>Par les caractéristiques des clients qui ont acheté</w:t>
       </w:r>
     </w:p>
-    <w:p>
-      <w:pPr>
-        <w:rPr>
-          <w:lang w:val="fr-BE"/>
-        </w:rPr>
-      </w:pPr>
-    </w:p>
-    <w:p>
-      <w:pPr>
-        <w:rPr>
-          <w:lang w:val="fr-BE"/>
-        </w:rPr>
-      </w:pPr>
-      <w:r>
-        <w:rPr>
-          <w:lang w:val="fr-BE"/>
-        </w:rPr>
+    <w:p/>
+    <w:p>
+      <w:r>
         <w:t>Dans un avenir proche la société souhaiterait pouvoir ajouter les informations d’autres chaines de supermarché comme la chaine « Alim2000 ».</w:t>
       </w:r>
     </w:p>
-    <w:p>
-      <w:pPr>
-        <w:rPr>
-          <w:lang w:val="fr-BE"/>
-        </w:rPr>
-      </w:pPr>
-    </w:p>
-    <w:p>
-      <w:pPr>
-        <w:rPr>
-          <w:lang w:val="fr-BE"/>
-        </w:rPr>
-      </w:pPr>
-    </w:p>
-    <w:p>
-      <w:pPr>
-        <w:rPr>
-          <w:lang w:val="fr-BE"/>
-        </w:rPr>
-      </w:pPr>
-    </w:p>
+    <w:p/>
+    <w:p/>
+    <w:p/>
     <w:p>
       <w:pPr>
         <w:pStyle w:val="Titre2"/>
         <w:rPr>
           <w:rFonts w:ascii="Calibri Light" w:hAnsi="Calibri Light" w:cs="Calibri"/>
-          <w:noProof w:val="0"/>
           <w:sz w:val="28"/>
           <w:szCs w:val="24"/>
-          <w:lang w:val="fr-BE"/>
-        </w:rPr>
-      </w:pPr>
-      <w:bookmarkStart w:id="4" w:name="_Toc535868898"/>
+        </w:rPr>
+      </w:pPr>
+      <w:bookmarkStart w:id="3" w:name="_Toc535868898"/>
       <w:r>
         <w:rPr>
           <w:rFonts w:ascii="Calibri Light" w:hAnsi="Calibri Light" w:cs="Calibri"/>
-          <w:noProof w:val="0"/>
           <w:sz w:val="28"/>
           <w:szCs w:val="24"/>
-          <w:lang w:val="fr-BE"/>
         </w:rPr>
         <w:lastRenderedPageBreak/>
-        <w:t>Analyse de la base de donnée</w:t>
+        <w:t>Analyse de la base de données</w:t>
       </w:r>
       <w:r>
         <w:rPr>
           <w:rFonts w:ascii="Calibri Light" w:hAnsi="Calibri Light" w:cs="Calibri"/>
-          <w:noProof w:val="0"/>
           <w:sz w:val="28"/>
           <w:szCs w:val="24"/>
-          <w:lang w:val="fr-BE"/>
-        </w:rPr>
-        <w:t>s</w:t>
+        </w:rPr>
+        <w:t xml:space="preserve"> </w:t>
       </w:r>
       <w:r>
         <w:rPr>
           <w:rFonts w:ascii="Calibri Light" w:hAnsi="Calibri Light" w:cs="Calibri"/>
-          <w:noProof w:val="0"/>
           <w:sz w:val="28"/>
           <w:szCs w:val="24"/>
-          <w:lang w:val="fr-BE"/>
-        </w:rPr>
+        </w:rPr>
+        <w:t>opérationnelle</w:t>
+      </w:r>
+      <w:bookmarkEnd w:id="3"/>
+    </w:p>
+    <w:p/>
+    <w:p>
+      <w:r>
+        <w:t xml:space="preserve">La base de </w:t>
+      </w:r>
+      <w:r>
+        <w:t>données</w:t>
+      </w:r>
+      <w:r>
         <w:t xml:space="preserve"> </w:t>
       </w:r>
       <w:r>
-        <w:rPr>
-          <w:rFonts w:ascii="Calibri Light" w:hAnsi="Calibri Light" w:cs="Calibri"/>
-          <w:noProof w:val="0"/>
-          <w:sz w:val="28"/>
-          <w:szCs w:val="24"/>
-          <w:lang w:val="fr-BE"/>
-        </w:rPr>
         <w:t>opérationnelle</w:t>
       </w:r>
-      <w:bookmarkEnd w:id="4"/>
-    </w:p>
-    <w:p>
-      <w:pPr>
-        <w:rPr>
-          <w:lang w:val="fr-BE"/>
-        </w:rPr>
-      </w:pPr>
-    </w:p>
-    <w:p>
-      <w:pPr>
-        <w:rPr>
-          <w:lang w:val="fr-BE"/>
-        </w:rPr>
-      </w:pPr>
-      <w:r>
-        <w:rPr>
-          <w:lang w:val="fr-BE"/>
-        </w:rPr>
-        <w:t xml:space="preserve">La base de donnée opérationelle fournie est nomée </w:t>
-      </w:r>
-      <w:r>
-        <w:rPr>
-          <w:lang w:val="fr-BE"/>
-        </w:rPr>
+      <w:r>
+        <w:t xml:space="preserve"> fournie est nom</w:t>
+      </w:r>
+      <w:r>
+        <w:t>m</w:t>
+      </w:r>
+      <w:r>
+        <w:t xml:space="preserve">ée </w:t>
+      </w:r>
+      <w:r>
         <w:t>« BiProject_OLTP » et se situe sur le serveur « vm-sml2.iesn.be/Stu3IG ». Elle se représente  comme ci-dessous</w:t>
       </w:r>
       <w:r>
-        <w:rPr>
-          <w:lang w:val="fr-BE"/>
-        </w:rPr>
         <w:t xml:space="preserve"> à l’</w:t>
       </w:r>
       <w:r>
-        <w:rPr>
-          <w:lang w:val="fr-BE"/>
-        </w:rPr>
         <w:t>image 1 :</w:t>
       </w:r>
     </w:p>
     <w:p>
-      <w:pPr>
-        <w:rPr>
-          <w:lang w:val="fr-BE"/>
-        </w:rPr>
-      </w:pPr>
-      <w:r>
-        <w:rPr>
-          <w:lang w:val="fr-BE"/>
-        </w:rPr>
+      <w:r>
         <w:t xml:space="preserve">Pour notre analyse des ventes nous allons nous concentrer sur les tickets de caisse, ce qui représentera notre granularité. </w:t>
       </w:r>
     </w:p>
     <w:p>
-      <w:pPr>
-        <w:rPr>
-          <w:lang w:val="fr-BE"/>
-        </w:rPr>
-      </w:pPr>
-      <w:r>
-        <w:rPr>
-          <w:lang w:val="fr-BE"/>
-        </w:rPr>
-        <w:t>De le cas de l’analyse des ventes</w:t>
-      </w:r>
-      <w:r>
-        <w:rPr>
-          <w:lang w:val="fr-BE"/>
-        </w:rPr>
+      <w:r>
+        <w:t>Dans</w:t>
+      </w:r>
+      <w:r>
+        <w:t xml:space="preserve"> le cas de l’analyse des ventes</w:t>
+      </w:r>
+      <w:r>
         <w:t>,</w:t>
       </w:r>
       <w:r>
-        <w:rPr>
-          <w:lang w:val="fr-BE"/>
-        </w:rPr>
         <w:t xml:space="preserve"> les </w:t>
       </w:r>
       <w:r>
-        <w:rPr>
-          <w:lang w:val="fr-BE"/>
-        </w:rPr>
         <w:t>tables qui seront à exploité</w:t>
       </w:r>
       <w:r>
-        <w:rPr>
-          <w:lang w:val="fr-BE"/>
-        </w:rPr>
         <w:t>es</w:t>
       </w:r>
       <w:r>
-        <w:rPr>
-          <w:lang w:val="fr-BE"/>
-        </w:rPr>
         <w:t xml:space="preserve"> sont</w:t>
       </w:r>
       <w:r>
-        <w:rPr>
-          <w:lang w:val="fr-BE"/>
-        </w:rPr>
         <w:t> :</w:t>
       </w:r>
     </w:p>
@@ -2504,38 +2161,20 @@
           <w:ilvl w:val="0"/>
           <w:numId w:val="5"/>
         </w:numPr>
-        <w:rPr>
-          <w:lang w:val="fr-BE"/>
-        </w:rPr>
-      </w:pPr>
-      <w:r>
-        <w:rPr>
-          <w:lang w:val="fr-BE"/>
-        </w:rPr>
+      </w:pPr>
+      <w:r>
         <w:t>Par produit</w:t>
       </w:r>
       <w:r>
-        <w:rPr>
-          <w:lang w:val="fr-BE"/>
-        </w:rPr>
         <w:t>s</w:t>
       </w:r>
       <w:r>
-        <w:rPr>
-          <w:lang w:val="fr-BE"/>
-        </w:rPr>
         <w:t xml:space="preserve"> et catégorie</w:t>
       </w:r>
       <w:r>
-        <w:rPr>
-          <w:lang w:val="fr-BE"/>
-        </w:rPr>
         <w:t>s</w:t>
       </w:r>
       <w:r>
-        <w:rPr>
-          <w:lang w:val="fr-BE"/>
-        </w:rPr>
         <w:t> :</w:t>
       </w:r>
     </w:p>
@@ -2543,9 +2182,6 @@
       <w:pPr>
         <w:pStyle w:val="Paragraphedeliste"/>
         <w:ind w:left="1440"/>
-        <w:rPr>
-          <w:lang w:val="fr-BE"/>
-        </w:rPr>
       </w:pPr>
     </w:p>
     <w:p>
@@ -2555,13 +2191,11 @@
           <w:ilvl w:val="0"/>
           <w:numId w:val="6"/>
         </w:numPr>
-        <w:rPr>
-          <w:lang w:val="fr-BE"/>
-        </w:rPr>
-      </w:pPr>
-      <w:r>
-        <w:rPr>
-          <w:lang w:val="fr-BE" w:eastAsia="fr-BE"/>
+      </w:pPr>
+      <w:r>
+        <w:rPr>
+          <w:noProof/>
+          <w:lang w:eastAsia="fr-BE"/>
         </w:rPr>
         <mc:AlternateContent>
           <mc:Choice Requires="wps">
@@ -2612,7 +2246,6 @@
                               <w:rPr>
                                 <w:b/>
                                 <w:color w:val="C0504D" w:themeColor="accent2"/>
-                                <w:lang w:val="fr-BE"/>
                               </w:rPr>
                             </w:pPr>
                             <w:r>
@@ -2654,7 +2287,6 @@
                         <w:rPr>
                           <w:b/>
                           <w:color w:val="C0504D" w:themeColor="accent2"/>
-                          <w:lang w:val="fr-BE"/>
                         </w:rPr>
                       </w:pPr>
                       <w:r>
@@ -2674,7 +2306,8 @@
       </w:r>
       <w:r>
         <w:rPr>
-          <w:lang w:val="fr-BE" w:eastAsia="fr-BE"/>
+          <w:noProof/>
+          <w:lang w:eastAsia="fr-BE"/>
         </w:rPr>
         <mc:AlternateContent>
           <mc:Choice Requires="wps">
@@ -2762,9 +2395,6 @@
         </mc:AlternateContent>
       </w:r>
       <w:r>
-        <w:rPr>
-          <w:lang w:val="fr-BE"/>
-        </w:rPr>
         <w:t>PRODUCT</w:t>
       </w:r>
     </w:p>
@@ -2775,14 +2405,8 @@
           <w:ilvl w:val="0"/>
           <w:numId w:val="6"/>
         </w:numPr>
-        <w:rPr>
-          <w:lang w:val="fr-BE"/>
-        </w:rPr>
-      </w:pPr>
-      <w:r>
-        <w:rPr>
-          <w:lang w:val="fr-BE"/>
-        </w:rPr>
+      </w:pPr>
+      <w:r>
         <w:t>CATEGORY</w:t>
       </w:r>
     </w:p>
@@ -2793,14 +2417,8 @@
           <w:ilvl w:val="0"/>
           <w:numId w:val="6"/>
         </w:numPr>
-        <w:rPr>
-          <w:lang w:val="fr-BE"/>
-        </w:rPr>
-      </w:pPr>
-      <w:r>
-        <w:rPr>
-          <w:lang w:val="fr-BE"/>
-        </w:rPr>
+      </w:pPr>
+      <w:r>
         <w:t>DEPARTMENT</w:t>
       </w:r>
     </w:p>
@@ -2814,13 +2432,11 @@
         <w:tabs>
           <w:tab w:val="left" w:pos="4962"/>
         </w:tabs>
-        <w:rPr>
-          <w:lang w:val="fr-BE"/>
-        </w:rPr>
-      </w:pPr>
-      <w:r>
-        <w:rPr>
-          <w:lang w:val="fr-BE" w:eastAsia="fr-BE"/>
+      </w:pPr>
+      <w:r>
+        <w:rPr>
+          <w:noProof/>
+          <w:lang w:eastAsia="fr-BE"/>
         </w:rPr>
         <mc:AlternateContent>
           <mc:Choice Requires="wps">
@@ -2871,7 +2487,6 @@
                               <w:rPr>
                                 <w:b/>
                                 <w:color w:val="C0504D" w:themeColor="accent2"/>
-                                <w:lang w:val="fr-BE"/>
                               </w:rPr>
                             </w:pPr>
                             <w:r>
@@ -2916,7 +2531,6 @@
                         <w:rPr>
                           <w:b/>
                           <w:color w:val="C0504D" w:themeColor="accent2"/>
-                          <w:lang w:val="fr-BE"/>
                         </w:rPr>
                       </w:pPr>
                       <w:r>
@@ -2943,7 +2557,8 @@
       </w:r>
       <w:r>
         <w:rPr>
-          <w:lang w:val="fr-BE" w:eastAsia="fr-BE"/>
+          <w:noProof/>
+          <w:lang w:eastAsia="fr-BE"/>
         </w:rPr>
         <mc:AlternateContent>
           <mc:Choice Requires="wps">
@@ -3010,9 +2625,6 @@
         </mc:AlternateContent>
       </w:r>
       <w:r>
-        <w:rPr>
-          <w:lang w:val="fr-BE"/>
-        </w:rPr>
         <w:t>STORE</w:t>
       </w:r>
     </w:p>
@@ -3023,14 +2635,8 @@
           <w:ilvl w:val="0"/>
           <w:numId w:val="6"/>
         </w:numPr>
-        <w:rPr>
-          <w:lang w:val="fr-BE"/>
-        </w:rPr>
-      </w:pPr>
-      <w:r>
-        <w:rPr>
-          <w:lang w:val="fr-BE"/>
-        </w:rPr>
+      </w:pPr>
+      <w:r>
         <w:t>LOCALITY</w:t>
       </w:r>
     </w:p>
@@ -3041,14 +2647,8 @@
           <w:ilvl w:val="0"/>
           <w:numId w:val="6"/>
         </w:numPr>
-        <w:rPr>
-          <w:lang w:val="fr-BE"/>
-        </w:rPr>
-      </w:pPr>
-      <w:r>
-        <w:rPr>
-          <w:lang w:val="fr-BE"/>
-        </w:rPr>
+      </w:pPr>
+      <w:r>
         <w:t>COUNTRY</w:t>
       </w:r>
     </w:p>
@@ -3056,33 +2656,27 @@
       <w:pPr>
         <w:pStyle w:val="Paragraphedeliste"/>
         <w:ind w:left="1440"/>
-        <w:rPr>
-          <w:lang w:val="fr-BE"/>
-        </w:rPr>
       </w:pPr>
     </w:p>
     <w:p>
       <w:pPr>
         <w:pStyle w:val="Paragraphedeliste"/>
         <w:ind w:left="1440"/>
-        <w:rPr>
-          <w:lang w:val="fr-BE"/>
-        </w:rPr>
-      </w:pPr>
-      <w:r>
-        <w:rPr>
-          <w:lang w:val="fr-BE"/>
-        </w:rPr>
-        <w:t xml:space="preserve">La dimension Store nous permettra de localiser géographiquement les produits vendu. </w:t>
+      </w:pPr>
+      <w:r>
+        <w:t xml:space="preserve">La dimension Store nous permettra de localiser géographiquement </w:t>
+      </w:r>
+      <w:r>
+        <w:t>les produits vendus</w:t>
+      </w:r>
+      <w:r>
+        <w:t xml:space="preserve">. </w:t>
       </w:r>
     </w:p>
     <w:p>
       <w:pPr>
         <w:pStyle w:val="Paragraphedeliste"/>
         <w:ind w:left="1440"/>
-        <w:rPr>
-          <w:lang w:val="fr-BE"/>
-        </w:rPr>
       </w:pPr>
     </w:p>
     <w:p>
@@ -3092,32 +2686,17 @@
           <w:ilvl w:val="0"/>
           <w:numId w:val="5"/>
         </w:numPr>
-        <w:rPr>
-          <w:lang w:val="fr-BE"/>
-        </w:rPr>
-      </w:pPr>
-      <w:r>
-        <w:rPr>
-          <w:lang w:val="fr-BE"/>
-        </w:rPr>
+      </w:pPr>
+      <w:r>
         <w:t>Par les caractéristique</w:t>
       </w:r>
       <w:r>
-        <w:rPr>
-          <w:lang w:val="fr-BE"/>
-        </w:rPr>
         <w:t>s</w:t>
       </w:r>
       <w:r>
-        <w:rPr>
-          <w:lang w:val="fr-BE"/>
-        </w:rPr>
         <w:t xml:space="preserve"> des clients</w:t>
       </w:r>
       <w:r>
-        <w:rPr>
-          <w:lang w:val="fr-BE"/>
-        </w:rPr>
         <w:t> :</w:t>
       </w:r>
     </w:p>
@@ -3125,9 +2704,6 @@
       <w:pPr>
         <w:pStyle w:val="Paragraphedeliste"/>
         <w:ind w:left="1440"/>
-        <w:rPr>
-          <w:lang w:val="fr-BE"/>
-        </w:rPr>
       </w:pPr>
     </w:p>
     <w:p>
@@ -3137,13 +2713,11 @@
           <w:ilvl w:val="0"/>
           <w:numId w:val="7"/>
         </w:numPr>
-        <w:rPr>
-          <w:lang w:val="fr-BE"/>
-        </w:rPr>
-      </w:pPr>
-      <w:r>
-        <w:rPr>
-          <w:lang w:val="fr-BE" w:eastAsia="fr-BE"/>
+      </w:pPr>
+      <w:r>
+        <w:rPr>
+          <w:noProof/>
+          <w:lang w:eastAsia="fr-BE"/>
         </w:rPr>
         <mc:AlternateContent>
           <mc:Choice Requires="wps">
@@ -3194,7 +2768,6 @@
                               <w:rPr>
                                 <w:b/>
                                 <w:color w:val="C0504D" w:themeColor="accent2"/>
-                                <w:lang w:val="fr-BE"/>
                               </w:rPr>
                             </w:pPr>
                             <w:r>
@@ -3239,7 +2812,6 @@
                         <w:rPr>
                           <w:b/>
                           <w:color w:val="C0504D" w:themeColor="accent2"/>
-                          <w:lang w:val="fr-BE"/>
                         </w:rPr>
                       </w:pPr>
                       <w:r>
@@ -3266,7 +2838,8 @@
       </w:r>
       <w:r>
         <w:rPr>
-          <w:lang w:val="fr-BE" w:eastAsia="fr-BE"/>
+          <w:noProof/>
+          <w:lang w:eastAsia="fr-BE"/>
         </w:rPr>
         <mc:AlternateContent>
           <mc:Choice Requires="wps">
@@ -3339,9 +2912,6 @@
         </mc:AlternateContent>
       </w:r>
       <w:r>
-        <w:rPr>
-          <w:lang w:val="fr-BE"/>
-        </w:rPr>
         <w:t>CUSTOMER</w:t>
       </w:r>
     </w:p>
@@ -3352,24 +2922,12 @@
           <w:ilvl w:val="0"/>
           <w:numId w:val="7"/>
         </w:numPr>
-        <w:rPr>
-          <w:lang w:val="fr-BE"/>
-        </w:rPr>
-      </w:pPr>
-      <w:r>
-        <w:rPr>
-          <w:lang w:val="fr-BE"/>
-        </w:rPr>
+      </w:pPr>
+      <w:r>
         <w:t>MARITAL_STATUT</w:t>
       </w:r>
     </w:p>
-    <w:p>
-      <w:pPr>
-        <w:rPr>
-          <w:lang w:val="fr-BE"/>
-        </w:rPr>
-      </w:pPr>
-    </w:p>
+    <w:p/>
     <w:p>
       <w:pPr>
         <w:pStyle w:val="Paragraphedeliste"/>
@@ -3377,14 +2935,8 @@
           <w:ilvl w:val="0"/>
           <w:numId w:val="5"/>
         </w:numPr>
-        <w:rPr>
-          <w:lang w:val="fr-BE"/>
-        </w:rPr>
-      </w:pPr>
-      <w:r>
-        <w:rPr>
-          <w:lang w:val="fr-BE"/>
-        </w:rPr>
+      </w:pPr>
+      <w:r>
         <w:t>Par critère temporel :</w:t>
       </w:r>
     </w:p>
@@ -3392,65 +2944,37 @@
       <w:pPr>
         <w:pStyle w:val="Paragraphedeliste"/>
         <w:ind w:left="1440"/>
-        <w:rPr>
-          <w:lang w:val="fr-BE"/>
-        </w:rPr>
       </w:pPr>
     </w:p>
     <w:p>
       <w:pPr>
         <w:pStyle w:val="Paragraphedeliste"/>
         <w:ind w:left="1440"/>
-        <w:rPr>
-          <w:lang w:val="fr-BE"/>
-        </w:rPr>
-      </w:pPr>
-      <w:r>
-        <w:rPr>
-          <w:lang w:val="fr-BE"/>
-        </w:rPr>
+      </w:pPr>
+      <w:r>
         <w:t>Nous nous baserons sur un script SQL qui dans un premier temps va générer un ensemble de date</w:t>
       </w:r>
       <w:r>
-        <w:rPr>
-          <w:lang w:val="fr-BE"/>
-        </w:rPr>
         <w:t>s</w:t>
       </w:r>
       <w:r>
-        <w:rPr>
-          <w:lang w:val="fr-BE"/>
-        </w:rPr>
         <w:t xml:space="preserve"> brute</w:t>
       </w:r>
       <w:r>
-        <w:rPr>
-          <w:lang w:val="fr-BE"/>
-        </w:rPr>
         <w:t>s</w:t>
       </w:r>
       <w:r>
-        <w:rPr>
-          <w:lang w:val="fr-BE"/>
-        </w:rPr>
         <w:t xml:space="preserve"> puis remplir la table avec ces informations ainsi que les caractéristiques correspondante</w:t>
       </w:r>
       <w:r>
-        <w:rPr>
-          <w:lang w:val="fr-BE"/>
-        </w:rPr>
         <w:t>s</w:t>
       </w:r>
       <w:r>
-        <w:rPr>
-          <w:lang w:val="fr-BE"/>
-        </w:rPr>
         <w:t xml:space="preserve"> (nom du jour et du mois dans les 4 langues).</w:t>
       </w:r>
       <w:r>
         <w:rPr>
           <w:rStyle w:val="Appelnotedebasdep"/>
-          <w:lang w:val="fr-BE"/>
         </w:rPr>
         <w:footnoteReference w:id="1"/>
       </w:r>
@@ -3459,13 +2983,11 @@
       <w:pPr>
         <w:pStyle w:val="Paragraphedeliste"/>
         <w:ind w:left="1440"/>
-        <w:rPr>
-          <w:lang w:val="fr-BE"/>
-        </w:rPr>
-      </w:pPr>
-      <w:r>
-        <w:rPr>
-          <w:lang w:val="fr-BE" w:eastAsia="fr-BE"/>
+      </w:pPr>
+      <w:r>
+        <w:rPr>
+          <w:noProof/>
+          <w:lang w:eastAsia="fr-BE"/>
         </w:rPr>
         <mc:AlternateContent>
           <mc:Choice Requires="wps">
@@ -3516,7 +3038,6 @@
                               <w:rPr>
                                 <w:b/>
                                 <w:color w:val="C0504D" w:themeColor="accent2"/>
-                                <w:lang w:val="fr-BE"/>
                               </w:rPr>
                             </w:pPr>
                             <w:r>
@@ -3561,7 +3082,6 @@
                         <w:rPr>
                           <w:b/>
                           <w:color w:val="C0504D" w:themeColor="accent2"/>
-                          <w:lang w:val="fr-BE"/>
                         </w:rPr>
                       </w:pPr>
                       <w:r>
@@ -3587,22 +3107,12 @@
         </mc:AlternateContent>
       </w:r>
     </w:p>
-    <w:p>
-      <w:pPr>
-        <w:rPr>
-          <w:lang w:val="fr-BE"/>
-        </w:rPr>
-      </w:pPr>
-    </w:p>
-    <w:p>
-      <w:pPr>
-        <w:rPr>
-          <w:lang w:val="fr-BE"/>
-        </w:rPr>
-      </w:pPr>
-      <w:r>
-        <w:rPr>
-          <w:lang w:val="fr-BE" w:eastAsia="fr-BE"/>
+    <w:p/>
+    <w:p>
+      <w:r>
+        <w:rPr>
+          <w:noProof/>
+          <w:lang w:eastAsia="fr-BE"/>
         </w:rPr>
         <mc:AlternateContent>
           <mc:Choice Requires="wps">
@@ -3653,7 +3163,6 @@
                               <w:rPr>
                                 <w:b/>
                                 <w:color w:val="00B050"/>
-                                <w:lang w:val="fr-BE"/>
                               </w:rPr>
                             </w:pPr>
                             <w:r>
@@ -3691,7 +3200,6 @@
                         <w:rPr>
                           <w:b/>
                           <w:color w:val="00B050"/>
-                          <w:lang w:val="fr-BE"/>
                         </w:rPr>
                       </w:pPr>
                       <w:r>
@@ -3711,21 +3219,10 @@
       </w:r>
     </w:p>
     <w:p>
-      <w:pPr>
-        <w:rPr>
-          <w:lang w:val="fr-BE"/>
-        </w:rPr>
-      </w:pPr>
-      <w:r>
-        <w:rPr>
-          <w:lang w:val="fr-BE"/>
-        </w:rPr>
+      <w:r>
         <w:t>Et pour notre table des faits</w:t>
       </w:r>
       <w:r>
-        <w:rPr>
-          <w:lang w:val="fr-BE"/>
-        </w:rPr>
         <w:t> : RECEIPT et RECEIPT_LINE</w:t>
       </w:r>
     </w:p>
@@ -3734,25 +3231,21 @@
         <w:pStyle w:val="Titre2"/>
         <w:rPr>
           <w:rFonts w:ascii="Calibri Light" w:hAnsi="Calibri Light" w:cs="Calibri"/>
-          <w:noProof w:val="0"/>
           <w:sz w:val="28"/>
           <w:szCs w:val="24"/>
-          <w:lang w:val="fr-BE"/>
-        </w:rPr>
-      </w:pPr>
-      <w:bookmarkStart w:id="5" w:name="_Toc535868899"/>
+        </w:rPr>
+      </w:pPr>
+      <w:bookmarkStart w:id="4" w:name="_Toc535868899"/>
       <w:r>
         <w:rPr>
           <w:rFonts w:ascii="Calibri Light" w:hAnsi="Calibri Light" w:cs="Calibri"/>
-          <w:noProof w:val="0"/>
           <w:sz w:val="28"/>
           <w:szCs w:val="24"/>
-          <w:lang w:val="fr-BE"/>
         </w:rPr>
         <w:lastRenderedPageBreak/>
         <w:t>Diagramme de la base de donnée opérationnelle</w:t>
       </w:r>
-      <w:bookmarkEnd w:id="5"/>
+      <w:bookmarkEnd w:id="4"/>
     </w:p>
     <w:p>
       <w:pPr>
@@ -3760,7 +3253,8 @@
       </w:pPr>
       <w:r>
         <w:rPr>
-          <w:lang w:val="fr-BE" w:eastAsia="fr-BE"/>
+          <w:noProof/>
+          <w:lang w:eastAsia="fr-BE"/>
         </w:rPr>
         <w:drawing>
           <wp:inline distT="0" distB="0" distL="0" distR="0" wp14:anchorId="273C36A9" wp14:editId="4C09C012">
@@ -3815,41 +3309,26 @@
     <w:p>
       <w:pPr>
         <w:pStyle w:val="Lgende"/>
-        <w:rPr>
-          <w:lang w:val="fr-BE"/>
-        </w:rPr>
-      </w:pPr>
-      <w:r>
-        <w:rPr>
-          <w:lang w:val="fr-BE"/>
-        </w:rPr>
+      </w:pPr>
+      <w:r>
         <w:t xml:space="preserve">Image </w:t>
       </w:r>
       <w:r>
         <w:fldChar w:fldCharType="begin"/>
       </w:r>
       <w:r>
-        <w:rPr>
-          <w:lang w:val="fr-BE"/>
-        </w:rPr>
         <w:instrText xml:space="preserve"> SEQ Image \* ARABIC </w:instrText>
       </w:r>
       <w:r>
         <w:fldChar w:fldCharType="separate"/>
       </w:r>
       <w:r>
-        <w:rPr>
-          <w:lang w:val="fr-BE"/>
-        </w:rPr>
         <w:t>1</w:t>
       </w:r>
       <w:r>
         <w:fldChar w:fldCharType="end"/>
       </w:r>
       <w:r>
-        <w:rPr>
-          <w:lang w:val="fr-BE"/>
-        </w:rPr>
         <w:t>- Diagramme Relationnelle "BiProject_OLTP"</w:t>
       </w:r>
     </w:p>
@@ -3858,50 +3337,41 @@
         <w:pStyle w:val="Titre1"/>
         <w:rPr>
           <w:sz w:val="32"/>
-          <w:lang w:val="fr-BE"/>
-        </w:rPr>
-      </w:pPr>
-      <w:bookmarkStart w:id="6" w:name="_Toc535868900"/>
+        </w:rPr>
+      </w:pPr>
+      <w:bookmarkStart w:id="5" w:name="_Toc535868900"/>
       <w:r>
         <w:rPr>
           <w:sz w:val="32"/>
-          <w:lang w:val="fr-BE"/>
         </w:rPr>
         <w:lastRenderedPageBreak/>
         <w:t>Conception du DataWarehouse</w:t>
       </w:r>
-      <w:bookmarkEnd w:id="6"/>
+      <w:bookmarkEnd w:id="5"/>
     </w:p>
     <w:p>
       <w:pPr>
         <w:pStyle w:val="Titre2"/>
         <w:rPr>
           <w:rFonts w:ascii="Calibri Light" w:hAnsi="Calibri Light" w:cs="Calibri"/>
-          <w:noProof w:val="0"/>
           <w:sz w:val="28"/>
           <w:szCs w:val="24"/>
-          <w:lang w:val="fr-BE"/>
-        </w:rPr>
-      </w:pPr>
-      <w:bookmarkStart w:id="7" w:name="_Toc535868901"/>
+        </w:rPr>
+      </w:pPr>
+      <w:bookmarkStart w:id="6" w:name="_Toc535868901"/>
       <w:r>
         <w:rPr>
           <w:rFonts w:ascii="Calibri Light" w:hAnsi="Calibri Light" w:cs="Calibri"/>
-          <w:noProof w:val="0"/>
           <w:sz w:val="28"/>
           <w:szCs w:val="24"/>
-          <w:lang w:val="fr-BE"/>
         </w:rPr>
         <w:t>Conception de la base de donnée multidimensionnelle</w:t>
       </w:r>
-      <w:bookmarkEnd w:id="7"/>
+      <w:bookmarkEnd w:id="6"/>
     </w:p>
     <w:p>
       <w:pPr>
         <w:keepNext/>
-        <w:rPr>
-          <w:lang w:val="fr-BE"/>
-        </w:rPr>
       </w:pPr>
     </w:p>
     <w:p>
@@ -3912,38 +3382,35 @@
           <w:ilvl w:val="0"/>
           <w:numId w:val="9"/>
         </w:numPr>
-        <w:rPr>
-          <w:lang w:val="fr-BE"/>
-        </w:rPr>
-      </w:pPr>
-      <w:r>
-        <w:rPr>
-          <w:lang w:val="fr-BE"/>
-        </w:rPr>
+      </w:pPr>
+      <w:r>
         <w:t>Pour la création de la base de donnée</w:t>
       </w:r>
       <w:r>
-        <w:rPr>
-          <w:lang w:val="fr-BE"/>
-        </w:rPr>
         <w:t>s</w:t>
       </w:r>
       <w:r>
-        <w:rPr>
-          <w:lang w:val="fr-BE"/>
-        </w:rPr>
         <w:t xml:space="preserve"> multidimensionnelle nous utiliserons </w:t>
       </w:r>
       <w:r>
-        <w:rPr>
-          <w:lang w:val="fr-BE"/>
-        </w:rPr>
-        <w:t>l’approche de schéma en étoile (Star scheme). Avec cette approche on dénormalise ce qui induit des attributs répétés. Les avantage de cette approche</w:t>
-      </w:r>
-      <w:r>
-        <w:rPr>
-          <w:lang w:val="fr-BE"/>
-        </w:rPr>
+        <w:t xml:space="preserve">l’approche de schéma en étoile (Star scheme). Avec cette approche on </w:t>
+      </w:r>
+      <w:r>
+        <w:t>dé</w:t>
+      </w:r>
+      <w:r>
+        <w:t>normalise</w:t>
+      </w:r>
+      <w:r>
+        <w:t xml:space="preserve"> ce qui induit des attributs répétés. Les avantage</w:t>
+      </w:r>
+      <w:r>
+        <w:t>s</w:t>
+      </w:r>
+      <w:r>
+        <w:t xml:space="preserve"> de cette approche</w:t>
+      </w:r>
+      <w:r>
         <w:t xml:space="preserve"> sont :</w:t>
       </w:r>
     </w:p>
@@ -3951,9 +3418,6 @@
       <w:pPr>
         <w:pStyle w:val="Paragraphedeliste"/>
         <w:keepNext/>
-        <w:rPr>
-          <w:lang w:val="fr-BE"/>
-        </w:rPr>
       </w:pPr>
     </w:p>
     <w:p>
@@ -3964,39 +3428,27 @@
           <w:ilvl w:val="0"/>
           <w:numId w:val="10"/>
         </w:numPr>
-        <w:rPr>
-          <w:lang w:val="fr-BE"/>
-        </w:rPr>
-      </w:pPr>
-      <w:r>
-        <w:rPr>
-          <w:lang w:val="fr-BE"/>
-        </w:rPr>
+      </w:pPr>
+      <w:r>
         <w:t>u</w:t>
       </w:r>
       <w:r>
-        <w:rPr>
-          <w:lang w:val="fr-BE"/>
-        </w:rPr>
         <w:t xml:space="preserve">ne diminution des jointures  =&gt; </w:t>
       </w:r>
       <w:r>
-        <w:rPr>
-          <w:lang w:val="fr-BE"/>
-        </w:rPr>
         <w:t xml:space="preserve"> une augmentation des performances</w:t>
       </w:r>
       <w:r>
-        <w:rPr>
-          <w:lang w:val="fr-BE"/>
-        </w:rPr>
         <w:t xml:space="preserve"> (requ</w:t>
       </w:r>
       <w:r>
-        <w:rPr>
-          <w:lang w:val="fr-BE"/>
-        </w:rPr>
-        <w:t>êtes plus rapide)</w:t>
+        <w:t>êtes plus rapide</w:t>
+      </w:r>
+      <w:r>
+        <w:t>s</w:t>
+      </w:r>
+      <w:r>
+        <w:t>)</w:t>
       </w:r>
     </w:p>
     <w:p>
@@ -4004,9 +3456,6 @@
         <w:pStyle w:val="Paragraphedeliste"/>
         <w:keepNext/>
         <w:ind w:left="1485"/>
-        <w:rPr>
-          <w:lang w:val="fr-BE"/>
-        </w:rPr>
       </w:pPr>
     </w:p>
     <w:p>
@@ -4017,20 +3466,11 @@
           <w:ilvl w:val="0"/>
           <w:numId w:val="10"/>
         </w:numPr>
-        <w:rPr>
-          <w:lang w:val="fr-BE"/>
-        </w:rPr>
-      </w:pPr>
-      <w:r>
-        <w:rPr>
-          <w:lang w:val="fr-BE"/>
-        </w:rPr>
+      </w:pPr>
+      <w:r>
         <w:t xml:space="preserve">un </w:t>
       </w:r>
       <w:r>
-        <w:rPr>
-          <w:lang w:val="fr-BE"/>
-        </w:rPr>
         <w:t>modèle plus simple à comprendre</w:t>
       </w:r>
     </w:p>
@@ -4039,9 +3479,6 @@
         <w:pStyle w:val="Paragraphedeliste"/>
         <w:keepNext/>
         <w:ind w:left="1485"/>
-        <w:rPr>
-          <w:lang w:val="fr-BE"/>
-        </w:rPr>
       </w:pPr>
     </w:p>
     <w:p>
@@ -4052,33 +3489,21 @@
           <w:ilvl w:val="0"/>
           <w:numId w:val="9"/>
         </w:numPr>
-        <w:rPr>
-          <w:lang w:val="fr-BE"/>
-        </w:rPr>
-      </w:pPr>
-      <w:r>
-        <w:rPr>
-          <w:lang w:val="fr-BE"/>
-        </w:rPr>
+      </w:pPr>
+      <w:r>
         <w:t xml:space="preserve">Nous remplacerons les attributs NULL de la base de données opérationnelle par un attribut </w:t>
       </w:r>
       <w:r>
-        <w:rPr>
-          <w:lang w:val="fr-BE"/>
-        </w:rPr>
         <w:t>définit</w:t>
       </w:r>
       <w:r>
-        <w:rPr>
-          <w:lang w:val="fr-BE"/>
-        </w:rPr>
-        <w:t xml:space="preserve"> dans la modélisation Multidimesionnelle</w:t>
-      </w:r>
-      <w:r>
-        <w:rPr>
-          <w:lang w:val="fr-BE"/>
-        </w:rPr>
-        <w:t xml:space="preserve"> pour la table des faits.</w:t>
+        <w:t xml:space="preserve"> dans la modélisation </w:t>
+      </w:r>
+      <w:r>
+        <w:t>Multidimensionnelle</w:t>
+      </w:r>
+      <w:r>
+        <w:t xml:space="preserve"> pour la table des faits et l’exploitation des données du fichier Excel des codes postaux de Belgique.</w:t>
       </w:r>
     </w:p>
     <w:p>
@@ -4089,14 +3514,8 @@
           <w:ilvl w:val="0"/>
           <w:numId w:val="14"/>
         </w:numPr>
-        <w:rPr>
-          <w:lang w:val="fr-BE"/>
-        </w:rPr>
-      </w:pPr>
-      <w:r>
-        <w:rPr>
-          <w:lang w:val="fr-BE"/>
-        </w:rPr>
+      </w:pPr>
+      <w:r>
         <w:t>Pour une chaine de caractère : « INCONNU »</w:t>
       </w:r>
     </w:p>
@@ -4108,27 +3527,9 @@
           <w:ilvl w:val="0"/>
           <w:numId w:val="14"/>
         </w:numPr>
-        <w:rPr>
-          <w:lang w:val="fr-BE"/>
-        </w:rPr>
-      </w:pPr>
-      <w:r>
-        <w:rPr>
-          <w:lang w:val="fr-BE"/>
-        </w:rPr>
-        <w:t>Pour une date : « 1100-01-01 00:00:01.10</w:t>
-      </w:r>
-      <w:r>
-        <w:rPr>
-          <w:lang w:val="fr-BE"/>
-        </w:rPr>
-        <w:t>000000</w:t>
-      </w:r>
-      <w:r>
-        <w:rPr>
-          <w:lang w:val="fr-BE"/>
-        </w:rPr>
-        <w:t> »</w:t>
+      </w:pPr>
+      <w:r>
+        <w:t>Pour une date : « 1100-01-01 00:00:01.10000000 »</w:t>
       </w:r>
     </w:p>
     <w:p>
@@ -4139,14 +3540,8 @@
           <w:ilvl w:val="0"/>
           <w:numId w:val="14"/>
         </w:numPr>
-        <w:rPr>
-          <w:lang w:val="fr-BE"/>
-        </w:rPr>
-      </w:pPr>
-      <w:r>
-        <w:rPr>
-          <w:lang w:val="fr-BE"/>
-        </w:rPr>
+      </w:pPr>
+      <w:r>
         <w:t>Pour un entier : « -1 »</w:t>
       </w:r>
     </w:p>
@@ -4154,9 +3549,6 @@
       <w:pPr>
         <w:pStyle w:val="Paragraphedeliste"/>
         <w:keepNext/>
-        <w:rPr>
-          <w:lang w:val="fr-BE"/>
-        </w:rPr>
       </w:pPr>
     </w:p>
     <w:p>
@@ -4167,60 +3559,39 @@
           <w:ilvl w:val="0"/>
           <w:numId w:val="9"/>
         </w:numPr>
-        <w:rPr>
-          <w:lang w:val="fr-BE"/>
-        </w:rPr>
-      </w:pPr>
-      <w:r>
-        <w:rPr>
-          <w:lang w:val="fr-BE"/>
-        </w:rPr>
+      </w:pPr>
+      <w:r>
         <w:t>Nous préférerons</w:t>
       </w:r>
       <w:r>
-        <w:rPr>
-          <w:lang w:val="fr-BE"/>
-        </w:rPr>
         <w:t xml:space="preserve"> l’utilisation de</w:t>
       </w:r>
       <w:r>
-        <w:rPr>
-          <w:lang w:val="fr-BE"/>
-        </w:rPr>
         <w:t xml:space="preserve"> Surrogates key comme identifiants des nouvelles tables et sauvegarderons</w:t>
       </w:r>
       <w:r>
-        <w:rPr>
-          <w:lang w:val="fr-BE"/>
-        </w:rPr>
         <w:t xml:space="preserve"> donc</w:t>
       </w:r>
       <w:r>
-        <w:rPr>
-          <w:lang w:val="fr-BE"/>
-        </w:rPr>
         <w:t xml:space="preserve"> les identifiants d’origine</w:t>
       </w:r>
       <w:r>
-        <w:rPr>
-          <w:lang w:val="fr-BE"/>
-        </w:rPr>
         <w:t xml:space="preserve"> dans un attribut « OriginalId »</w:t>
       </w:r>
       <w:r>
-        <w:rPr>
-          <w:lang w:val="fr-BE"/>
-        </w:rPr>
-        <w:t>. Ceci dans le but d’éviter d’éventuelles conflit d’identifiants après les opérations de fusion.</w:t>
+        <w:t xml:space="preserve">. Ceci dans le but d’éviter </w:t>
+      </w:r>
+      <w:r>
+        <w:t>d’éventuels conflits</w:t>
+      </w:r>
+      <w:r>
+        <w:t xml:space="preserve"> d’identifiants après les opérations de fusion.</w:t>
       </w:r>
     </w:p>
     <w:p>
       <w:pPr>
         <w:pStyle w:val="Paragraphedeliste"/>
         <w:keepNext/>
-        <w:rPr>
-          <w:lang w:val="fr-BE"/>
-        </w:rPr>
       </w:pPr>
     </w:p>
     <w:p>
@@ -4231,94 +3602,73 @@
           <w:ilvl w:val="0"/>
           <w:numId w:val="9"/>
         </w:numPr>
-        <w:rPr>
-          <w:lang w:val="fr-BE"/>
-        </w:rPr>
-      </w:pPr>
-      <w:r>
-        <w:rPr>
-          <w:lang w:val="fr-BE"/>
-        </w:rPr>
+      </w:pPr>
+      <w:r>
         <w:t>Dans l’optique d’étendre notre DataWarehouse à d’autres chaines de magasin on enregistrera le nom de la chaine de magasin étudiée dans l’attribut « Brand</w:t>
       </w:r>
       <w:r>
-        <w:rPr>
-          <w:lang w:val="fr-BE"/>
-        </w:rPr>
         <w:t>Name</w:t>
       </w:r>
       <w:r>
-        <w:rPr>
-          <w:lang w:val="fr-BE"/>
-        </w:rPr>
         <w:t> »</w:t>
       </w:r>
       <w:r>
-        <w:rPr>
-          <w:lang w:val="fr-BE"/>
-        </w:rPr>
         <w:t xml:space="preserve"> </w:t>
       </w:r>
     </w:p>
     <w:p>
       <w:pPr>
         <w:keepNext/>
-        <w:rPr>
-          <w:lang w:val="fr-BE"/>
-        </w:rPr>
       </w:pPr>
     </w:p>
     <w:p>
       <w:pPr>
         <w:keepNext/>
-        <w:rPr>
-          <w:lang w:val="fr-BE"/>
-        </w:rPr>
-      </w:pPr>
-      <w:r>
-        <w:rPr>
-          <w:lang w:val="fr-BE"/>
-        </w:rPr>
-        <w:t xml:space="preserve">Le script SQL de création de la base de donnée en question est placée dans le dossier src. Dans ce script on précisera un auto-increment de l’identifiant (id) de chaque table.  </w:t>
-      </w:r>
-      <w:r>
-        <w:rPr>
-          <w:lang w:val="fr-BE"/>
-        </w:rPr>
-        <w:t xml:space="preserve">Le dataWarehouse correspondant est créé sur le serveur </w:t>
-      </w:r>
-      <w:r>
-        <w:rPr>
-          <w:lang w:val="fr-BE"/>
-        </w:rPr>
-        <w:t>« vm-sml2.iesn.be/Stu3IG »</w:t>
-      </w:r>
-      <w:r>
-        <w:rPr>
-          <w:lang w:val="fr-BE"/>
-        </w:rPr>
-        <w:t xml:space="preserve"> et nommé « 1819_etu35597_BD ».</w:t>
+      </w:pPr>
+      <w:r>
+        <w:t xml:space="preserve">Le script SQL de création de la base de </w:t>
+      </w:r>
+      <w:r>
+        <w:t>données</w:t>
+      </w:r>
+      <w:r>
+        <w:t xml:space="preserve"> en question est </w:t>
+      </w:r>
+      <w:r>
+        <w:t>placé</w:t>
+      </w:r>
+      <w:r>
+        <w:t xml:space="preserve"> dans le dossier src. Dans ce script on précisera un auto-</w:t>
+      </w:r>
+      <w:r>
+        <w:t>incrément</w:t>
+      </w:r>
+      <w:r>
+        <w:t xml:space="preserve"> de l’identifiant (id) de chaque table.  </w:t>
+      </w:r>
+      <w:r>
+        <w:t xml:space="preserve">Le </w:t>
+      </w:r>
+      <w:r>
+        <w:t>DataWarehouse</w:t>
+      </w:r>
+      <w:r>
+        <w:t xml:space="preserve"> correspondant est créé sur le serveur </w:t>
+      </w:r>
+      <w:r>
+        <w:t>« vm-sml2.iesn.be/Stu3IG » et nommé « 1819_etu35597_BD ».</w:t>
       </w:r>
     </w:p>
     <w:p>
       <w:pPr>
         <w:keepNext/>
-        <w:rPr>
-          <w:lang w:val="fr-BE"/>
-        </w:rPr>
       </w:pPr>
     </w:p>
     <w:p>
       <w:pPr>
         <w:keepNext/>
-        <w:rPr>
-          <w:lang w:val="fr-BE"/>
-        </w:rPr>
-      </w:pPr>
-      <w:r>
-        <w:rPr>
-          <w:lang w:val="fr-BE"/>
-        </w:rPr>
+      </w:pPr>
+      <w:r>
         <w:t>Les technologies utilisées dans le cadre de la conception du DataWarehouse sont :</w:t>
       </w:r>
     </w:p>
@@ -4330,15 +3680,15 @@
           <w:ilvl w:val="0"/>
           <w:numId w:val="13"/>
         </w:numPr>
-        <w:rPr>
-          <w:lang w:val="fr-BE"/>
-        </w:rPr>
-      </w:pPr>
-      <w:r>
-        <w:rPr>
-          <w:lang w:val="fr-BE"/>
-        </w:rPr>
-        <w:t>« SQL server 2017 Developper »  pour la visualisation et création de la structure de notre DataWarehouse via les instructions SQL. Il nous est également utile pour visualiser notre base de donnée opérationnelle.</w:t>
+      </w:pPr>
+      <w:r>
+        <w:t xml:space="preserve">« SQL server 2017 Developper »  pour la visualisation et création de la structure de notre DataWarehouse via les instructions SQL. Il nous est également utile pour visualiser notre base de </w:t>
+      </w:r>
+      <w:r>
+        <w:t>données</w:t>
+      </w:r>
+      <w:r>
+        <w:t xml:space="preserve"> opérationnelle.</w:t>
       </w:r>
     </w:p>
     <w:p>
@@ -4349,55 +3699,40 @@
           <w:ilvl w:val="0"/>
           <w:numId w:val="13"/>
         </w:numPr>
-        <w:rPr>
-          <w:lang w:val="fr-BE"/>
-        </w:rPr>
-      </w:pPr>
-      <w:r>
-        <w:rPr>
-          <w:lang w:val="fr-BE"/>
-        </w:rPr>
-        <w:t>« SQL server data tools » sur Visual Studio avec la création d’un projet de type « Business Intelligence – Integration Services Project</w:t>
-      </w:r>
-      <w:r>
-        <w:rPr>
-          <w:lang w:val="fr-BE"/>
-        </w:rPr>
-        <w:t> »</w:t>
-      </w:r>
-      <w:r>
-        <w:rPr>
-          <w:lang w:val="fr-BE"/>
-        </w:rPr>
-        <w:t xml:space="preserve"> </w:t>
-      </w:r>
-      <w:r>
-        <w:rPr>
-          <w:lang w:val="fr-BE"/>
-        </w:rPr>
-        <w:t xml:space="preserve">. </w:t>
-      </w:r>
-      <w:r>
-        <w:rPr>
-          <w:lang w:val="fr-BE"/>
-        </w:rPr>
+      </w:pPr>
+      <w:r>
+        <w:t xml:space="preserve">« SQL server data </w:t>
+      </w:r>
+      <w:r>
+        <w:t>Tools</w:t>
+      </w:r>
+      <w:r>
+        <w:t xml:space="preserve"> » sur Visual Studio avec la création d’un projet de type « Business Intelligence – </w:t>
+      </w:r>
+      <w:r>
+        <w:t>Intégration</w:t>
+      </w:r>
+      <w:r>
+        <w:t xml:space="preserve"> Services Project</w:t>
+      </w:r>
+      <w:r>
+        <w:t> </w:t>
+      </w:r>
+      <w:r>
+        <w:t xml:space="preserve">». </w:t>
+      </w:r>
+      <w:r>
         <w:t>C’est à partir de ce projet que nous créerons la démarche à suivre pour le remplissage des tables du DataWarehouse.</w:t>
       </w:r>
     </w:p>
     <w:p>
       <w:pPr>
         <w:keepNext/>
-        <w:rPr>
-          <w:lang w:val="fr-BE"/>
-        </w:rPr>
       </w:pPr>
     </w:p>
     <w:p>
       <w:pPr>
         <w:keepNext/>
-        <w:rPr>
-          <w:lang w:val="fr-BE"/>
-        </w:rPr>
       </w:pPr>
     </w:p>
     <w:p>
@@ -4405,97 +3740,66 @@
         <w:pStyle w:val="Titre2"/>
         <w:rPr>
           <w:rFonts w:ascii="Calibri Light" w:hAnsi="Calibri Light" w:cs="Calibri"/>
-          <w:noProof w:val="0"/>
           <w:sz w:val="28"/>
           <w:szCs w:val="24"/>
-          <w:lang w:val="fr-BE"/>
-        </w:rPr>
-      </w:pPr>
-      <w:bookmarkStart w:id="8" w:name="_Toc535868902"/>
+        </w:rPr>
+      </w:pPr>
+      <w:bookmarkStart w:id="7" w:name="_Toc535868902"/>
       <w:r>
         <w:rPr>
           <w:rFonts w:ascii="Calibri Light" w:hAnsi="Calibri Light" w:cs="Calibri"/>
-          <w:noProof w:val="0"/>
           <w:sz w:val="28"/>
           <w:szCs w:val="24"/>
-          <w:lang w:val="fr-BE"/>
-        </w:rPr>
-        <w:lastRenderedPageBreak/>
-        <w:t xml:space="preserve">Diagramme du </w:t>
-      </w:r>
-      <w:proofErr w:type="spellStart"/>
-      <w:r>
-        <w:rPr>
-          <w:rFonts w:ascii="Calibri Light" w:hAnsi="Calibri Light" w:cs="Calibri"/>
-          <w:noProof w:val="0"/>
-          <w:sz w:val="28"/>
-          <w:szCs w:val="24"/>
-          <w:lang w:val="fr-BE"/>
-        </w:rPr>
-        <w:t>DataWarehouse</w:t>
-      </w:r>
-      <w:bookmarkEnd w:id="8"/>
-      <w:proofErr w:type="spellEnd"/>
+        </w:rPr>
+        <w:t>Diagramme du DataWarehouse</w:t>
+      </w:r>
+      <w:bookmarkEnd w:id="7"/>
     </w:p>
     <w:p>
       <w:pPr>
         <w:keepNext/>
-        <w:rPr>
-          <w:lang w:val="fr-BE"/>
-        </w:rPr>
       </w:pPr>
     </w:p>
     <w:p>
       <w:pPr>
         <w:keepNext/>
-        <w:rPr>
-          <w:lang w:val="fr-BE"/>
-        </w:rPr>
       </w:pPr>
     </w:p>
     <w:p>
       <w:pPr>
         <w:keepNext/>
         <w:ind w:left="360"/>
-        <w:rPr>
-          <w:lang w:val="fr-BE"/>
-        </w:rPr>
-      </w:pPr>
-      <w:r>
-        <w:rPr>
-          <w:lang w:val="fr-BE"/>
-        </w:rPr>
-        <w:t>Nous modéliserons notre modèle multidimensionelle comme ci-dessous à l’image 2 :</w:t>
+      </w:pPr>
+      <w:r>
+        <w:t xml:space="preserve">Nous modéliserons notre modèle </w:t>
+      </w:r>
+      <w:r>
+        <w:t>multidimensionnelle</w:t>
+      </w:r>
+      <w:r>
+        <w:t xml:space="preserve"> comme ci-dessous à l’image 2 :</w:t>
       </w:r>
     </w:p>
     <w:p>
       <w:pPr>
         <w:keepNext/>
         <w:ind w:left="360"/>
-        <w:rPr>
-          <w:lang w:val="fr-BE"/>
-        </w:rPr>
       </w:pPr>
     </w:p>
     <w:p>
       <w:pPr>
         <w:keepNext/>
         <w:ind w:left="360"/>
-        <w:rPr>
-          <w:lang w:val="fr-BE"/>
-        </w:rPr>
       </w:pPr>
     </w:p>
     <w:p>
       <w:pPr>
         <w:keepNext/>
-        <w:rPr>
-          <w:lang w:val="fr-BE"/>
-        </w:rPr>
-      </w:pPr>
-      <w:r>
-        <w:rPr>
-          <w:lang w:val="fr-BE" w:eastAsia="fr-BE"/>
+      </w:pPr>
+      <w:r>
+        <w:rPr>
+          <w:noProof/>
+          <w:lang w:eastAsia="fr-BE"/>
         </w:rPr>
         <w:drawing>
           <wp:inline distT="0" distB="0" distL="0" distR="0">
@@ -4550,135 +3854,74 @@
     <w:p>
       <w:pPr>
         <w:pStyle w:val="Lgende"/>
-        <w:rPr>
-          <w:lang w:val="fr-BE"/>
-        </w:rPr>
-      </w:pPr>
-      <w:r>
-        <w:rPr>
-          <w:lang w:val="fr-BE"/>
-        </w:rPr>
+      </w:pPr>
+      <w:r>
         <w:t xml:space="preserve">Image </w:t>
       </w:r>
       <w:r>
         <w:fldChar w:fldCharType="begin"/>
       </w:r>
       <w:r>
-        <w:rPr>
-          <w:lang w:val="fr-BE"/>
-        </w:rPr>
         <w:instrText xml:space="preserve"> SEQ Image \* ARABIC </w:instrText>
       </w:r>
       <w:r>
         <w:fldChar w:fldCharType="separate"/>
       </w:r>
       <w:r>
-        <w:rPr>
-          <w:lang w:val="fr-BE"/>
-        </w:rPr>
         <w:t>2</w:t>
       </w:r>
       <w:r>
         <w:fldChar w:fldCharType="end"/>
       </w:r>
       <w:r>
-        <w:rPr>
-          <w:lang w:val="fr-BE"/>
-        </w:rPr>
         <w:t xml:space="preserve"> - </w:t>
       </w:r>
       <w:r>
-        <w:rPr>
-          <w:lang w:val="fr-BE"/>
-        </w:rPr>
         <w:t>Diagramme Multid</w:t>
       </w:r>
       <w:r>
-        <w:rPr>
-          <w:lang w:val="fr-BE"/>
-        </w:rPr>
         <w:t>imensionnelle</w:t>
       </w:r>
     </w:p>
     <w:p>
       <w:pPr>
-        <w:pStyle w:val="Lgende"/>
-        <w:rPr>
-          <w:lang w:val="fr-BE"/>
-        </w:rPr>
-      </w:pPr>
-    </w:p>
-    <w:p>
-      <w:pPr>
-        <w:rPr>
-          <w:lang w:val="fr-BE"/>
-        </w:rPr>
-      </w:pPr>
-    </w:p>
-    <w:p>
-      <w:pPr>
         <w:pStyle w:val="Titre1"/>
         <w:rPr>
           <w:sz w:val="32"/>
-          <w:lang w:val="fr-BE"/>
-        </w:rPr>
-      </w:pPr>
-      <w:bookmarkStart w:id="9" w:name="_Toc535868903"/>
+        </w:rPr>
+      </w:pPr>
+      <w:bookmarkStart w:id="8" w:name="_Toc535868903"/>
       <w:r>
         <w:rPr>
           <w:sz w:val="32"/>
-          <w:lang w:val="fr-BE"/>
         </w:rPr>
         <w:lastRenderedPageBreak/>
-        <w:t>Alimentation</w:t>
-      </w:r>
-      <w:r>
-        <w:rPr>
-          <w:sz w:val="32"/>
-          <w:lang w:val="fr-BE"/>
-        </w:rPr>
-        <w:t xml:space="preserve"> du DataWarehouse</w:t>
-      </w:r>
-      <w:bookmarkEnd w:id="9"/>
-    </w:p>
-    <w:p>
-      <w:pPr>
-        <w:rPr>
-          <w:lang w:val="fr-BE"/>
-        </w:rPr>
-      </w:pPr>
-    </w:p>
+        <w:t>Alimentation du DataWarehouse</w:t>
+      </w:r>
+      <w:bookmarkEnd w:id="8"/>
+    </w:p>
+    <w:p/>
     <w:p>
       <w:pPr>
         <w:pStyle w:val="Titre2"/>
         <w:rPr>
           <w:rFonts w:ascii="Calibri Light" w:hAnsi="Calibri Light" w:cs="Calibri"/>
-          <w:noProof w:val="0"/>
           <w:sz w:val="28"/>
           <w:szCs w:val="24"/>
-          <w:lang w:val="fr-BE"/>
-        </w:rPr>
-      </w:pPr>
-      <w:bookmarkStart w:id="10" w:name="_Toc535868904"/>
+        </w:rPr>
+      </w:pPr>
+      <w:bookmarkStart w:id="9" w:name="_Toc535868904"/>
       <w:r>
         <w:rPr>
           <w:rFonts w:ascii="Calibri Light" w:hAnsi="Calibri Light" w:cs="Calibri"/>
-          <w:noProof w:val="0"/>
           <w:sz w:val="28"/>
           <w:szCs w:val="24"/>
-          <w:lang w:val="fr-BE"/>
         </w:rPr>
         <w:t>Alimentation des dimensions</w:t>
       </w:r>
-      <w:bookmarkEnd w:id="10"/>
-    </w:p>
-    <w:p>
-      <w:pPr>
-        <w:rPr>
-          <w:lang w:val="fr-BE"/>
-        </w:rPr>
-      </w:pPr>
-    </w:p>
+      <w:bookmarkEnd w:id="9"/>
+    </w:p>
+    <w:p/>
     <w:p>
       <w:pPr>
         <w:pStyle w:val="Paragraphedeliste"/>
@@ -4686,14 +3929,8 @@
           <w:ilvl w:val="0"/>
           <w:numId w:val="12"/>
         </w:numPr>
-        <w:rPr>
-          <w:lang w:val="fr-BE"/>
-        </w:rPr>
-      </w:pPr>
-      <w:r>
-        <w:rPr>
-          <w:lang w:val="fr-BE"/>
-        </w:rPr>
+      </w:pPr>
+      <w:r>
         <w:t>Comme précisé dans les consignes on commence par vider entièrement les tables du DataWarehouse à l’aide de l’instruction SQL « Delete from [TABLE] ».</w:t>
       </w:r>
     </w:p>
@@ -4701,9 +3938,6 @@
       <w:pPr>
         <w:pStyle w:val="Paragraphedeliste"/>
         <w:ind w:left="1440"/>
-        <w:rPr>
-          <w:lang w:val="fr-BE"/>
-        </w:rPr>
       </w:pPr>
     </w:p>
     <w:p>
@@ -4711,13 +3945,11 @@
         <w:pStyle w:val="Paragraphedeliste"/>
         <w:ind w:left="1440"/>
         <w:jc w:val="center"/>
-        <w:rPr>
-          <w:lang w:val="fr-BE"/>
-        </w:rPr>
-      </w:pPr>
-      <w:r>
-        <w:rPr>
-          <w:lang w:val="fr-BE" w:eastAsia="fr-BE"/>
+      </w:pPr>
+      <w:r>
+        <w:rPr>
+          <w:noProof/>
+          <w:lang w:eastAsia="fr-BE"/>
         </w:rPr>
         <w:drawing>
           <wp:inline distT="0" distB="0" distL="0" distR="0" wp14:anchorId="20B302F8" wp14:editId="3B41B218">
@@ -4765,9 +3997,6 @@
       <w:pPr>
         <w:pStyle w:val="Paragraphedeliste"/>
         <w:ind w:left="1440"/>
-        <w:rPr>
-          <w:lang w:val="fr-BE"/>
-        </w:rPr>
       </w:pPr>
     </w:p>
     <w:p>
@@ -4777,72 +4006,48 @@
           <w:ilvl w:val="0"/>
           <w:numId w:val="12"/>
         </w:numPr>
-        <w:rPr>
-          <w:lang w:val="fr-BE"/>
-        </w:rPr>
-      </w:pPr>
-      <w:r>
-        <w:rPr>
-          <w:lang w:val="fr-BE"/>
-        </w:rPr>
+      </w:pPr>
+      <w:r>
         <w:t>Ensuite, pour chaque table</w:t>
       </w:r>
       <w:r>
-        <w:rPr>
-          <w:lang w:val="fr-BE"/>
-        </w:rPr>
         <w:t xml:space="preserve"> de dimension</w:t>
       </w:r>
       <w:r>
-        <w:rPr>
-          <w:lang w:val="fr-BE"/>
-        </w:rPr>
         <w:t xml:space="preserve"> du DW on va commencer par exploiter les données des tables de la base opérationnelle</w:t>
       </w:r>
       <w:r>
-        <w:rPr>
-          <w:lang w:val="fr-BE"/>
-        </w:rPr>
         <w:t xml:space="preserve"> comme explicité dans l’analyse</w:t>
       </w:r>
       <w:r>
-        <w:rPr>
-          <w:lang w:val="fr-BE"/>
-        </w:rPr>
         <w:t xml:space="preserve">. </w:t>
       </w:r>
       <w:r>
-        <w:rPr>
-          <w:lang w:val="fr-BE"/>
-        </w:rPr>
         <w:t>Afin de fusionner ces tables en une seule table du DW on doit les trier en conséquence sur un même attribut.</w:t>
       </w:r>
       <w:r>
-        <w:rPr>
-          <w:lang w:val="fr-BE"/>
-        </w:rPr>
-        <w:t xml:space="preserve"> Le choix de cet attribut n’est pas annodin</w:t>
-      </w:r>
-      <w:r>
-        <w:rPr>
-          <w:lang w:val="fr-BE"/>
-        </w:rPr>
+        <w:t xml:space="preserve"> Le choix de cet attribut n’est pas </w:t>
+      </w:r>
+      <w:r>
+        <w:t>anodin</w:t>
+      </w:r>
+      <w:r>
         <w:t xml:space="preserve"> car </w:t>
       </w:r>
       <w:r>
-        <w:rPr>
-          <w:lang w:val="fr-BE"/>
-        </w:rPr>
-        <w:t>il va déterminer quel identifiant des deux tables sera conservé comme identifiant à la sortie de la fusion. Précisons également que on procède la fusion avec une jointure externe gauche pour ne perdre aucune donnée.</w:t>
+        <w:t xml:space="preserve">il va déterminer quel identifiant des deux tables sera conservé comme identifiant à la sortie de la fusion. Précisons également </w:t>
+      </w:r>
+      <w:r>
+        <w:t>qu’on</w:t>
+      </w:r>
+      <w:r>
+        <w:t xml:space="preserve"> procède la fusion avec une jointure externe gauche pour ne perdre aucune donnée.</w:t>
       </w:r>
     </w:p>
     <w:p>
       <w:pPr>
         <w:pStyle w:val="Paragraphedeliste"/>
         <w:ind w:left="1440"/>
-        <w:rPr>
-          <w:lang w:val="fr-BE"/>
-        </w:rPr>
       </w:pPr>
     </w:p>
     <w:p>
@@ -4850,13 +4055,11 @@
         <w:pStyle w:val="Paragraphedeliste"/>
         <w:ind w:left="1440"/>
         <w:jc w:val="center"/>
-        <w:rPr>
-          <w:lang w:val="fr-BE"/>
-        </w:rPr>
-      </w:pPr>
-      <w:r>
-        <w:rPr>
-          <w:lang w:val="fr-BE" w:eastAsia="fr-BE"/>
+      </w:pPr>
+      <w:r>
+        <w:rPr>
+          <w:noProof/>
+          <w:lang w:eastAsia="fr-BE"/>
         </w:rPr>
         <w:drawing>
           <wp:inline distT="0" distB="0" distL="0" distR="0" wp14:anchorId="40801E41" wp14:editId="0E158A32">
@@ -4905,9 +4108,6 @@
         <w:pStyle w:val="Paragraphedeliste"/>
         <w:ind w:left="1440"/>
         <w:jc w:val="center"/>
-        <w:rPr>
-          <w:lang w:val="fr-BE"/>
-        </w:rPr>
       </w:pPr>
     </w:p>
     <w:p>
@@ -4917,20 +4117,11 @@
           <w:ilvl w:val="0"/>
           <w:numId w:val="12"/>
         </w:numPr>
-        <w:rPr>
-          <w:lang w:val="fr-BE"/>
-        </w:rPr>
-      </w:pPr>
-      <w:r>
-        <w:rPr>
-          <w:lang w:val="fr-BE"/>
-        </w:rPr>
+      </w:pPr>
+      <w:r>
         <w:t xml:space="preserve"> </w:t>
       </w:r>
       <w:r>
-        <w:rPr>
-          <w:lang w:val="fr-BE"/>
-        </w:rPr>
         <w:t>Pour DimStore et DimCustomer nous avons besoin d’un fichier des codes Postaux de Belgique. Ce dernier au format Excel provient du site : « </w:t>
       </w:r>
       <w:hyperlink r:id="rId15" w:history="1">
@@ -4938,10 +4129,8 @@
           <w:rPr>
             <w:rStyle w:val="Lienhypertexte"/>
             <w:rFonts w:ascii="Calibri" w:hAnsi="Calibri" w:cs="Calibri"/>
-            <w:noProof w:val="0"/>
             <w:sz w:val="24"/>
             <w:szCs w:val="24"/>
-            <w:lang w:val="fr-BE"/>
           </w:rPr>
           <w:t>http://www.bpost.be/site/fr/envoyer/adressage/rechercher-un-code-postal</w:t>
         </w:r>
@@ -4949,36 +4138,22 @@
       <w:r>
         <w:rPr>
           <w:rFonts w:ascii="Calibri" w:hAnsi="Calibri" w:cs="Calibri"/>
-          <w:noProof w:val="0"/>
           <w:color w:val="0563C2"/>
           <w:sz w:val="24"/>
           <w:szCs w:val="24"/>
-          <w:lang w:val="fr-BE"/>
         </w:rPr>
         <w:t> </w:t>
       </w:r>
       <w:r>
-        <w:rPr>
-          <w:lang w:val="fr-BE"/>
-        </w:rPr>
         <w:t>» c</w:t>
       </w:r>
       <w:r>
-        <w:rPr>
-          <w:lang w:val="fr-BE"/>
-        </w:rPr>
         <w:t>onsulté le 19 Janvier 2019. Pour</w:t>
       </w:r>
       <w:r>
-        <w:rPr>
-          <w:lang w:val="fr-BE"/>
-        </w:rPr>
         <w:t xml:space="preserve"> l’utilisation de ce dernier</w:t>
       </w:r>
       <w:r>
-        <w:rPr>
-          <w:lang w:val="fr-BE"/>
-        </w:rPr>
         <w:t xml:space="preserve"> on a besoin d’utiliser une conversion de donnée pour exploiter ces dernières.</w:t>
       </w:r>
     </w:p>
@@ -4986,9 +4161,6 @@
       <w:pPr>
         <w:pStyle w:val="Paragraphedeliste"/>
         <w:ind w:left="1440"/>
-        <w:rPr>
-          <w:lang w:val="fr-BE"/>
-        </w:rPr>
       </w:pPr>
     </w:p>
     <w:p>
@@ -4996,13 +4168,11 @@
         <w:pStyle w:val="Paragraphedeliste"/>
         <w:ind w:left="1440"/>
         <w:jc w:val="center"/>
-        <w:rPr>
-          <w:lang w:val="fr-BE"/>
-        </w:rPr>
-      </w:pPr>
-      <w:r>
-        <w:rPr>
-          <w:lang w:val="fr-BE" w:eastAsia="fr-BE"/>
+      </w:pPr>
+      <w:r>
+        <w:rPr>
+          <w:noProof/>
+          <w:lang w:eastAsia="fr-BE"/>
         </w:rPr>
         <w:drawing>
           <wp:inline distT="0" distB="0" distL="0" distR="0" wp14:anchorId="65BB1A77" wp14:editId="55F324AA">
@@ -5049,9 +4219,6 @@
     <w:p>
       <w:pPr>
         <w:pStyle w:val="Paragraphedeliste"/>
-        <w:rPr>
-          <w:lang w:val="fr-BE"/>
-        </w:rPr>
       </w:pPr>
     </w:p>
     <w:p>
@@ -5061,48 +4228,33 @@
           <w:ilvl w:val="0"/>
           <w:numId w:val="12"/>
         </w:numPr>
-        <w:rPr>
-          <w:lang w:val="fr-BE"/>
-        </w:rPr>
-      </w:pPr>
-      <w:r>
-        <w:rPr>
-          <w:lang w:val="fr-BE"/>
-        </w:rPr>
+      </w:pPr>
+      <w:r>
         <w:t>Avant chaque remplissage des tables de dimension nous utiliserons une fonction de colonne dérivée afin d’ajouter</w:t>
       </w:r>
       <w:r>
-        <w:rPr>
-          <w:lang w:val="fr-BE"/>
-        </w:rPr>
         <w:t xml:space="preserve"> dans «BrandName » </w:t>
       </w:r>
       <w:r>
-        <w:rPr>
-          <w:lang w:val="fr-BE"/>
-        </w:rPr>
         <w:t xml:space="preserve"> le nom de </w:t>
       </w:r>
       <w:r>
-        <w:rPr>
-          <w:lang w:val="fr-BE"/>
-        </w:rPr>
         <w:t xml:space="preserve"> </w:t>
       </w:r>
       <w:r>
-        <w:rPr>
-          <w:lang w:val="fr-BE"/>
-        </w:rPr>
-        <w:t xml:space="preserve">la chaine de magasin dont proviennent les données. Dans notre cas « Grand Souk ». Cette opération à pour but de donner une piste pour l’intégration de données provenant de plusieurs chaines de magasin. </w:t>
+        <w:t xml:space="preserve">la chaine de magasin dont proviennent les données. Dans notre cas « Grand Souk ». Cette opération </w:t>
+      </w:r>
+      <w:r>
+        <w:t>a</w:t>
+      </w:r>
+      <w:r>
+        <w:t xml:space="preserve"> pour but de donner une piste pour l’intégration de données provenant de plusieurs chaines de magasin. </w:t>
       </w:r>
     </w:p>
     <w:p>
       <w:pPr>
         <w:pStyle w:val="Paragraphedeliste"/>
         <w:ind w:left="1440"/>
-        <w:rPr>
-          <w:lang w:val="fr-BE"/>
-        </w:rPr>
       </w:pPr>
     </w:p>
     <w:p>
@@ -5110,13 +4262,11 @@
         <w:pStyle w:val="Paragraphedeliste"/>
         <w:ind w:left="1440"/>
         <w:jc w:val="center"/>
-        <w:rPr>
-          <w:lang w:val="fr-BE"/>
-        </w:rPr>
-      </w:pPr>
-      <w:r>
-        <w:rPr>
-          <w:lang w:val="fr-BE" w:eastAsia="fr-BE"/>
+      </w:pPr>
+      <w:r>
+        <w:rPr>
+          <w:noProof/>
+          <w:lang w:eastAsia="fr-BE"/>
         </w:rPr>
         <w:drawing>
           <wp:inline distT="0" distB="0" distL="0" distR="0" wp14:anchorId="3B7420BE" wp14:editId="66F00585">
@@ -5163,9 +4313,6 @@
     <w:p>
       <w:pPr>
         <w:pStyle w:val="Paragraphedeliste"/>
-        <w:rPr>
-          <w:lang w:val="fr-BE"/>
-        </w:rPr>
       </w:pPr>
     </w:p>
     <w:p>
@@ -5175,36 +4322,31 @@
           <w:ilvl w:val="0"/>
           <w:numId w:val="12"/>
         </w:numPr>
-        <w:rPr>
-          <w:lang w:val="fr-BE"/>
-        </w:rPr>
-      </w:pPr>
-      <w:r>
-        <w:rPr>
-          <w:lang w:val="fr-BE"/>
-        </w:rPr>
-        <w:t xml:space="preserve">On termine le remplissage des tables de dimensions en vérifiant le mappage entre la table résultant des différentes fusion et la table de dimension. C’est d’ailleurs à ce moment qu’on vérifie que l’identifiant depuis les tables opérationnelles est placé dans l’attribut « OriginalId » de notre dimension. </w:t>
+      </w:pPr>
+      <w:r>
+        <w:t xml:space="preserve">On termine le remplissage des tables de dimensions en vérifiant le mappage entre la table résultant </w:t>
+      </w:r>
+      <w:r>
+        <w:t>des différentes fusions</w:t>
+      </w:r>
+      <w:r>
+        <w:t xml:space="preserve"> et la table de dimension. C’est d’ailleurs à ce moment qu’on vérifie que l’identifiant depuis les tables opérationnelles est placé dans l’attribut « OriginalId » de notre dimension. </w:t>
       </w:r>
     </w:p>
     <w:p>
       <w:pPr>
         <w:pStyle w:val="Paragraphedeliste"/>
-        <w:rPr>
-          <w:lang w:val="fr-BE"/>
-        </w:rPr>
       </w:pPr>
     </w:p>
     <w:p>
       <w:pPr>
         <w:pStyle w:val="Paragraphedeliste"/>
         <w:jc w:val="center"/>
-        <w:rPr>
-          <w:lang w:val="fr-BE"/>
-        </w:rPr>
-      </w:pPr>
-      <w:r>
-        <w:rPr>
-          <w:lang w:val="fr-BE" w:eastAsia="fr-BE"/>
+      </w:pPr>
+      <w:r>
+        <w:rPr>
+          <w:noProof/>
+          <w:lang w:eastAsia="fr-BE"/>
         </w:rPr>
         <w:drawing>
           <wp:inline distT="0" distB="0" distL="0" distR="0" wp14:anchorId="28CF7C13" wp14:editId="3AD79B9A">
@@ -5251,164 +4393,81 @@
     <w:p>
       <w:pPr>
         <w:pStyle w:val="Paragraphedeliste"/>
-        <w:jc w:val="center"/>
-        <w:rPr>
-          <w:lang w:val="fr-BE"/>
-        </w:rPr>
       </w:pPr>
     </w:p>
     <w:p>
       <w:pPr>
         <w:pStyle w:val="Paragraphedeliste"/>
-        <w:jc w:val="center"/>
-        <w:rPr>
-          <w:lang w:val="fr-BE"/>
-        </w:rPr>
       </w:pPr>
     </w:p>
     <w:p>
       <w:pPr>
         <w:pStyle w:val="Paragraphedeliste"/>
-        <w:jc w:val="center"/>
-        <w:rPr>
-          <w:lang w:val="fr-BE"/>
-        </w:rPr>
-      </w:pPr>
-    </w:p>
-    <w:p>
-      <w:pPr>
-        <w:pStyle w:val="Paragraphedeliste"/>
-        <w:jc w:val="center"/>
-        <w:rPr>
-          <w:lang w:val="fr-BE"/>
-        </w:rPr>
-      </w:pPr>
-    </w:p>
-    <w:p>
-      <w:pPr>
-        <w:pStyle w:val="Paragraphedeliste"/>
-        <w:jc w:val="center"/>
-        <w:rPr>
-          <w:lang w:val="fr-BE"/>
-        </w:rPr>
-      </w:pPr>
-    </w:p>
-    <w:p>
-      <w:pPr>
-        <w:pStyle w:val="Paragraphedeliste"/>
-        <w:jc w:val="center"/>
-        <w:rPr>
-          <w:lang w:val="fr-BE"/>
-        </w:rPr>
-      </w:pPr>
-    </w:p>
-    <w:p>
-      <w:pPr>
-        <w:pStyle w:val="Paragraphedeliste"/>
-        <w:jc w:val="center"/>
-        <w:rPr>
-          <w:lang w:val="fr-BE"/>
-        </w:rPr>
-      </w:pPr>
-    </w:p>
-    <w:p>
-      <w:pPr>
-        <w:pStyle w:val="Paragraphedeliste"/>
-        <w:jc w:val="center"/>
-        <w:rPr>
-          <w:lang w:val="fr-BE"/>
-        </w:rPr>
-      </w:pPr>
-    </w:p>
-    <w:p>
-      <w:pPr>
-        <w:pStyle w:val="Paragraphedeliste"/>
-        <w:jc w:val="center"/>
-        <w:rPr>
-          <w:lang w:val="fr-BE"/>
-        </w:rPr>
-      </w:pPr>
-    </w:p>
-    <w:p>
-      <w:pPr>
-        <w:pStyle w:val="Paragraphedeliste"/>
-        <w:jc w:val="center"/>
-        <w:rPr>
-          <w:lang w:val="fr-BE"/>
-        </w:rPr>
-      </w:pPr>
-    </w:p>
-    <w:p>
-      <w:pPr>
-        <w:pStyle w:val="Paragraphedeliste"/>
-        <w:jc w:val="center"/>
-        <w:rPr>
-          <w:lang w:val="fr-BE"/>
-        </w:rPr>
-      </w:pPr>
-    </w:p>
-    <w:p>
-      <w:pPr>
-        <w:pStyle w:val="Paragraphedeliste"/>
-        <w:jc w:val="center"/>
-        <w:rPr>
-          <w:lang w:val="fr-BE"/>
-        </w:rPr>
-      </w:pPr>
-    </w:p>
-    <w:p>
-      <w:pPr>
-        <w:pStyle w:val="Paragraphedeliste"/>
-        <w:jc w:val="center"/>
-        <w:rPr>
-          <w:lang w:val="fr-BE"/>
-        </w:rPr>
-      </w:pPr>
+      </w:pPr>
+      <w:r>
+        <w:rPr>
+          <w:u w:val="single"/>
+        </w:rPr>
+        <w:t>Remarque</w:t>
+      </w:r>
+      <w:r>
+        <w:rPr>
+          <w:u w:val="single"/>
+        </w:rPr>
+        <w:t> :</w:t>
+      </w:r>
+      <w:r>
+        <w:rPr>
+          <w:u w:val="single"/>
+        </w:rPr>
+        <w:t xml:space="preserve"> </w:t>
+      </w:r>
+      <w:r>
+        <w:t xml:space="preserve">  Dans l’utilisation des données provenant du fichier Excel des codes postaux de Belgique nous avons été confrontés à plusieurs erreurs. La plus importante est liée à l’identification de chaque ligne du fichier. En effet pour identifier une localité le code postal de cette dernière n’est pas suffisant. En prenant cet enregistrement comme identifiant on se retrouve avec de nombreux enregistrements du DataWarehouse totalement identique</w:t>
+      </w:r>
+      <w:r>
+        <w:t>s</w:t>
+      </w:r>
+      <w:r>
+        <w:t xml:space="preserve">. On a donc besoin d’une clé primaire composée du code postal et du nom de la localité. Cependant pour pallier </w:t>
+      </w:r>
+      <w:r>
+        <w:t>aux difficultés techniques dues</w:t>
+      </w:r>
+      <w:r>
+        <w:t xml:space="preserve"> aux différents types de données et </w:t>
+      </w:r>
+      <w:r>
+        <w:t>de fusion nous avons imaginé une solution temporaire. En effet nous</w:t>
+      </w:r>
+      <w:bookmarkStart w:id="10" w:name="_GoBack"/>
+      <w:bookmarkEnd w:id="10"/>
+      <w:r>
+        <w:t xml:space="preserve"> avons décidé de rajouter une étape de tri avant l’alimentation de la dimension. Dans ce module, on trie les enregistrements par tous leurs attributs et on coche l’option supplémentaire de suppression des données en doubles. Nous sommes conscient que cette solution n’est que temporaire et qu’il est nécessaire de retravailler l’exploitation de ces données.</w:t>
+      </w:r>
     </w:p>
     <w:p>
       <w:pPr>
         <w:pStyle w:val="Titre2"/>
         <w:rPr>
           <w:rFonts w:ascii="Calibri Light" w:hAnsi="Calibri Light" w:cs="Calibri"/>
-          <w:noProof w:val="0"/>
           <w:sz w:val="28"/>
           <w:szCs w:val="24"/>
-          <w:lang w:val="fr-BE"/>
         </w:rPr>
       </w:pPr>
       <w:bookmarkStart w:id="11" w:name="_Toc535868905"/>
       <w:r>
         <w:rPr>
           <w:rFonts w:ascii="Calibri Light" w:hAnsi="Calibri Light" w:cs="Calibri"/>
-          <w:noProof w:val="0"/>
           <w:sz w:val="28"/>
           <w:szCs w:val="24"/>
-          <w:lang w:val="fr-BE"/>
         </w:rPr>
         <w:lastRenderedPageBreak/>
-        <w:t xml:space="preserve">Alimentation de </w:t>
-      </w:r>
-      <w:proofErr w:type="spellStart"/>
-      <w:r>
-        <w:rPr>
-          <w:rFonts w:ascii="Calibri Light" w:hAnsi="Calibri Light" w:cs="Calibri"/>
-          <w:noProof w:val="0"/>
-          <w:sz w:val="28"/>
-          <w:szCs w:val="24"/>
-          <w:lang w:val="fr-BE"/>
-        </w:rPr>
-        <w:t>fact</w:t>
+        <w:t>Alimentation de fact</w:t>
       </w:r>
       <w:bookmarkEnd w:id="11"/>
-      <w:proofErr w:type="spellEnd"/>
-    </w:p>
-    <w:p>
-      <w:pPr>
-        <w:rPr>
-          <w:lang w:val="fr-BE"/>
-        </w:rPr>
-      </w:pPr>
-    </w:p>
+    </w:p>
+    <w:p/>
     <w:p>
       <w:pPr>
         <w:pStyle w:val="Paragraphedeliste"/>
@@ -5416,38 +4475,20 @@
           <w:ilvl w:val="0"/>
           <w:numId w:val="15"/>
         </w:numPr>
-        <w:rPr>
-          <w:lang w:val="fr-BE"/>
-        </w:rPr>
-      </w:pPr>
-      <w:r>
-        <w:rPr>
-          <w:lang w:val="fr-BE"/>
-        </w:rPr>
+      </w:pPr>
+      <w:r>
         <w:t>Pour le re</w:t>
       </w:r>
       <w:r>
-        <w:rPr>
-          <w:lang w:val="fr-BE"/>
-        </w:rPr>
         <w:t>mplissage de la table des faits, on va commencer par extraire les données des tables « Receip » et « ReceiptLine ». Puis comme pour les dimensions, les trier et</w:t>
       </w:r>
       <w:r>
-        <w:rPr>
-          <w:lang w:val="fr-BE"/>
-        </w:rPr>
         <w:t xml:space="preserve"> les</w:t>
       </w:r>
       <w:r>
-        <w:rPr>
-          <w:lang w:val="fr-BE"/>
-        </w:rPr>
         <w:t xml:space="preserve"> fusionner</w:t>
       </w:r>
       <w:r>
-        <w:rPr>
-          <w:lang w:val="fr-BE"/>
-        </w:rPr>
         <w:t>.</w:t>
       </w:r>
     </w:p>
@@ -5455,13 +4496,11 @@
       <w:pPr>
         <w:pStyle w:val="Paragraphedeliste"/>
         <w:jc w:val="center"/>
-        <w:rPr>
-          <w:lang w:val="fr-BE"/>
-        </w:rPr>
-      </w:pPr>
-      <w:r>
-        <w:rPr>
-          <w:lang w:val="fr-BE" w:eastAsia="fr-BE"/>
+      </w:pPr>
+      <w:r>
+        <w:rPr>
+          <w:noProof/>
+          <w:lang w:eastAsia="fr-BE"/>
         </w:rPr>
         <w:drawing>
           <wp:inline distT="0" distB="0" distL="0" distR="0" wp14:anchorId="3991005C" wp14:editId="28870ABD">
@@ -5508,9 +4547,6 @@
     <w:p>
       <w:pPr>
         <w:pStyle w:val="Paragraphedeliste"/>
-        <w:rPr>
-          <w:lang w:val="fr-BE"/>
-        </w:rPr>
       </w:pPr>
     </w:p>
     <w:p>
@@ -5520,34 +4556,35 @@
           <w:ilvl w:val="0"/>
           <w:numId w:val="15"/>
         </w:numPr>
-        <w:rPr>
-          <w:lang w:val="fr-BE"/>
-        </w:rPr>
-      </w:pPr>
-      <w:r>
-        <w:rPr>
-          <w:lang w:val="fr-BE"/>
-        </w:rPr>
-        <w:t xml:space="preserve">Ensuite on va rechercher dans les dimensions, précedemment alimentées, les </w:t>
-      </w:r>
-      <w:r>
-        <w:rPr>
-          <w:lang w:val="fr-BE"/>
-        </w:rPr>
-        <w:t>informations correspondantes en lien avec nos clés étrangères. Ces étapes nommées « RechecheProduct », « RechercheDate », « RechercheStore » et « RechercheCustomer » vont nous permettre de finallement alimentée notre table des faits avec les clés étrangères correspondantes aux dimensions.</w:t>
+      </w:pPr>
+      <w:r>
+        <w:t xml:space="preserve">Ensuite on va rechercher dans les dimensions, </w:t>
+      </w:r>
+      <w:r>
+        <w:t>précédemment</w:t>
+      </w:r>
+      <w:r>
+        <w:t xml:space="preserve"> alimentées, les </w:t>
+      </w:r>
+      <w:r>
+        <w:t xml:space="preserve">informations correspondantes en lien avec nos clés étrangères. Ces étapes nommées « RechecheProduct », « RechercheDate », « RechercheStore » et « RechercheCustomer » vont nous permettre de </w:t>
+      </w:r>
+      <w:r>
+        <w:t>finalement</w:t>
+      </w:r>
+      <w:r>
+        <w:t xml:space="preserve"> alimentée notre table des faits avec les clés étrangères correspondantes aux dimensions.</w:t>
       </w:r>
     </w:p>
     <w:p>
       <w:pPr>
         <w:pStyle w:val="Paragraphedeliste"/>
         <w:jc w:val="center"/>
-        <w:rPr>
-          <w:lang w:val="fr-BE"/>
-        </w:rPr>
-      </w:pPr>
-      <w:r>
-        <w:rPr>
-          <w:lang w:val="fr-BE" w:eastAsia="fr-BE"/>
+      </w:pPr>
+      <w:r>
+        <w:rPr>
+          <w:noProof/>
+          <w:lang w:eastAsia="fr-BE"/>
         </w:rPr>
         <w:drawing>
           <wp:inline distT="0" distB="0" distL="0" distR="0" wp14:anchorId="44DAAD2C" wp14:editId="14324941">
@@ -5598,36 +4635,31 @@
           <w:ilvl w:val="0"/>
           <w:numId w:val="15"/>
         </w:numPr>
-        <w:rPr>
-          <w:lang w:val="fr-BE"/>
-        </w:rPr>
-      </w:pPr>
-      <w:r>
-        <w:rPr>
-          <w:lang w:val="fr-BE"/>
-        </w:rPr>
-        <w:t>Précisons tout de même que nous avons besoin d’exécuter une transformation du types de date et d’ajouter le brand « Grand Souk » comme dans l’alimentation des dimensions.</w:t>
+      </w:pPr>
+      <w:r>
+        <w:t xml:space="preserve">Précisons tout de même que nous avons besoin d’exécuter une transformation </w:t>
+      </w:r>
+      <w:r>
+        <w:t>du type</w:t>
+      </w:r>
+      <w:r>
+        <w:t xml:space="preserve"> de date et d’ajouter le brand « Grand Souk » comme dans l’alimentation des dimensions.</w:t>
       </w:r>
     </w:p>
     <w:p>
       <w:pPr>
         <w:pStyle w:val="Paragraphedeliste"/>
-        <w:rPr>
-          <w:lang w:val="fr-BE"/>
-        </w:rPr>
       </w:pPr>
     </w:p>
     <w:p>
       <w:pPr>
         <w:pStyle w:val="Paragraphedeliste"/>
         <w:jc w:val="center"/>
-        <w:rPr>
-          <w:lang w:val="fr-BE"/>
-        </w:rPr>
-      </w:pPr>
-      <w:r>
-        <w:rPr>
-          <w:lang w:val="fr-BE" w:eastAsia="fr-BE"/>
+      </w:pPr>
+      <w:r>
+        <w:rPr>
+          <w:noProof/>
+          <w:lang w:eastAsia="fr-BE"/>
         </w:rPr>
         <w:drawing>
           <wp:inline distT="0" distB="0" distL="0" distR="0" wp14:anchorId="35272CB4" wp14:editId="5D423A6C">
@@ -5674,9 +4706,6 @@
     <w:p>
       <w:pPr>
         <w:pStyle w:val="Paragraphedeliste"/>
-        <w:rPr>
-          <w:lang w:val="fr-BE"/>
-        </w:rPr>
       </w:pPr>
     </w:p>
     <w:p>
@@ -5686,20 +4715,11 @@
           <w:ilvl w:val="0"/>
           <w:numId w:val="15"/>
         </w:numPr>
-        <w:rPr>
-          <w:lang w:val="fr-BE"/>
-        </w:rPr>
-      </w:pPr>
-      <w:r>
-        <w:rPr>
-          <w:lang w:val="fr-BE"/>
-        </w:rPr>
+      </w:pPr>
+      <w:r>
         <w:t>Fina</w:t>
       </w:r>
       <w:r>
-        <w:rPr>
-          <w:lang w:val="fr-BE"/>
-        </w:rPr>
         <w:t xml:space="preserve">lement on va mapper les données pur remplir notre table des Faits. </w:t>
       </w:r>
     </w:p>
@@ -5707,13 +4727,11 @@
       <w:pPr>
         <w:pStyle w:val="Paragraphedeliste"/>
         <w:jc w:val="center"/>
-        <w:rPr>
-          <w:lang w:val="fr-BE"/>
-        </w:rPr>
-      </w:pPr>
-      <w:r>
-        <w:rPr>
-          <w:lang w:val="fr-BE" w:eastAsia="fr-BE"/>
+      </w:pPr>
+      <w:r>
+        <w:rPr>
+          <w:noProof/>
+          <w:lang w:eastAsia="fr-BE"/>
         </w:rPr>
         <w:drawing>
           <wp:inline distT="0" distB="0" distL="0" distR="0" wp14:anchorId="736F6E96" wp14:editId="14F2556C">
@@ -5762,33 +4780,23 @@
         <w:pStyle w:val="Titre2"/>
         <w:rPr>
           <w:rFonts w:ascii="Calibri Light" w:hAnsi="Calibri Light" w:cs="Calibri"/>
-          <w:noProof w:val="0"/>
           <w:sz w:val="28"/>
           <w:szCs w:val="24"/>
-          <w:lang w:val="fr-BE"/>
         </w:rPr>
       </w:pPr>
       <w:bookmarkStart w:id="12" w:name="_Toc535868906"/>
       <w:r>
         <w:rPr>
           <w:rFonts w:ascii="Calibri Light" w:hAnsi="Calibri Light" w:cs="Calibri"/>
-          <w:noProof w:val="0"/>
           <w:sz w:val="28"/>
           <w:szCs w:val="24"/>
-          <w:lang w:val="fr-BE"/>
         </w:rPr>
         <w:lastRenderedPageBreak/>
         <w:t>Gestion des erreurs</w:t>
       </w:r>
       <w:bookmarkEnd w:id="12"/>
     </w:p>
-    <w:p>
-      <w:pPr>
-        <w:rPr>
-          <w:lang w:val="fr-BE"/>
-        </w:rPr>
-      </w:pPr>
-    </w:p>
+    <w:p/>
     <w:p>
       <w:pPr>
         <w:pStyle w:val="Paragraphedeliste"/>
@@ -5798,13 +4806,11 @@
         </w:numPr>
         <w:rPr>
           <w:b/>
-          <w:lang w:val="fr-BE"/>
         </w:rPr>
       </w:pPr>
       <w:r>
         <w:rPr>
           <w:b/>
-          <w:lang w:val="fr-BE"/>
         </w:rPr>
         <w:t>Sortie de recherche sans correspondance</w:t>
       </w:r>
@@ -5812,53 +4818,66 @@
     <w:p>
       <w:pPr>
         <w:ind w:left="1080"/>
-        <w:rPr>
-          <w:lang w:val="fr-BE"/>
-        </w:rPr>
-      </w:pPr>
-      <w:r>
-        <w:rPr>
-          <w:lang w:val="fr-BE"/>
-        </w:rPr>
-        <w:t>Dans l’alimentation de la table des faits, lors de la recherches de correspondances des clés étrangères avec les dimensions du datawarehouse il est fréquent d’avoir des résultats de recherches sans correspondance. Par exemple dans la table opérationnelle « Customer » on rretrouve dans l’attribut « CityName » la ville de « Gotham », or cette dernière n’existe pas en Belgique et n’est donc pas dans le fichier Excel des codePostaux.</w:t>
+      </w:pPr>
+      <w:r>
+        <w:t xml:space="preserve">Dans l’alimentation de la table des faits, lors </w:t>
+      </w:r>
+      <w:r>
+        <w:t>de la recherche</w:t>
+      </w:r>
+      <w:r>
+        <w:t xml:space="preserve"> de correspondances des clés étrangères avec les dimensions du </w:t>
+      </w:r>
+      <w:r>
+        <w:t>DataWarehouse</w:t>
+      </w:r>
+      <w:r>
+        <w:t xml:space="preserve"> il est fréquent d’avoir des résultats de recherches sans correspondance. Par exemple dans la table opérationnelle « Customer » on </w:t>
+      </w:r>
+      <w:r>
+        <w:t>retrouve</w:t>
+      </w:r>
+      <w:r>
+        <w:t xml:space="preserve"> dans l’attribut « </w:t>
+      </w:r>
+      <w:r>
+        <w:t>City Name</w:t>
+      </w:r>
+      <w:r>
+        <w:t xml:space="preserve"> » la ville de « Gotham », or cette dernière n’existe pas en Belgique et n’est donc pas dans le fichier Excel </w:t>
+      </w:r>
+      <w:r>
+        <w:t>des codes Postaux</w:t>
+      </w:r>
+      <w:r>
+        <w:t>.</w:t>
       </w:r>
     </w:p>
     <w:p>
       <w:pPr>
         <w:ind w:left="1080"/>
-        <w:rPr>
-          <w:lang w:val="fr-BE"/>
-        </w:rPr>
-      </w:pPr>
-      <w:r>
-        <w:rPr>
-          <w:lang w:val="fr-BE"/>
-        </w:rPr>
+      </w:pPr>
+      <w:r>
         <w:t xml:space="preserve">Pour </w:t>
       </w:r>
       <w:r>
-        <w:rPr>
-          <w:lang w:val="fr-BE"/>
-        </w:rPr>
-        <w:t>malgrès tout garder une trace de ces enregistrements on place une sortie de Destination vers un fichier Excel. Ce fichier Excel « FichierExcelErreur »</w:t>
-      </w:r>
-      <w:r>
-        <w:rPr>
-          <w:lang w:val="fr-BE"/>
-        </w:rPr>
+        <w:t>malgré</w:t>
+      </w:r>
+      <w:r>
+        <w:t xml:space="preserve"> tout garder une trace de ces enregistrements on place une sortie de Destination vers un fichier Excel. Ce fichier Excel « FichierExcelErreur »</w:t>
+      </w:r>
+      <w:r>
         <w:t xml:space="preserve"> reprendra une feuille par recherche et dans chaque feuille on y retrouvera les différents éléments de sortie de recherche sans correspondance.</w:t>
       </w:r>
     </w:p>
     <w:p>
       <w:pPr>
         <w:ind w:left="1080"/>
-        <w:rPr>
-          <w:lang w:val="fr-BE"/>
-        </w:rPr>
-      </w:pPr>
-      <w:r>
-        <w:rPr>
-          <w:lang w:val="fr-BE" w:eastAsia="fr-BE"/>
+      </w:pPr>
+      <w:r>
+        <w:rPr>
+          <w:noProof/>
+          <w:lang w:eastAsia="fr-BE"/>
         </w:rPr>
         <w:drawing>
           <wp:inline distT="0" distB="0" distL="0" distR="0" wp14:anchorId="3660D544" wp14:editId="3E7CD757">
@@ -5906,7 +4925,6 @@
       <w:pPr>
         <w:rPr>
           <w:b/>
-          <w:lang w:val="fr-BE"/>
         </w:rPr>
       </w:pPr>
     </w:p>
@@ -5919,13 +4937,11 @@
         </w:numPr>
         <w:rPr>
           <w:b/>
-          <w:lang w:val="fr-BE"/>
         </w:rPr>
       </w:pPr>
       <w:r>
         <w:rPr>
           <w:b/>
-          <w:lang w:val="fr-BE"/>
         </w:rPr>
         <w:t xml:space="preserve">Sortie d’erreur de destination </w:t>
       </w:r>
@@ -5934,23 +4950,14 @@
       <w:pPr>
         <w:pStyle w:val="Paragraphedeliste"/>
         <w:ind w:left="1440"/>
-        <w:rPr>
-          <w:lang w:val="fr-BE"/>
-        </w:rPr>
       </w:pPr>
     </w:p>
     <w:p>
       <w:pPr>
         <w:pStyle w:val="Paragraphedeliste"/>
         <w:ind w:left="1440"/>
-        <w:rPr>
-          <w:lang w:val="fr-BE"/>
-        </w:rPr>
-      </w:pPr>
-      <w:r>
-        <w:rPr>
-          <w:lang w:val="fr-BE"/>
-        </w:rPr>
+      </w:pPr>
+      <w:r>
         <w:t>Dans le cas d’une erreur lors de l’exécution de l’ETL, on prévoit un fichier texte classique de sortie de destination. Si lors de l’exécution une erreur survient, alors le code d’erreur retourné par le système est enregistré pour une consultation facilitée.</w:t>
       </w:r>
     </w:p>
@@ -5958,21 +4965,16 @@
       <w:pPr>
         <w:pStyle w:val="Paragraphedeliste"/>
         <w:ind w:left="1440"/>
-        <w:rPr>
-          <w:lang w:val="fr-BE"/>
-        </w:rPr>
       </w:pPr>
     </w:p>
     <w:p>
       <w:pPr>
         <w:ind w:left="372" w:firstLine="708"/>
-        <w:rPr>
-          <w:lang w:val="fr-BE"/>
-        </w:rPr>
-      </w:pPr>
-      <w:r>
-        <w:rPr>
-          <w:lang w:val="fr-BE" w:eastAsia="fr-BE"/>
+      </w:pPr>
+      <w:r>
+        <w:rPr>
+          <w:noProof/>
+          <w:lang w:eastAsia="fr-BE"/>
         </w:rPr>
         <w:drawing>
           <wp:inline distT="0" distB="0" distL="0" distR="0" wp14:anchorId="428C56FC" wp14:editId="1CF1D2EC">
@@ -6021,118 +5023,70 @@
         <w:pStyle w:val="Titre1"/>
         <w:rPr>
           <w:sz w:val="32"/>
-          <w:lang w:val="fr-BE"/>
         </w:rPr>
       </w:pPr>
       <w:bookmarkStart w:id="13" w:name="_Toc535868907"/>
       <w:r>
         <w:rPr>
           <w:sz w:val="32"/>
-          <w:lang w:val="fr-BE"/>
         </w:rPr>
         <w:t>Limite</w:t>
       </w:r>
       <w:r>
         <w:rPr>
           <w:sz w:val="32"/>
-          <w:lang w:val="fr-BE"/>
         </w:rPr>
         <w:t>s</w:t>
       </w:r>
       <w:r>
         <w:rPr>
           <w:sz w:val="32"/>
-          <w:lang w:val="fr-BE"/>
         </w:rPr>
         <w:t xml:space="preserve"> rencontrée</w:t>
       </w:r>
       <w:r>
         <w:rPr>
           <w:sz w:val="32"/>
-          <w:lang w:val="fr-BE"/>
         </w:rPr>
         <w:t>s</w:t>
       </w:r>
       <w:bookmarkEnd w:id="13"/>
     </w:p>
-    <w:p>
-      <w:pPr>
-        <w:rPr>
-          <w:lang w:val="fr-BE"/>
-        </w:rPr>
-      </w:pPr>
-    </w:p>
-    <w:p>
-      <w:pPr>
-        <w:rPr>
-          <w:lang w:val="fr-BE"/>
-        </w:rPr>
-      </w:pPr>
-      <w:r>
-        <w:rPr>
-          <w:lang w:val="fr-BE"/>
-        </w:rPr>
-        <w:t xml:space="preserve">Les limites aux questions possibles pour le système sont d’une part dépendantes des informations héritées de la base de donnée opérationnelle et d’autre part de notre choix de représentation des dimensions ansi que de la table des faits. </w:t>
-      </w:r>
-    </w:p>
-    <w:p>
-      <w:pPr>
-        <w:rPr>
-          <w:lang w:val="fr-BE"/>
-        </w:rPr>
-      </w:pPr>
-      <w:r>
-        <w:rPr>
-          <w:lang w:val="fr-BE"/>
-        </w:rPr>
-        <w:t>Par exemple on ne retien</w:t>
-      </w:r>
-      <w:r>
-        <w:rPr>
-          <w:lang w:val="fr-BE"/>
-        </w:rPr>
-        <w:t>ts</w:t>
-      </w:r>
-      <w:r>
-        <w:rPr>
-          <w:lang w:val="fr-BE"/>
-        </w:rPr>
+    <w:p/>
+    <w:p>
+      <w:r>
+        <w:t xml:space="preserve">Les limites aux questions possibles pour le système sont d’une part dépendantes des informations héritées de la base de donnée opérationnelle et d’autre part de notre choix de représentation des dimensions </w:t>
+      </w:r>
+      <w:r>
+        <w:t>ainsi</w:t>
+      </w:r>
+      <w:r>
+        <w:t xml:space="preserve"> que de la table des faits. </w:t>
+      </w:r>
+    </w:p>
+    <w:p>
+      <w:r>
+        <w:t xml:space="preserve">Par exemple on ne </w:t>
+      </w:r>
+      <w:r>
+        <w:t>retient</w:t>
+      </w:r>
+      <w:r>
         <w:t xml:space="preserve"> pas les dates de naissance des clients donc on ne peut pas répondre à une question du style </w:t>
       </w:r>
       <w:r>
-        <w:rPr>
-          <w:lang w:val="fr-BE"/>
-        </w:rPr>
         <w:t>« </w:t>
       </w:r>
       <w:r>
         <w:rPr>
           <w:rFonts w:ascii="Calibri" w:hAnsi="Calibri" w:cs="Calibri"/>
-          <w:noProof w:val="0"/>
           <w:sz w:val="24"/>
           <w:szCs w:val="24"/>
-          <w:lang w:val="fr-BE"/>
-        </w:rPr>
-        <w:t>Les personnes nées en Janvier achètent-elle plus de galette des rois ?</w:t>
-      </w:r>
-      <w:r>
-        <w:rPr>
-          <w:rFonts w:ascii="Calibri" w:hAnsi="Calibri" w:cs="Calibri"/>
-          <w:noProof w:val="0"/>
-          <w:sz w:val="24"/>
-          <w:szCs w:val="24"/>
-          <w:lang w:val="fr-BE"/>
-        </w:rPr>
-        <w:t> ».</w:t>
-      </w:r>
-    </w:p>
-    <w:p>
-      <w:pPr>
-        <w:rPr>
-          <w:lang w:val="fr-BE"/>
-        </w:rPr>
-      </w:pPr>
-    </w:p>
+        </w:rPr>
+        <w:t>Les personnes nées en Janvier achètent-elle plus de galette des rois ? ».</w:t>
+      </w:r>
+    </w:p>
+    <w:p/>
     <w:sectPr>
       <w:headerReference w:type="default" r:id="rId25"/>
       <w:footerReference w:type="default" r:id="rId26"/>
@@ -6181,6 +5135,7 @@
         <w:docPartUnique/>
       </w:docPartObj>
     </w:sdtPr>
+    <w:sdtEndPr/>
     <w:sdtContent>
       <w:sdt>
         <w:sdtPr>
@@ -6190,6 +5145,7 @@
             <w:docPartUnique/>
           </w:docPartObj>
         </w:sdtPr>
+        <w:sdtEndPr/>
         <w:sdtContent>
           <w:p>
             <w:pPr>
@@ -6231,6 +5187,7 @@
               <w:rPr>
                 <w:b/>
                 <w:bCs/>
+                <w:noProof/>
               </w:rPr>
               <w:t>2</w:t>
             </w:r>
@@ -6278,6 +5235,7 @@
               <w:rPr>
                 <w:b/>
                 <w:bCs/>
+                <w:noProof/>
               </w:rPr>
               <w:t>11</w:t>
             </w:r>
@@ -6329,9 +5287,6 @@
     <w:p>
       <w:pPr>
         <w:pStyle w:val="Notedebasdepage"/>
-        <w:rPr>
-          <w:lang w:val="fr-BE"/>
-        </w:rPr>
       </w:pPr>
       <w:r>
         <w:rPr>
@@ -6340,27 +5295,15 @@
         <w:footnoteRef/>
       </w:r>
       <w:r>
-        <w:rPr>
-          <w:lang w:val="fr-BE"/>
-        </w:rPr>
         <w:t xml:space="preserve">  S</w:t>
       </w:r>
       <w:r>
-        <w:rPr>
-          <w:lang w:val="fr-BE"/>
-        </w:rPr>
         <w:t>cript d’origine provenant de</w:t>
       </w:r>
       <w:r>
-        <w:rPr>
-          <w:lang w:val="fr-BE"/>
-        </w:rPr>
         <w:t> « </w:t>
       </w:r>
       <w:r>
-        <w:rPr>
-          <w:lang w:val="fr-BE"/>
-        </w:rPr>
         <w:t xml:space="preserve"> </w:t>
       </w:r>
       <w:hyperlink r:id="rId1" w:tgtFrame="_blank" w:tooltip="https://www.codeproject.com/Articles/647950/Create-and-Populate-Date-Dimension-for-Data-Wareho" w:history="1">
@@ -6370,60 +5313,41 @@
             <w:color w:val="0096CF"/>
             <w:bdr w:val="none" w:sz="0" w:space="0" w:color="auto" w:frame="1"/>
             <w:shd w:val="clear" w:color="auto" w:fill="36393F"/>
-            <w:lang w:val="fr-BE"/>
           </w:rPr>
           <w:t>https://www.codeproject.com/Articles/647950/Create-and-Populate-Date-Dimension-for-Data-Wareho</w:t>
         </w:r>
       </w:hyperlink>
       <w:r>
-        <w:rPr>
-          <w:lang w:val="fr-BE"/>
-        </w:rPr>
         <w:t> »</w:t>
       </w:r>
       <w:r>
-        <w:rPr>
-          <w:lang w:val="fr-BE"/>
-        </w:rPr>
         <w:t xml:space="preserve"> consulté le 19 Janvier 2019</w:t>
       </w:r>
       <w:r>
-        <w:rPr>
-          <w:lang w:val="fr-BE"/>
-        </w:rPr>
         <w:t>.</w:t>
       </w:r>
       <w:r>
-        <w:rPr>
-          <w:lang w:val="fr-BE"/>
-        </w:rPr>
         <w:t xml:space="preserve"> Ce choix est différent de celui du cours car il nous a semblé plus simple dans la solution.</w:t>
       </w:r>
       <w:r>
-        <w:rPr>
-          <w:lang w:val="fr-BE"/>
-        </w:rPr>
         <w:t xml:space="preserve"> De plus nous avons préféré jouer</w:t>
       </w:r>
       <w:r>
-        <w:rPr>
-          <w:lang w:val="fr-BE"/>
-        </w:rPr>
-        <w:t xml:space="preserve"> la sécurité,  étant officielement  inscrit en 2em IG  notre maitrise</w:t>
-      </w:r>
-      <w:r>
-        <w:rPr>
-          <w:lang w:val="fr-BE"/>
-        </w:rPr>
+        <w:t xml:space="preserve"> la sécurité,  étant </w:t>
+      </w:r>
+      <w:r>
+        <w:t>officiellement</w:t>
+      </w:r>
+      <w:r>
+        <w:t xml:space="preserve">  inscrit en 2em IG  notre maitrise</w:t>
+      </w:r>
+      <w:r>
         <w:t xml:space="preserve"> du C# est loin d’être parfaite au moment du projet.</w:t>
       </w:r>
     </w:p>
     <w:p>
       <w:pPr>
         <w:pStyle w:val="Notedebasdepage"/>
-        <w:rPr>
-          <w:lang w:val="fr-BE"/>
-        </w:rPr>
       </w:pPr>
     </w:p>
   </w:footnote>
@@ -6435,70 +5359,40 @@
   <w:p>
     <w:pPr>
       <w:pStyle w:val="En-tte"/>
-      <w:rPr>
-        <w:lang w:val="fr-BE"/>
-      </w:rPr>
     </w:pPr>
     <w:r>
-      <w:rPr>
-        <w:lang w:val="fr-BE"/>
-      </w:rPr>
       <w:t>LEMPEREUR Pierre-Henri</w:t>
     </w:r>
     <w:r>
-      <w:rPr>
-        <w:lang w:val="fr-BE"/>
-      </w:rPr>
       <w:tab/>
     </w:r>
     <w:r>
-      <w:rPr>
-        <w:lang w:val="fr-BE"/>
-      </w:rPr>
       <w:tab/>
     </w:r>
     <w:r>
-      <w:rPr>
-        <w:lang w:val="fr-BE"/>
-      </w:rPr>
       <w:fldChar w:fldCharType="begin"/>
     </w:r>
     <w:r>
-      <w:rPr>
-        <w:lang w:val="fr-BE"/>
-      </w:rPr>
       <w:instrText xml:space="preserve"> TIME \@ "d/MM/yyyy" </w:instrText>
     </w:r>
     <w:r>
-      <w:rPr>
-        <w:lang w:val="fr-BE"/>
-      </w:rPr>
       <w:fldChar w:fldCharType="separate"/>
     </w:r>
     <w:r>
       <w:rPr>
-        <w:lang w:val="fr-BE"/>
+        <w:noProof/>
       </w:rPr>
       <w:t>21/01/2019</w:t>
     </w:r>
     <w:r>
-      <w:rPr>
-        <w:lang w:val="fr-BE"/>
-      </w:rPr>
       <w:fldChar w:fldCharType="end"/>
     </w:r>
   </w:p>
   <w:p>
     <w:pPr>
       <w:pStyle w:val="En-tte"/>
-      <w:rPr>
-        <w:lang w:val="fr-BE"/>
-      </w:rPr>
     </w:pPr>
     <w:r>
-      <w:rPr>
-        <w:lang w:val="fr-BE"/>
-      </w:rPr>
       <w:t>FRICOT Damien</w:t>
     </w:r>
   </w:p>
@@ -8376,10 +7270,6 @@
     <w:name w:val="Normal"/>
     <w:qFormat/>
     <w:rsid w:val="008C7E49"/>
-    <w:rPr>
-      <w:noProof/>
-      <w:lang w:val="nl-BE"/>
-    </w:rPr>
   </w:style>
   <w:style w:type="paragraph" w:styleId="Titre1">
     <w:name w:val="heading 1"/>
@@ -8496,8 +7386,7 @@
       <w:outlineLvl w:val="9"/>
     </w:pPr>
     <w:rPr>
-      <w:noProof w:val="0"/>
-      <w:lang w:val="fr-BE" w:eastAsia="fr-BE"/>
+      <w:lang w:eastAsia="fr-BE"/>
     </w:rPr>
   </w:style>
   <w:style w:type="paragraph" w:styleId="TM2">
@@ -8515,8 +7404,7 @@
     </w:pPr>
     <w:rPr>
       <w:rFonts w:eastAsiaTheme="minorEastAsia"/>
-      <w:noProof w:val="0"/>
-      <w:lang w:val="fr-BE" w:eastAsia="fr-BE"/>
+      <w:lang w:eastAsia="fr-BE"/>
     </w:rPr>
   </w:style>
   <w:style w:type="paragraph" w:styleId="TM1">
@@ -8533,8 +7421,7 @@
     </w:pPr>
     <w:rPr>
       <w:rFonts w:eastAsiaTheme="minorEastAsia"/>
-      <w:noProof w:val="0"/>
-      <w:lang w:val="fr-BE" w:eastAsia="fr-BE"/>
+      <w:lang w:eastAsia="fr-BE"/>
     </w:rPr>
   </w:style>
   <w:style w:type="paragraph" w:styleId="TM3">
@@ -8553,8 +7440,7 @@
     </w:pPr>
     <w:rPr>
       <w:rFonts w:eastAsiaTheme="minorEastAsia"/>
-      <w:noProof w:val="0"/>
-      <w:lang w:val="fr-BE" w:eastAsia="fr-BE"/>
+      <w:lang w:eastAsia="fr-BE"/>
     </w:rPr>
   </w:style>
   <w:style w:type="paragraph" w:styleId="Textedebulles">
@@ -8933,10 +7819,6 @@
     <w:name w:val="Normal"/>
     <w:qFormat/>
     <w:rsid w:val="008C7E49"/>
-    <w:rPr>
-      <w:noProof/>
-      <w:lang w:val="nl-BE"/>
-    </w:rPr>
   </w:style>
   <w:style w:type="paragraph" w:styleId="Titre1">
     <w:name w:val="heading 1"/>
@@ -9053,8 +7935,7 @@
       <w:outlineLvl w:val="9"/>
     </w:pPr>
     <w:rPr>
-      <w:noProof w:val="0"/>
-      <w:lang w:val="fr-BE" w:eastAsia="fr-BE"/>
+      <w:lang w:eastAsia="fr-BE"/>
     </w:rPr>
   </w:style>
   <w:style w:type="paragraph" w:styleId="TM2">
@@ -9072,8 +7953,7 @@
     </w:pPr>
     <w:rPr>
       <w:rFonts w:eastAsiaTheme="minorEastAsia"/>
-      <w:noProof w:val="0"/>
-      <w:lang w:val="fr-BE" w:eastAsia="fr-BE"/>
+      <w:lang w:eastAsia="fr-BE"/>
     </w:rPr>
   </w:style>
   <w:style w:type="paragraph" w:styleId="TM1">
@@ -9090,8 +7970,7 @@
     </w:pPr>
     <w:rPr>
       <w:rFonts w:eastAsiaTheme="minorEastAsia"/>
-      <w:noProof w:val="0"/>
-      <w:lang w:val="fr-BE" w:eastAsia="fr-BE"/>
+      <w:lang w:eastAsia="fr-BE"/>
     </w:rPr>
   </w:style>
   <w:style w:type="paragraph" w:styleId="TM3">
@@ -9110,8 +7989,7 @@
     </w:pPr>
     <w:rPr>
       <w:rFonts w:eastAsiaTheme="minorEastAsia"/>
-      <w:noProof w:val="0"/>
-      <w:lang w:val="fr-BE" w:eastAsia="fr-BE"/>
+      <w:lang w:eastAsia="fr-BE"/>
     </w:rPr>
   </w:style>
   <w:style w:type="paragraph" w:styleId="Textedebulles">
@@ -9620,7 +8498,7 @@
 </file>
 
 <file path=customXml/itemProps1.xml><?xml version="1.0" encoding="utf-8"?>
-<ds:datastoreItem xmlns:ds="http://schemas.openxmlformats.org/officeDocument/2006/customXml" ds:itemID="{E85D37E5-1979-43C4-A771-C125198A2E43}">
+<ds:datastoreItem xmlns:ds="http://schemas.openxmlformats.org/officeDocument/2006/customXml" ds:itemID="{1AF49403-541C-4585-B9A8-8F658FF85C89}">
   <ds:schemaRefs>
     <ds:schemaRef ds:uri="http://schemas.openxmlformats.org/officeDocument/2006/bibliography"/>
   </ds:schemaRefs>

</xml_diff>